<commit_message>
Update for details algorithm and sample output
</commit_message>
<xml_diff>
--- a/500px-APIless.docx
+++ b/500px-APIless.docx
@@ -28,1570 +28,14 @@
         <w:jc w:val="center"/>
       </w:pPr>
       <w:r>
-        <w:pict>
-          <v:shapetype id="_x0000_t75" coordsize="21600,21600" o:spt="75" o:preferrelative="t" path="m@4@5l@4@11@9@11@9@5xe" filled="f" stroked="f">
-            <v:stroke joinstyle="miter"/>
-            <v:formulas>
-              <v:f eqn="if lineDrawn pixelLineWidth 0"/>
-              <v:f eqn="sum @0 1 0"/>
-              <v:f eqn="sum 0 0 @1"/>
-              <v:f eqn="prod @2 1 2"/>
-              <v:f eqn="prod @3 21600 pixelWidth"/>
-              <v:f eqn="prod @3 21600 pixelHeight"/>
-              <v:f eqn="sum @0 0 1"/>
-              <v:f eqn="prod @6 1 2"/>
-              <v:f eqn="prod @7 21600 pixelWidth"/>
-              <v:f eqn="sum @8 21600 0"/>
-              <v:f eqn="prod @7 21600 pixelHeight"/>
-              <v:f eqn="sum @10 21600 0"/>
-            </v:formulas>
-            <v:path o:extrusionok="f" gradientshapeok="t" o:connecttype="rect"/>
-            <o:lock v:ext="edit" aspectratio="t"/>
-          </v:shapetype>
-          <v:shape id="_x0000_i1025" type="#_x0000_t75" style="width:467.55pt;height:243.7pt">
-            <v:imagedata r:id="rId5" o:title="mainmenu"/>
-          </v:shape>
-        </w:pict>
-      </w:r>
-    </w:p>
-    <w:p>
-      <w:pPr>
-        <w:pStyle w:val="NoSpacing"/>
-        <w:rPr>
-          <w:sz w:val="18"/>
-          <w:szCs w:val="18"/>
-        </w:rPr>
-      </w:pPr>
-      <w:r>
-        <w:rPr>
-          <w:sz w:val="18"/>
-          <w:szCs w:val="18"/>
-        </w:rPr>
-        <w:t xml:space="preserve"> </w:t>
-      </w:r>
-      <w:r>
-        <w:rPr>
-          <w:sz w:val="18"/>
-          <w:szCs w:val="18"/>
-        </w:rPr>
-        <w:t>The first 7 options are for data collection, for which you need to provide a 500px</w:t>
-      </w:r>
-      <w:r>
-        <w:rPr>
-          <w:sz w:val="18"/>
-          <w:szCs w:val="18"/>
-        </w:rPr>
-        <w:t xml:space="preserve"> </w:t>
-      </w:r>
-      <w:r>
-        <w:rPr>
-          <w:sz w:val="18"/>
-          <w:szCs w:val="18"/>
-        </w:rPr>
-        <w:t xml:space="preserve">username. </w:t>
-      </w:r>
-    </w:p>
-    <w:p>
-      <w:pPr>
-        <w:pStyle w:val="NoSpacing"/>
-        <w:rPr>
-          <w:sz w:val="18"/>
-          <w:szCs w:val="18"/>
-        </w:rPr>
-      </w:pPr>
-      <w:r>
-        <w:rPr>
-          <w:sz w:val="18"/>
-          <w:szCs w:val="18"/>
-        </w:rPr>
-        <w:t>Result</w:t>
-      </w:r>
-      <w:r>
-        <w:rPr>
-          <w:sz w:val="18"/>
-          <w:szCs w:val="18"/>
-        </w:rPr>
-        <w:t>s</w:t>
-      </w:r>
-      <w:r>
-        <w:rPr>
-          <w:sz w:val="18"/>
-          <w:szCs w:val="18"/>
-        </w:rPr>
-        <w:t xml:space="preserve"> </w:t>
-      </w:r>
-      <w:r>
-        <w:rPr>
-          <w:sz w:val="18"/>
-          <w:szCs w:val="18"/>
-        </w:rPr>
-        <w:t xml:space="preserve">are saved on disk as CSV files. You </w:t>
-      </w:r>
-      <w:r>
-        <w:rPr>
-          <w:sz w:val="18"/>
-          <w:szCs w:val="18"/>
-        </w:rPr>
-        <w:t>will be offered to view the output</w:t>
-      </w:r>
-      <w:r>
-        <w:rPr>
-          <w:sz w:val="18"/>
-          <w:szCs w:val="18"/>
-        </w:rPr>
-        <w:t xml:space="preserve"> in the web browser when the process finished. </w:t>
-      </w:r>
-    </w:p>
-    <w:p>
-      <w:pPr>
-        <w:pStyle w:val="NoSpacing"/>
-        <w:rPr>
-          <w:sz w:val="18"/>
-          <w:szCs w:val="18"/>
-        </w:rPr>
-      </w:pPr>
-    </w:p>
-    <w:p>
-      <w:pPr>
-        <w:pStyle w:val="NoSpacing"/>
-        <w:rPr>
-          <w:sz w:val="18"/>
-          <w:szCs w:val="18"/>
-        </w:rPr>
-      </w:pPr>
-      <w:r>
-        <w:rPr>
-          <w:sz w:val="18"/>
-          <w:szCs w:val="18"/>
-        </w:rPr>
-        <w:t xml:space="preserve">The next 5 options, from 8 to 12, are the automated processes, for which you need to enter a password for </w:t>
-      </w:r>
-      <w:r>
-        <w:rPr>
-          <w:sz w:val="18"/>
-          <w:szCs w:val="18"/>
-        </w:rPr>
-        <w:t xml:space="preserve">the </w:t>
-      </w:r>
-      <w:r>
-        <w:rPr>
-          <w:sz w:val="18"/>
-          <w:szCs w:val="18"/>
-        </w:rPr>
-        <w:t>actions.</w:t>
-      </w:r>
-    </w:p>
-    <w:p>
-      <w:pPr>
-        <w:pStyle w:val="Caption"/>
-        <w:keepNext/>
-        <w:rPr>
-          <w:color w:val="000000" w:themeColor="text1"/>
-        </w:rPr>
-      </w:pPr>
-    </w:p>
-    <w:p>
-      <w:pPr>
-        <w:pStyle w:val="Caption"/>
-        <w:keepNext/>
-        <w:rPr>
-          <w:color w:val="000000" w:themeColor="text1"/>
-          <w:sz w:val="24"/>
-          <w:szCs w:val="24"/>
-        </w:rPr>
-      </w:pPr>
-      <w:r>
-        <w:rPr>
-          <w:color w:val="000000" w:themeColor="text1"/>
-          <w:sz w:val="24"/>
-          <w:szCs w:val="24"/>
-          <w:highlight w:val="lightGray"/>
-        </w:rPr>
-        <w:t>Option</w:t>
-      </w:r>
-      <w:r>
-        <w:rPr>
-          <w:color w:val="000000" w:themeColor="text1"/>
-          <w:sz w:val="24"/>
-          <w:szCs w:val="24"/>
-          <w:highlight w:val="lightGray"/>
-        </w:rPr>
-        <w:t xml:space="preserve"> 1: </w:t>
-      </w:r>
-      <w:r>
-        <w:rPr>
-          <w:bCs w:val="0"/>
-          <w:noProof/>
-          <w:color w:val="000000" w:themeColor="text1"/>
-          <w:sz w:val="24"/>
-          <w:szCs w:val="24"/>
-          <w:highlight w:val="lightGray"/>
-        </w:rPr>
-        <w:t xml:space="preserve"> Get user statistics</w:t>
-      </w:r>
-    </w:p>
-    <w:p>
-      <w:pPr>
-        <w:pStyle w:val="Caption"/>
-        <w:keepNext/>
-        <w:rPr>
-          <w:b w:val="0"/>
-        </w:rPr>
-      </w:pPr>
-      <w:r>
-        <w:rPr>
-          <w:b w:val="0"/>
-        </w:rPr>
-        <w:t xml:space="preserve">Process: </w:t>
-      </w:r>
-    </w:p>
-    <w:p>
-      <w:pPr>
-        <w:pStyle w:val="NoSpacing"/>
-        <w:numPr>
-          <w:ilvl w:val="0"/>
-          <w:numId w:val="4"/>
-        </w:numPr>
-        <w:rPr>
-          <w:sz w:val="18"/>
-          <w:szCs w:val="18"/>
-        </w:rPr>
-      </w:pPr>
-      <w:r>
-        <w:rPr>
-          <w:sz w:val="18"/>
-          <w:szCs w:val="18"/>
-        </w:rPr>
-        <w:t xml:space="preserve">Open user home page </w:t>
-      </w:r>
-      <w:hyperlink r:id="rId6" w:history="1">
-        <w:r>
-          <w:rPr>
-            <w:rStyle w:val="Hyperlink"/>
-            <w:sz w:val="18"/>
-            <w:szCs w:val="18"/>
-          </w:rPr>
-          <w:t>https://500px.com/[user_name</w:t>
-        </w:r>
-      </w:hyperlink>
-      <w:r>
-        <w:rPr>
-          <w:sz w:val="18"/>
-          <w:szCs w:val="18"/>
-        </w:rPr>
-        <w:t>]</w:t>
-      </w:r>
-    </w:p>
-    <w:p>
-      <w:pPr>
-        <w:pStyle w:val="NoSpacing"/>
-        <w:numPr>
-          <w:ilvl w:val="0"/>
-          <w:numId w:val="4"/>
-        </w:numPr>
-        <w:rPr>
-          <w:sz w:val="18"/>
-          <w:szCs w:val="18"/>
-        </w:rPr>
-      </w:pPr>
-      <w:r>
-        <w:rPr>
-          <w:sz w:val="18"/>
-          <w:szCs w:val="18"/>
-        </w:rPr>
-        <w:t>Get the body text rendered by document JavaScript</w:t>
-      </w:r>
-    </w:p>
-    <w:p>
-      <w:pPr>
-        <w:pStyle w:val="NoSpacing"/>
-        <w:numPr>
-          <w:ilvl w:val="0"/>
-          <w:numId w:val="4"/>
-        </w:numPr>
-        <w:rPr>
-          <w:sz w:val="18"/>
-          <w:szCs w:val="18"/>
-        </w:rPr>
-      </w:pPr>
-      <w:r>
-        <w:rPr>
-          <w:sz w:val="18"/>
-          <w:szCs w:val="18"/>
-        </w:rPr>
-        <w:t>Use lxml to extract interested data</w:t>
-      </w:r>
-    </w:p>
-    <w:p>
-      <w:pPr>
-        <w:pStyle w:val="NoSpacing"/>
-        <w:numPr>
-          <w:ilvl w:val="0"/>
-          <w:numId w:val="4"/>
-        </w:numPr>
-        <w:rPr>
-          <w:sz w:val="18"/>
-          <w:szCs w:val="18"/>
-        </w:rPr>
-      </w:pPr>
-      <w:r>
-        <w:rPr>
-          <w:sz w:val="18"/>
-          <w:szCs w:val="18"/>
-        </w:rPr>
-        <w:t>Use regular expression to extra</w:t>
-      </w:r>
-      <w:r>
-        <w:rPr>
-          <w:sz w:val="18"/>
-          <w:szCs w:val="18"/>
-        </w:rPr>
-        <w:t>c</w:t>
-      </w:r>
-      <w:r>
-        <w:rPr>
-          <w:sz w:val="18"/>
-          <w:szCs w:val="18"/>
-        </w:rPr>
-        <w:t>t the JSON part in the body, and obtain more data from it.</w:t>
-      </w:r>
-    </w:p>
-    <w:p>
-      <w:pPr>
-        <w:pStyle w:val="Caption"/>
-        <w:keepNext/>
-        <w:ind w:left="720"/>
-        <w:rPr>
-          <w:b w:val="0"/>
-        </w:rPr>
-      </w:pPr>
-    </w:p>
-    <w:p>
-      <w:pPr>
-        <w:pStyle w:val="Caption"/>
-        <w:keepNext/>
-        <w:rPr>
-          <w:b w:val="0"/>
-        </w:rPr>
-      </w:pPr>
-      <w:r>
-        <w:rPr>
-          <w:b w:val="0"/>
-        </w:rPr>
-        <w:t xml:space="preserve">Sample output: </w:t>
-      </w:r>
-    </w:p>
-    <w:p>
-      <w:pPr>
-        <w:pStyle w:val="Caption"/>
-        <w:keepNext/>
-        <w:jc w:val="center"/>
-      </w:pPr>
-      <w:r>
-        <w:pict>
-          <v:shape id="_x0000_i1026" type="#_x0000_t75" style="width:402pt;height:174.45pt">
-            <v:imagedata r:id="rId7" o:title="1"/>
-          </v:shape>
-        </w:pict>
-      </w:r>
-    </w:p>
-    <w:p/>
-    <w:p/>
-    <w:p>
-      <w:pPr>
-        <w:pStyle w:val="Caption"/>
-        <w:keepNext/>
-        <w:rPr>
-          <w:color w:val="000000" w:themeColor="text1"/>
-          <w:sz w:val="24"/>
-          <w:szCs w:val="24"/>
-        </w:rPr>
-      </w:pPr>
-      <w:r>
-        <w:rPr>
-          <w:color w:val="000000" w:themeColor="text1"/>
-          <w:sz w:val="24"/>
-          <w:szCs w:val="24"/>
-          <w:highlight w:val="lightGray"/>
-        </w:rPr>
-        <w:lastRenderedPageBreak/>
-        <w:t xml:space="preserve">Option </w:t>
-      </w:r>
-      <w:r>
-        <w:rPr>
-          <w:color w:val="000000" w:themeColor="text1"/>
-          <w:sz w:val="24"/>
-          <w:szCs w:val="24"/>
-          <w:highlight w:val="lightGray"/>
-        </w:rPr>
-        <w:t>2</w:t>
-      </w:r>
-      <w:r>
-        <w:rPr>
-          <w:color w:val="000000" w:themeColor="text1"/>
-          <w:sz w:val="24"/>
-          <w:szCs w:val="24"/>
-          <w:highlight w:val="lightGray"/>
-        </w:rPr>
-        <w:t>:</w:t>
-      </w:r>
-      <w:r>
-        <w:rPr>
-          <w:color w:val="000000" w:themeColor="text1"/>
-          <w:sz w:val="24"/>
-          <w:szCs w:val="24"/>
-          <w:highlight w:val="lightGray"/>
-        </w:rPr>
-        <w:t xml:space="preserve"> Get User Photos list</w:t>
-      </w:r>
-      <w:r>
-        <w:rPr>
-          <w:color w:val="000000" w:themeColor="text1"/>
-          <w:sz w:val="24"/>
-          <w:szCs w:val="24"/>
-        </w:rPr>
-        <w:t xml:space="preserve"> </w:t>
-      </w:r>
-    </w:p>
-    <w:p>
-      <w:pPr>
-        <w:pStyle w:val="Caption"/>
-        <w:keepNext/>
-        <w:rPr>
-          <w:b w:val="0"/>
-        </w:rPr>
-      </w:pPr>
-      <w:r>
-        <w:rPr>
-          <w:b w:val="0"/>
-        </w:rPr>
-        <w:t>Process:</w:t>
-      </w:r>
-    </w:p>
-    <w:p>
-      <w:pPr>
-        <w:pStyle w:val="ListParagraph"/>
-        <w:numPr>
-          <w:ilvl w:val="0"/>
-          <w:numId w:val="5"/>
-        </w:numPr>
-        <w:rPr>
-          <w:sz w:val="18"/>
-          <w:szCs w:val="18"/>
-        </w:rPr>
-      </w:pPr>
-      <w:r>
-        <w:rPr>
-          <w:sz w:val="18"/>
-          <w:szCs w:val="18"/>
-        </w:rPr>
-        <w:t>Open user home page. Scroll down until all photos are loaded</w:t>
-      </w:r>
-    </w:p>
-    <w:p>
-      <w:pPr>
-        <w:pStyle w:val="ListParagraph"/>
-        <w:numPr>
-          <w:ilvl w:val="0"/>
-          <w:numId w:val="5"/>
-        </w:numPr>
-        <w:rPr>
-          <w:sz w:val="18"/>
-          <w:szCs w:val="18"/>
-        </w:rPr>
-      </w:pPr>
-      <w:r>
-        <w:rPr>
-          <w:sz w:val="18"/>
-          <w:szCs w:val="18"/>
-        </w:rPr>
-        <w:t>Make sure the document JS rendered full body content</w:t>
-      </w:r>
-    </w:p>
-    <w:p>
-      <w:pPr>
-        <w:pStyle w:val="ListParagraph"/>
-        <w:numPr>
-          <w:ilvl w:val="0"/>
-          <w:numId w:val="5"/>
-        </w:numPr>
-        <w:rPr>
-          <w:sz w:val="18"/>
-          <w:szCs w:val="18"/>
-        </w:rPr>
-      </w:pPr>
-      <w:r>
-        <w:rPr>
-          <w:sz w:val="18"/>
-          <w:szCs w:val="18"/>
-        </w:rPr>
-        <w:t xml:space="preserve">Use lxml </w:t>
-      </w:r>
-      <w:r>
-        <w:rPr>
-          <w:sz w:val="18"/>
-          <w:szCs w:val="18"/>
-        </w:rPr>
-        <w:t xml:space="preserve">library </w:t>
-      </w:r>
-      <w:r>
-        <w:rPr>
-          <w:sz w:val="18"/>
-          <w:szCs w:val="18"/>
-        </w:rPr>
-        <w:t>to parse and extract photos details</w:t>
-      </w:r>
-    </w:p>
-    <w:p>
-      <w:pPr>
-        <w:pStyle w:val="ListParagraph"/>
-        <w:numPr>
-          <w:ilvl w:val="0"/>
-          <w:numId w:val="5"/>
-        </w:numPr>
-        <w:rPr>
-          <w:sz w:val="18"/>
-          <w:szCs w:val="18"/>
-        </w:rPr>
-      </w:pPr>
-      <w:r>
-        <w:rPr>
-          <w:sz w:val="18"/>
-          <w:szCs w:val="18"/>
-        </w:rPr>
-        <w:t xml:space="preserve">To construct the </w:t>
-      </w:r>
-      <w:r>
-        <w:rPr>
-          <w:sz w:val="18"/>
-          <w:szCs w:val="18"/>
-        </w:rPr>
-        <w:t>href of a photo</w:t>
-      </w:r>
-      <w:r>
-        <w:rPr>
-          <w:sz w:val="18"/>
-          <w:szCs w:val="18"/>
-        </w:rPr>
-        <w:t>, we need the page numbe</w:t>
-      </w:r>
-      <w:r>
-        <w:rPr>
-          <w:sz w:val="18"/>
-          <w:szCs w:val="18"/>
-        </w:rPr>
-        <w:t>r where the photo was assigned to</w:t>
-      </w:r>
-      <w:r>
-        <w:rPr>
-          <w:sz w:val="18"/>
-          <w:szCs w:val="18"/>
-        </w:rPr>
-        <w:t>, the user id and user name</w:t>
-      </w:r>
-    </w:p>
-    <w:p>
-      <w:pPr>
-        <w:pStyle w:val="Caption"/>
-        <w:keepNext/>
-        <w:rPr>
-          <w:b w:val="0"/>
-        </w:rPr>
-      </w:pPr>
-      <w:r>
-        <w:rPr>
-          <w:b w:val="0"/>
-        </w:rPr>
-        <w:t>Sample output:</w:t>
-      </w:r>
-    </w:p>
-    <w:p>
-      <w:pPr>
-        <w:jc w:val="center"/>
-      </w:pPr>
-      <w:r>
-        <w:pict>
-          <v:shape id="_x0000_i1027" type="#_x0000_t75" style="width:222pt;height:146.75pt">
-            <v:imagedata r:id="rId8" o:title="PhotosList"/>
-          </v:shape>
-        </w:pict>
-      </w:r>
-    </w:p>
-    <w:p>
-      <w:pPr>
-        <w:jc w:val="center"/>
-      </w:pPr>
-    </w:p>
-    <w:p>
-      <w:pPr>
-        <w:pStyle w:val="Caption"/>
-        <w:keepNext/>
-        <w:rPr>
-          <w:color w:val="000000" w:themeColor="text1"/>
-          <w:sz w:val="24"/>
-          <w:szCs w:val="24"/>
-        </w:rPr>
-      </w:pPr>
-      <w:r>
-        <w:rPr>
-          <w:color w:val="000000" w:themeColor="text1"/>
-          <w:sz w:val="24"/>
-          <w:szCs w:val="24"/>
-          <w:highlight w:val="lightGray"/>
-        </w:rPr>
-        <w:t>Option 3,</w:t>
-      </w:r>
-      <w:r>
-        <w:rPr>
-          <w:color w:val="000000" w:themeColor="text1"/>
-          <w:sz w:val="24"/>
-          <w:szCs w:val="24"/>
-          <w:highlight w:val="lightGray"/>
-        </w:rPr>
-        <w:t xml:space="preserve"> and </w:t>
-      </w:r>
-      <w:r>
-        <w:rPr>
-          <w:color w:val="000000" w:themeColor="text1"/>
-          <w:sz w:val="24"/>
-          <w:szCs w:val="24"/>
-          <w:highlight w:val="lightGray"/>
-        </w:rPr>
-        <w:t>4</w:t>
-      </w:r>
-      <w:r>
-        <w:rPr>
-          <w:color w:val="000000" w:themeColor="text1"/>
-          <w:sz w:val="24"/>
-          <w:szCs w:val="24"/>
-          <w:highlight w:val="lightGray"/>
-        </w:rPr>
-        <w:t>:</w:t>
-      </w:r>
-      <w:r>
-        <w:rPr>
-          <w:color w:val="000000" w:themeColor="text1"/>
-          <w:sz w:val="24"/>
-          <w:szCs w:val="24"/>
-          <w:highlight w:val="lightGray"/>
-        </w:rPr>
-        <w:t xml:space="preserve"> </w:t>
-      </w:r>
-      <w:r>
-        <w:rPr>
-          <w:color w:val="000000" w:themeColor="text1"/>
-          <w:sz w:val="24"/>
-          <w:szCs w:val="24"/>
-          <w:highlight w:val="lightGray"/>
-        </w:rPr>
-        <w:t>Get Followers and Friend list</w:t>
-      </w:r>
-      <w:r>
-        <w:rPr>
-          <w:color w:val="000000" w:themeColor="text1"/>
-          <w:sz w:val="24"/>
-          <w:szCs w:val="24"/>
-        </w:rPr>
-        <w:t xml:space="preserve"> </w:t>
-      </w:r>
-    </w:p>
-    <w:p>
-      <w:pPr>
-        <w:pStyle w:val="Caption"/>
-        <w:keepNext/>
-        <w:rPr>
-          <w:b w:val="0"/>
-        </w:rPr>
-      </w:pPr>
-      <w:r>
-        <w:rPr>
-          <w:b w:val="0"/>
-        </w:rPr>
-        <w:t>Process:</w:t>
-      </w:r>
-    </w:p>
-    <w:p>
-      <w:pPr>
-        <w:pStyle w:val="ListParagraph"/>
-        <w:numPr>
-          <w:ilvl w:val="0"/>
-          <w:numId w:val="6"/>
-        </w:numPr>
-        <w:rPr>
-          <w:sz w:val="18"/>
-          <w:szCs w:val="18"/>
-        </w:rPr>
-      </w:pPr>
-      <w:r>
-        <w:rPr>
-          <w:sz w:val="18"/>
-          <w:szCs w:val="18"/>
-        </w:rPr>
-        <w:t>Open user home page, locate the text “</w:t>
-      </w:r>
-      <w:r>
-        <w:rPr>
-          <w:sz w:val="18"/>
-          <w:szCs w:val="18"/>
-        </w:rPr>
-        <w:t>Followers</w:t>
-      </w:r>
-      <w:r>
-        <w:rPr>
-          <w:sz w:val="18"/>
-          <w:szCs w:val="18"/>
-        </w:rPr>
-        <w:t>”</w:t>
-      </w:r>
-      <w:r>
-        <w:rPr>
-          <w:sz w:val="18"/>
-          <w:szCs w:val="18"/>
-        </w:rPr>
-        <w:t xml:space="preserve"> and click on it </w:t>
-      </w:r>
-      <w:r>
-        <w:rPr>
-          <w:sz w:val="18"/>
-          <w:szCs w:val="18"/>
-        </w:rPr>
-        <w:t>to open a model windows containing the list of users</w:t>
-      </w:r>
-    </w:p>
-    <w:p>
-      <w:pPr>
-        <w:pStyle w:val="ListParagraph"/>
-        <w:numPr>
-          <w:ilvl w:val="0"/>
-          <w:numId w:val="6"/>
-        </w:numPr>
-        <w:rPr>
-          <w:sz w:val="18"/>
-          <w:szCs w:val="18"/>
-        </w:rPr>
-      </w:pPr>
-      <w:r>
-        <w:rPr>
-          <w:sz w:val="18"/>
-          <w:szCs w:val="18"/>
-        </w:rPr>
-        <w:t xml:space="preserve">Keep scrolling </w:t>
-      </w:r>
-      <w:r>
-        <w:rPr>
-          <w:sz w:val="18"/>
-          <w:szCs w:val="18"/>
-        </w:rPr>
-        <w:t>down until all items are loaded</w:t>
-      </w:r>
-    </w:p>
-    <w:p>
-      <w:pPr>
-        <w:pStyle w:val="ListParagraph"/>
-        <w:numPr>
-          <w:ilvl w:val="0"/>
-          <w:numId w:val="6"/>
-        </w:numPr>
-        <w:rPr>
-          <w:sz w:val="18"/>
-          <w:szCs w:val="18"/>
-        </w:rPr>
-      </w:pPr>
-      <w:r>
-        <w:rPr>
-          <w:sz w:val="18"/>
-          <w:szCs w:val="18"/>
-        </w:rPr>
-        <w:t>Make sure JavaScript rendered the content fully</w:t>
-      </w:r>
-    </w:p>
-    <w:p>
-      <w:pPr>
-        <w:pStyle w:val="ListParagraph"/>
-        <w:numPr>
-          <w:ilvl w:val="0"/>
-          <w:numId w:val="6"/>
-        </w:numPr>
-        <w:rPr>
-          <w:sz w:val="18"/>
-          <w:szCs w:val="18"/>
-        </w:rPr>
-      </w:pPr>
-      <w:r>
-        <w:rPr>
-          <w:sz w:val="18"/>
-          <w:szCs w:val="18"/>
-        </w:rPr>
-        <w:t>Extract data and write it to a list. An item contains Display Name, User Name and Number of  Followers</w:t>
-      </w:r>
-    </w:p>
-    <w:p>
-      <w:pPr>
-        <w:pStyle w:val="ListParagraph"/>
-        <w:numPr>
-          <w:ilvl w:val="0"/>
-          <w:numId w:val="6"/>
-        </w:numPr>
-        <w:rPr>
-          <w:sz w:val="18"/>
-          <w:szCs w:val="18"/>
-        </w:rPr>
-      </w:pPr>
-      <w:r>
-        <w:rPr>
-          <w:sz w:val="18"/>
-          <w:szCs w:val="18"/>
-        </w:rPr>
-        <w:t>Write the</w:t>
-      </w:r>
-      <w:r>
-        <w:rPr>
-          <w:sz w:val="18"/>
-          <w:szCs w:val="18"/>
-        </w:rPr>
-        <w:t xml:space="preserve"> list to a csv file. When done, </w:t>
-      </w:r>
-      <w:r>
-        <w:rPr>
-          <w:sz w:val="18"/>
-          <w:szCs w:val="18"/>
-        </w:rPr>
-        <w:t>offer the user option to view the file in html format</w:t>
-      </w:r>
-    </w:p>
-    <w:p>
-      <w:pPr>
-        <w:pStyle w:val="ListParagraph"/>
-        <w:rPr>
-          <w:sz w:val="18"/>
-          <w:szCs w:val="18"/>
-        </w:rPr>
-      </w:pPr>
-    </w:p>
-    <w:p>
-      <w:pPr>
-        <w:pStyle w:val="Caption"/>
-        <w:keepNext/>
-        <w:rPr>
-          <w:b w:val="0"/>
-        </w:rPr>
-      </w:pPr>
-      <w:r>
-        <w:rPr>
-          <w:b w:val="0"/>
-        </w:rPr>
-        <w:t>Sample output:</w:t>
-      </w:r>
-    </w:p>
-    <w:p/>
-    <w:p>
-      <w:pPr>
-        <w:jc w:val="center"/>
-      </w:pPr>
-      <w:r>
-        <w:pict>
-          <v:shape id="_x0000_i1028" type="#_x0000_t75" style="width:297.7pt;height:134.75pt">
-            <v:imagedata r:id="rId9" o:title="follwersList"/>
-          </v:shape>
-        </w:pict>
-      </w:r>
-    </w:p>
-    <w:p>
-      <w:pPr>
-        <w:pStyle w:val="Caption"/>
-        <w:keepNext/>
-      </w:pPr>
-    </w:p>
-    <w:p>
-      <w:pPr>
-        <w:pStyle w:val="Caption"/>
-        <w:keepNext/>
-        <w:rPr>
-          <w:color w:val="000000" w:themeColor="text1"/>
-          <w:sz w:val="24"/>
-          <w:szCs w:val="24"/>
-          <w:highlight w:val="lightGray"/>
-        </w:rPr>
-      </w:pPr>
-    </w:p>
-    <w:p>
-      <w:pPr>
-        <w:pStyle w:val="Caption"/>
-        <w:keepNext/>
-        <w:rPr>
-          <w:color w:val="000000" w:themeColor="text1"/>
-          <w:sz w:val="24"/>
-          <w:szCs w:val="24"/>
-        </w:rPr>
-      </w:pPr>
-      <w:r>
-        <w:rPr>
-          <w:color w:val="000000" w:themeColor="text1"/>
-          <w:sz w:val="24"/>
-          <w:szCs w:val="24"/>
-          <w:highlight w:val="lightGray"/>
-        </w:rPr>
-        <w:t>Option 5</w:t>
-      </w:r>
-      <w:r>
-        <w:rPr>
-          <w:color w:val="000000" w:themeColor="text1"/>
-          <w:sz w:val="24"/>
-          <w:szCs w:val="24"/>
-          <w:highlight w:val="lightGray"/>
-        </w:rPr>
-        <w:t>:</w:t>
-      </w:r>
-      <w:r>
-        <w:rPr>
-          <w:color w:val="000000" w:themeColor="text1"/>
-          <w:sz w:val="24"/>
-          <w:szCs w:val="24"/>
-          <w:highlight w:val="lightGray"/>
-        </w:rPr>
-        <w:t xml:space="preserve"> Get a list </w:t>
-      </w:r>
-      <w:r>
-        <w:rPr>
-          <w:color w:val="000000" w:themeColor="text1"/>
-          <w:sz w:val="24"/>
-          <w:szCs w:val="24"/>
-          <w:highlight w:val="lightGray"/>
-        </w:rPr>
-        <w:t>of users</w:t>
-      </w:r>
-      <w:r>
-        <w:rPr>
-          <w:color w:val="000000" w:themeColor="text1"/>
-          <w:sz w:val="24"/>
-          <w:szCs w:val="24"/>
-          <w:highlight w:val="lightGray"/>
-        </w:rPr>
-        <w:t xml:space="preserve"> who </w:t>
-      </w:r>
-      <w:r>
-        <w:rPr>
-          <w:color w:val="000000" w:themeColor="text1"/>
-          <w:sz w:val="24"/>
-          <w:szCs w:val="24"/>
-          <w:highlight w:val="lightGray"/>
-        </w:rPr>
-        <w:t>likes a</w:t>
-      </w:r>
-      <w:r>
-        <w:rPr>
-          <w:color w:val="000000" w:themeColor="text1"/>
-          <w:sz w:val="24"/>
-          <w:szCs w:val="24"/>
-          <w:highlight w:val="lightGray"/>
-        </w:rPr>
-        <w:t xml:space="preserve"> given photo</w:t>
-      </w:r>
-    </w:p>
-    <w:p>
-      <w:pPr>
-        <w:pStyle w:val="Caption"/>
-        <w:keepNext/>
-        <w:rPr>
-          <w:b w:val="0"/>
-        </w:rPr>
-      </w:pPr>
-      <w:r>
-        <w:rPr>
-          <w:b w:val="0"/>
-        </w:rPr>
-        <w:t>Process:</w:t>
-      </w:r>
-    </w:p>
-    <w:p>
-      <w:pPr>
-        <w:pStyle w:val="ListParagraph"/>
-        <w:numPr>
-          <w:ilvl w:val="0"/>
-          <w:numId w:val="7"/>
-        </w:numPr>
-        <w:rPr>
-          <w:sz w:val="18"/>
-          <w:szCs w:val="18"/>
-        </w:rPr>
-      </w:pPr>
-      <w:r>
-        <w:rPr>
-          <w:sz w:val="18"/>
-          <w:szCs w:val="18"/>
-        </w:rPr>
-        <w:t xml:space="preserve">Ask user for the link to the photo. </w:t>
-      </w:r>
-      <w:r>
-        <w:rPr>
-          <w:sz w:val="18"/>
-          <w:szCs w:val="18"/>
-        </w:rPr>
-        <w:t xml:space="preserve">Open </w:t>
-      </w:r>
-      <w:r>
-        <w:rPr>
-          <w:sz w:val="18"/>
-          <w:szCs w:val="18"/>
-        </w:rPr>
-        <w:t>it</w:t>
-      </w:r>
-      <w:r>
-        <w:rPr>
-          <w:sz w:val="18"/>
-          <w:szCs w:val="18"/>
-        </w:rPr>
-        <w:t>.</w:t>
-      </w:r>
-    </w:p>
-    <w:p>
-      <w:pPr>
-        <w:pStyle w:val="ListParagraph"/>
-        <w:numPr>
-          <w:ilvl w:val="0"/>
-          <w:numId w:val="7"/>
-        </w:numPr>
-        <w:rPr>
-          <w:sz w:val="18"/>
-          <w:szCs w:val="18"/>
-        </w:rPr>
-      </w:pPr>
-      <w:r>
-        <w:rPr>
-          <w:sz w:val="18"/>
-          <w:szCs w:val="18"/>
-        </w:rPr>
-        <w:t>Make sure JS has  rendered the body content</w:t>
-      </w:r>
-    </w:p>
-    <w:p>
-      <w:pPr>
-        <w:pStyle w:val="ListParagraph"/>
-        <w:numPr>
-          <w:ilvl w:val="0"/>
-          <w:numId w:val="7"/>
-        </w:numPr>
-        <w:rPr>
-          <w:sz w:val="18"/>
-          <w:szCs w:val="18"/>
-        </w:rPr>
-      </w:pPr>
-      <w:r>
-        <w:rPr>
-          <w:sz w:val="18"/>
-          <w:szCs w:val="18"/>
-        </w:rPr>
-        <w:t>Extract photographer name and the title of the  photo</w:t>
-      </w:r>
-    </w:p>
-    <w:p>
-      <w:pPr>
-        <w:pStyle w:val="ListParagraph"/>
-        <w:numPr>
-          <w:ilvl w:val="0"/>
-          <w:numId w:val="7"/>
-        </w:numPr>
-        <w:rPr>
-          <w:sz w:val="18"/>
-          <w:szCs w:val="18"/>
-        </w:rPr>
-      </w:pPr>
-      <w:r>
-        <w:rPr>
-          <w:sz w:val="18"/>
-          <w:szCs w:val="18"/>
-        </w:rPr>
-        <w:t>Locate the Like count number and click on it to open the modal window containing all users who had liked the photo</w:t>
-      </w:r>
-    </w:p>
-    <w:p>
-      <w:pPr>
-        <w:pStyle w:val="ListParagraph"/>
-        <w:numPr>
-          <w:ilvl w:val="0"/>
-          <w:numId w:val="7"/>
-        </w:numPr>
-        <w:rPr>
-          <w:sz w:val="18"/>
-          <w:szCs w:val="18"/>
-        </w:rPr>
-      </w:pPr>
-      <w:r>
-        <w:rPr>
-          <w:sz w:val="18"/>
-          <w:szCs w:val="18"/>
-        </w:rPr>
-        <w:t>Keep scrolling down until all users have been loaded</w:t>
-      </w:r>
-    </w:p>
-    <w:p>
-      <w:pPr>
-        <w:pStyle w:val="ListParagraph"/>
-        <w:numPr>
-          <w:ilvl w:val="0"/>
-          <w:numId w:val="7"/>
-        </w:numPr>
-        <w:rPr>
-          <w:sz w:val="18"/>
-          <w:szCs w:val="18"/>
-        </w:rPr>
-      </w:pPr>
-      <w:r>
-        <w:rPr>
-          <w:sz w:val="18"/>
-          <w:szCs w:val="18"/>
-        </w:rPr>
-        <w:t>Extract info ( Display Name, User Name (with link) and Number of Followers</w:t>
-      </w:r>
-    </w:p>
-    <w:p>
-      <w:pPr>
-        <w:pStyle w:val="ListParagraph"/>
-        <w:numPr>
-          <w:ilvl w:val="0"/>
-          <w:numId w:val="7"/>
-        </w:numPr>
-        <w:rPr>
-          <w:sz w:val="18"/>
-          <w:szCs w:val="18"/>
-        </w:rPr>
-      </w:pPr>
-      <w:r>
-        <w:rPr>
-          <w:sz w:val="18"/>
-          <w:szCs w:val="18"/>
-        </w:rPr>
-        <w:t>Save list in a csv file. And provide a html version for viewing</w:t>
-      </w:r>
-    </w:p>
-    <w:p/>
-    <w:p>
-      <w:pPr>
-        <w:pStyle w:val="Caption"/>
-        <w:keepNext/>
-        <w:rPr>
-          <w:b w:val="0"/>
-        </w:rPr>
-      </w:pPr>
-      <w:r>
-        <w:rPr>
-          <w:b w:val="0"/>
-        </w:rPr>
-        <w:t>Sample output:</w:t>
-      </w:r>
-    </w:p>
-    <w:p>
-      <w:r>
-        <w:t xml:space="preserve">           The output is the same as previous figure </w:t>
-      </w:r>
-      <w:r>
-        <w:t>(in</w:t>
-      </w:r>
-      <w:r>
-        <w:t xml:space="preserve"> step 3, 4)</w:t>
-      </w:r>
-    </w:p>
-    <w:p/>
-    <w:p>
-      <w:pPr>
-        <w:jc w:val="center"/>
-      </w:pPr>
-    </w:p>
-    <w:p>
-      <w:pPr>
-        <w:jc w:val="center"/>
-      </w:pPr>
-    </w:p>
-    <w:p>
-      <w:pPr>
-        <w:pStyle w:val="Caption"/>
-        <w:keepNext/>
-        <w:rPr>
-          <w:color w:val="000000" w:themeColor="text1"/>
-          <w:sz w:val="24"/>
-          <w:szCs w:val="24"/>
-        </w:rPr>
-      </w:pPr>
-      <w:r>
-        <w:rPr>
-          <w:color w:val="000000" w:themeColor="text1"/>
-          <w:sz w:val="24"/>
-          <w:szCs w:val="24"/>
-          <w:highlight w:val="lightGray"/>
-        </w:rPr>
-        <w:t>Option</w:t>
-      </w:r>
-      <w:r>
-        <w:rPr>
-          <w:color w:val="000000" w:themeColor="text1"/>
-          <w:sz w:val="24"/>
-          <w:szCs w:val="24"/>
-          <w:highlight w:val="lightGray"/>
-        </w:rPr>
-        <w:t xml:space="preserve"> 6:</w:t>
-      </w:r>
-      <w:r>
-        <w:rPr>
-          <w:color w:val="000000" w:themeColor="text1"/>
-          <w:sz w:val="24"/>
-          <w:szCs w:val="24"/>
-          <w:highlight w:val="lightGray"/>
-        </w:rPr>
-        <w:t xml:space="preserve"> </w:t>
-      </w:r>
-      <w:r>
-        <w:rPr>
-          <w:color w:val="000000" w:themeColor="text1"/>
-          <w:sz w:val="24"/>
-          <w:szCs w:val="24"/>
-          <w:highlight w:val="lightGray"/>
-        </w:rPr>
-        <w:t>Get n last notifications details</w:t>
-      </w:r>
-      <w:r>
-        <w:rPr>
-          <w:color w:val="000000" w:themeColor="text1"/>
-          <w:sz w:val="24"/>
-          <w:szCs w:val="24"/>
-        </w:rPr>
-        <w:t xml:space="preserve"> </w:t>
-      </w:r>
-    </w:p>
-    <w:p>
-      <w:pPr>
-        <w:pStyle w:val="Caption"/>
-        <w:keepNext/>
-        <w:rPr>
-          <w:b w:val="0"/>
-        </w:rPr>
-      </w:pPr>
-      <w:r>
-        <w:rPr>
-          <w:b w:val="0"/>
-        </w:rPr>
-        <w:t>Process:</w:t>
-      </w:r>
-    </w:p>
-    <w:p>
-      <w:pPr>
-        <w:pStyle w:val="ListParagraph"/>
-        <w:numPr>
-          <w:ilvl w:val="0"/>
-          <w:numId w:val="8"/>
-        </w:numPr>
-        <w:rPr>
-          <w:sz w:val="18"/>
-          <w:szCs w:val="18"/>
-        </w:rPr>
-      </w:pPr>
-      <w:r>
-        <w:rPr>
-          <w:sz w:val="18"/>
-          <w:szCs w:val="18"/>
-        </w:rPr>
-        <w:t xml:space="preserve">Ask </w:t>
-      </w:r>
-      <w:r>
-        <w:rPr>
-          <w:sz w:val="18"/>
-          <w:szCs w:val="18"/>
-        </w:rPr>
-        <w:t xml:space="preserve"> the user for desired number of notifications (n) and to enter the password</w:t>
-      </w:r>
-    </w:p>
-    <w:p>
-      <w:pPr>
-        <w:pStyle w:val="ListParagraph"/>
-        <w:numPr>
-          <w:ilvl w:val="0"/>
-          <w:numId w:val="8"/>
-        </w:numPr>
-        <w:rPr>
-          <w:sz w:val="18"/>
-          <w:szCs w:val="18"/>
-        </w:rPr>
-      </w:pPr>
-      <w:r>
-        <w:rPr>
-          <w:sz w:val="18"/>
-          <w:szCs w:val="18"/>
-        </w:rPr>
-        <w:t>Open the login page, submit the credentials. Then open user home page</w:t>
-      </w:r>
-    </w:p>
-    <w:p>
-      <w:pPr>
-        <w:pStyle w:val="ListParagraph"/>
-        <w:numPr>
-          <w:ilvl w:val="0"/>
-          <w:numId w:val="8"/>
-        </w:numPr>
-        <w:rPr>
-          <w:sz w:val="18"/>
-          <w:szCs w:val="18"/>
-        </w:rPr>
-      </w:pPr>
-      <w:r>
-        <w:rPr>
-          <w:sz w:val="18"/>
-          <w:szCs w:val="18"/>
-        </w:rPr>
-        <w:t>Make sure JS has finished rendered the body content</w:t>
-      </w:r>
-    </w:p>
-    <w:p>
-      <w:pPr>
-        <w:pStyle w:val="ListParagraph"/>
-        <w:numPr>
-          <w:ilvl w:val="0"/>
-          <w:numId w:val="8"/>
-        </w:numPr>
-        <w:rPr>
-          <w:sz w:val="18"/>
-          <w:szCs w:val="18"/>
-        </w:rPr>
-      </w:pPr>
-      <w:r>
-        <w:rPr>
-          <w:sz w:val="18"/>
-          <w:szCs w:val="18"/>
-        </w:rPr>
-        <w:t>Locate the notification icon and click on it to open the modal window hosting the notification items</w:t>
-      </w:r>
-    </w:p>
-    <w:p>
-      <w:pPr>
-        <w:pStyle w:val="ListParagraph"/>
-        <w:numPr>
-          <w:ilvl w:val="0"/>
-          <w:numId w:val="8"/>
-        </w:numPr>
-        <w:rPr>
-          <w:sz w:val="18"/>
-          <w:szCs w:val="18"/>
-        </w:rPr>
-      </w:pPr>
-      <w:r>
-        <w:rPr>
-          <w:sz w:val="18"/>
-          <w:szCs w:val="18"/>
-        </w:rPr>
-        <w:t>Locate the text “See all notifications” at the bottom and click on it to open a new page containing all items</w:t>
-      </w:r>
-    </w:p>
-    <w:p>
-      <w:pPr>
-        <w:pStyle w:val="ListParagraph"/>
-        <w:numPr>
-          <w:ilvl w:val="0"/>
-          <w:numId w:val="8"/>
-        </w:numPr>
-        <w:rPr>
-          <w:sz w:val="18"/>
-          <w:szCs w:val="18"/>
-        </w:rPr>
-      </w:pPr>
-      <w:r>
-        <w:rPr>
-          <w:sz w:val="18"/>
-          <w:szCs w:val="18"/>
-        </w:rPr>
-        <w:t>Scroll down (m) times for (n) notifications to show up on screen</w:t>
-      </w:r>
-    </w:p>
-    <w:p>
-      <w:pPr>
-        <w:pStyle w:val="ListParagraph"/>
-        <w:numPr>
-          <w:ilvl w:val="0"/>
-          <w:numId w:val="8"/>
-        </w:numPr>
-        <w:rPr>
-          <w:sz w:val="18"/>
-          <w:szCs w:val="18"/>
-        </w:rPr>
-      </w:pPr>
-      <w:r>
-        <w:rPr>
-          <w:sz w:val="18"/>
-          <w:szCs w:val="18"/>
-        </w:rPr>
-        <w:t>Extract info, write to csv file. Offer to show the file in html format</w:t>
-      </w:r>
-    </w:p>
-    <w:p>
-      <w:pPr>
-        <w:pStyle w:val="Caption"/>
-        <w:keepNext/>
-      </w:pPr>
-      <w:r>
-        <w:rPr>
-          <w:b w:val="0"/>
-        </w:rPr>
-        <w:t>Sample output:</w:t>
-      </w:r>
-    </w:p>
-    <w:p/>
-    <w:p>
-      <w:pPr>
-        <w:jc w:val="center"/>
-      </w:pPr>
-      <w:r>
-        <w:pict>
-          <v:shape id="_x0000_i1029" type="#_x0000_t75" style="width:404.75pt;height:169.4pt">
-            <v:imagedata r:id="rId10" o:title="7"/>
-          </v:shape>
-        </w:pict>
-      </w:r>
-    </w:p>
-    <w:p>
-      <w:pPr>
-        <w:jc w:val="center"/>
-      </w:pPr>
-    </w:p>
-    <w:p>
-      <w:pPr>
-        <w:pStyle w:val="Caption"/>
-        <w:keepNext/>
-        <w:rPr>
-          <w:rFonts w:cstheme="minorHAnsi"/>
-          <w:color w:val="000000" w:themeColor="text1"/>
-          <w:sz w:val="24"/>
-          <w:szCs w:val="24"/>
-        </w:rPr>
-      </w:pPr>
-      <w:r>
-        <w:rPr>
-          <w:rFonts w:cstheme="minorHAnsi"/>
-          <w:color w:val="000000" w:themeColor="text1"/>
-          <w:sz w:val="24"/>
-          <w:szCs w:val="24"/>
-          <w:highlight w:val="lightGray"/>
-        </w:rPr>
-        <w:t>Option 7: Get list of unique users who generated last n notifications</w:t>
-      </w:r>
-    </w:p>
-    <w:p>
-      <w:pPr>
-        <w:pStyle w:val="Caption"/>
-        <w:keepNext/>
-        <w:rPr>
-          <w:b w:val="0"/>
-        </w:rPr>
-      </w:pPr>
-      <w:r>
-        <w:rPr>
-          <w:b w:val="0"/>
-        </w:rPr>
-        <w:t>Process:</w:t>
-      </w:r>
-    </w:p>
-    <w:p>
-      <w:pPr>
-        <w:pStyle w:val="NoSpacing"/>
-        <w:rPr>
-          <w:sz w:val="18"/>
-          <w:szCs w:val="18"/>
-        </w:rPr>
-      </w:pPr>
-      <w:r>
-        <w:rPr>
-          <w:sz w:val="18"/>
-          <w:szCs w:val="18"/>
-        </w:rPr>
-        <w:t xml:space="preserve">Same process as in </w:t>
-      </w:r>
-      <w:r>
-        <w:rPr>
-          <w:sz w:val="18"/>
-          <w:szCs w:val="18"/>
-        </w:rPr>
-        <w:t xml:space="preserve">the </w:t>
-      </w:r>
-      <w:r>
-        <w:rPr>
-          <w:sz w:val="18"/>
-          <w:szCs w:val="18"/>
-        </w:rPr>
-        <w:t xml:space="preserve">previous option </w:t>
-      </w:r>
-      <w:r>
-        <w:rPr>
-          <w:sz w:val="18"/>
-          <w:szCs w:val="18"/>
-        </w:rPr>
-        <w:t>(Option</w:t>
-      </w:r>
-      <w:r>
-        <w:rPr>
-          <w:sz w:val="18"/>
-          <w:szCs w:val="18"/>
-        </w:rPr>
-        <w:t xml:space="preserve"> 6: Get n last notific</w:t>
-      </w:r>
-      <w:r>
-        <w:rPr>
-          <w:sz w:val="18"/>
-          <w:szCs w:val="18"/>
-        </w:rPr>
-        <w:t>ations). But the output list just contains the pairs of [display name, user name].</w:t>
-      </w:r>
-    </w:p>
-    <w:p>
-      <w:pPr>
-        <w:pStyle w:val="NoSpacing"/>
-        <w:rPr>
-          <w:sz w:val="18"/>
-          <w:szCs w:val="18"/>
-        </w:rPr>
-      </w:pPr>
-      <w:r>
-        <w:rPr>
-          <w:sz w:val="18"/>
-          <w:szCs w:val="18"/>
-        </w:rPr>
-        <w:t>Duplications are removed as well</w:t>
-      </w:r>
-    </w:p>
-    <w:p>
-      <w:pPr>
-        <w:pStyle w:val="Caption"/>
-        <w:keepNext/>
-        <w:rPr>
-          <w:b w:val="0"/>
-          <w:bCs w:val="0"/>
-          <w:color w:val="auto"/>
-        </w:rPr>
-      </w:pPr>
-    </w:p>
-    <w:p>
-      <w:pPr>
-        <w:pStyle w:val="Caption"/>
-        <w:keepNext/>
-        <w:rPr>
-          <w:b w:val="0"/>
-        </w:rPr>
-      </w:pPr>
-      <w:r>
-        <w:rPr>
-          <w:b w:val="0"/>
-        </w:rPr>
-        <w:t>Sample output:</w:t>
-      </w:r>
-    </w:p>
-    <w:p>
-      <w:pPr>
-        <w:jc w:val="center"/>
-      </w:pPr>
-      <w:r>
         <w:rPr>
           <w:noProof/>
         </w:rPr>
         <w:drawing>
           <wp:inline distT="0" distB="0" distL="0" distR="0">
-            <wp:extent cx="1814195" cy="1945640"/>
-            <wp:effectExtent l="19050" t="0" r="0" b="0"/>
-            <wp:docPr id="28" name="Picture 28" descr="6"/>
+            <wp:extent cx="5862370" cy="3235479"/>
+            <wp:effectExtent l="19050" t="0" r="5030" b="0"/>
+            <wp:docPr id="13" name="Picture 13"/>
             <wp:cNvGraphicFramePr>
               <a:graphicFrameLocks xmlns:a="http://schemas.openxmlformats.org/drawingml/2006/main" noChangeAspect="1"/>
             </wp:cNvGraphicFramePr>
@@ -1599,13 +43,13 @@
               <a:graphicData uri="http://schemas.openxmlformats.org/drawingml/2006/picture">
                 <pic:pic xmlns:pic="http://schemas.openxmlformats.org/drawingml/2006/picture">
                   <pic:nvPicPr>
-                    <pic:cNvPr id="0" name="Picture 28" descr="6"/>
+                    <pic:cNvPr id="0" name="Picture 13"/>
                     <pic:cNvPicPr>
                       <a:picLocks noChangeAspect="1" noChangeArrowheads="1"/>
                     </pic:cNvPicPr>
                   </pic:nvPicPr>
                   <pic:blipFill>
-                    <a:blip r:embed="rId11"/>
+                    <a:blip r:embed="rId5"/>
                     <a:srcRect/>
                     <a:stretch>
                       <a:fillRect/>
@@ -1614,7 +58,7 @@
                   <pic:spPr bwMode="auto">
                     <a:xfrm>
                       <a:off x="0" y="0"/>
-                      <a:ext cx="1814195" cy="1945640"/>
+                      <a:ext cx="5867044" cy="3238058"/>
                     </a:xfrm>
                     <a:prstGeom prst="rect">
                       <a:avLst/>
@@ -1636,8 +80,146 @@
     </w:p>
     <w:p>
       <w:pPr>
-        <w:jc w:val="center"/>
-      </w:pPr>
+        <w:pStyle w:val="NoSpacing"/>
+        <w:rPr>
+          <w:sz w:val="18"/>
+          <w:szCs w:val="18"/>
+        </w:rPr>
+      </w:pPr>
+      <w:r>
+        <w:rPr>
+          <w:sz w:val="18"/>
+          <w:szCs w:val="18"/>
+        </w:rPr>
+        <w:t xml:space="preserve"> </w:t>
+      </w:r>
+      <w:r>
+        <w:rPr>
+          <w:sz w:val="18"/>
+          <w:szCs w:val="18"/>
+        </w:rPr>
+        <w:t>The first 7 option</w:t>
+      </w:r>
+      <w:r>
+        <w:rPr>
+          <w:sz w:val="18"/>
+          <w:szCs w:val="18"/>
+        </w:rPr>
+        <w:t>s are for data collection</w:t>
+      </w:r>
+    </w:p>
+    <w:p>
+      <w:pPr>
+        <w:pStyle w:val="NoSpacing"/>
+        <w:rPr>
+          <w:sz w:val="18"/>
+          <w:szCs w:val="18"/>
+        </w:rPr>
+      </w:pPr>
+      <w:r>
+        <w:rPr>
+          <w:sz w:val="18"/>
+          <w:szCs w:val="18"/>
+        </w:rPr>
+        <w:t>The r</w:t>
+      </w:r>
+      <w:r>
+        <w:rPr>
+          <w:sz w:val="18"/>
+          <w:szCs w:val="18"/>
+        </w:rPr>
+        <w:t>esult</w:t>
+      </w:r>
+      <w:r>
+        <w:rPr>
+          <w:sz w:val="18"/>
+          <w:szCs w:val="18"/>
+        </w:rPr>
+        <w:t>s</w:t>
+      </w:r>
+      <w:r>
+        <w:rPr>
+          <w:sz w:val="18"/>
+          <w:szCs w:val="18"/>
+        </w:rPr>
+        <w:t xml:space="preserve"> </w:t>
+      </w:r>
+      <w:r>
+        <w:rPr>
+          <w:sz w:val="18"/>
+          <w:szCs w:val="18"/>
+        </w:rPr>
+        <w:t xml:space="preserve">of these options </w:t>
+      </w:r>
+      <w:r>
+        <w:rPr>
+          <w:sz w:val="18"/>
+          <w:szCs w:val="18"/>
+        </w:rPr>
+        <w:t xml:space="preserve">are saved on disk as CSV files. You </w:t>
+      </w:r>
+      <w:r>
+        <w:rPr>
+          <w:sz w:val="18"/>
+          <w:szCs w:val="18"/>
+        </w:rPr>
+        <w:t>will be offered to view the output</w:t>
+      </w:r>
+      <w:r>
+        <w:rPr>
+          <w:sz w:val="18"/>
+          <w:szCs w:val="18"/>
+        </w:rPr>
+        <w:t xml:space="preserve"> in the web browser when the process finished. </w:t>
+      </w:r>
+    </w:p>
+    <w:p>
+      <w:pPr>
+        <w:pStyle w:val="NoSpacing"/>
+        <w:rPr>
+          <w:sz w:val="18"/>
+          <w:szCs w:val="18"/>
+        </w:rPr>
+      </w:pPr>
+    </w:p>
+    <w:p>
+      <w:pPr>
+        <w:pStyle w:val="NoSpacing"/>
+        <w:rPr>
+          <w:sz w:val="18"/>
+          <w:szCs w:val="18"/>
+        </w:rPr>
+      </w:pPr>
+      <w:r>
+        <w:rPr>
+          <w:sz w:val="18"/>
+          <w:szCs w:val="18"/>
+        </w:rPr>
+        <w:t xml:space="preserve">The next 5 options, from 8 to 12, are the </w:t>
+      </w:r>
+      <w:r>
+        <w:rPr>
+          <w:sz w:val="18"/>
+          <w:szCs w:val="18"/>
+        </w:rPr>
+        <w:t>automated processes, or bots</w:t>
+      </w:r>
+    </w:p>
+    <w:p>
+      <w:pPr>
+        <w:pStyle w:val="NoSpacing"/>
+        <w:rPr>
+          <w:sz w:val="18"/>
+          <w:szCs w:val="18"/>
+        </w:rPr>
+      </w:pPr>
+      <w:r>
+        <w:rPr>
+          <w:sz w:val="18"/>
+          <w:szCs w:val="18"/>
+        </w:rPr>
+        <w:t>Note: Photographer names and photo titles in the demo screenshot in this document are not real, or blurred.</w:t>
+      </w:r>
     </w:p>
     <w:p>
       <w:pPr>
@@ -1645,68 +227,1765 @@
         <w:keepNext/>
         <w:rPr>
           <w:color w:val="000000" w:themeColor="text1"/>
-          <w:sz w:val="24"/>
-          <w:szCs w:val="24"/>
-        </w:rPr>
-      </w:pPr>
-      <w:r>
-        <w:rPr>
-          <w:color w:val="000000" w:themeColor="text1"/>
-          <w:sz w:val="24"/>
-          <w:szCs w:val="24"/>
-          <w:highlight w:val="lightGray"/>
-        </w:rPr>
-        <w:t>Option</w:t>
-      </w:r>
-      <w:r>
-        <w:rPr>
-          <w:color w:val="000000" w:themeColor="text1"/>
-          <w:sz w:val="24"/>
-          <w:szCs w:val="24"/>
-          <w:highlight w:val="lightGray"/>
-        </w:rPr>
-        <w:t xml:space="preserve"> 8</w:t>
-      </w:r>
-      <w:r>
-        <w:rPr>
-          <w:color w:val="000000" w:themeColor="text1"/>
-          <w:sz w:val="24"/>
-          <w:szCs w:val="24"/>
-          <w:highlight w:val="lightGray"/>
-        </w:rPr>
-        <w:t>:</w:t>
-      </w:r>
-      <w:r>
-        <w:rPr>
-          <w:color w:val="000000" w:themeColor="text1"/>
-          <w:sz w:val="24"/>
-          <w:szCs w:val="24"/>
-          <w:highlight w:val="lightGray"/>
-        </w:rPr>
-        <w:t xml:space="preserve"> Like n photos of a given user</w:t>
-      </w:r>
-      <w:r>
-        <w:rPr>
-          <w:color w:val="000000" w:themeColor="text1"/>
-          <w:sz w:val="24"/>
-          <w:szCs w:val="24"/>
-        </w:rPr>
-        <w:t xml:space="preserve"> </w:t>
-      </w:r>
+        </w:rPr>
+      </w:pPr>
     </w:p>
     <w:p>
       <w:pPr>
         <w:pStyle w:val="Caption"/>
         <w:keepNext/>
         <w:rPr>
-          <w:b w:val="0"/>
-        </w:rPr>
-      </w:pPr>
-      <w:r>
-        <w:rPr>
-          <w:b w:val="0"/>
-        </w:rPr>
-        <w:t>Process:</w:t>
+          <w:color w:val="000000" w:themeColor="text1"/>
+          <w:sz w:val="24"/>
+          <w:szCs w:val="24"/>
+        </w:rPr>
+      </w:pPr>
+      <w:r>
+        <w:rPr>
+          <w:color w:val="000000" w:themeColor="text1"/>
+          <w:sz w:val="24"/>
+          <w:szCs w:val="24"/>
+          <w:highlight w:val="lightGray"/>
+        </w:rPr>
+        <w:t>Option</w:t>
+      </w:r>
+      <w:r>
+        <w:rPr>
+          <w:color w:val="000000" w:themeColor="text1"/>
+          <w:sz w:val="24"/>
+          <w:szCs w:val="24"/>
+          <w:highlight w:val="lightGray"/>
+        </w:rPr>
+        <w:t xml:space="preserve"> 1: </w:t>
+      </w:r>
+      <w:r>
+        <w:rPr>
+          <w:bCs w:val="0"/>
+          <w:noProof/>
+          <w:color w:val="000000" w:themeColor="text1"/>
+          <w:sz w:val="24"/>
+          <w:szCs w:val="24"/>
+          <w:highlight w:val="lightGray"/>
+        </w:rPr>
+        <w:t xml:space="preserve"> Get user statistics</w:t>
+      </w:r>
+    </w:p>
+    <w:p>
+      <w:pPr>
+        <w:pStyle w:val="Caption"/>
+        <w:keepNext/>
+        <w:rPr>
+          <w:b w:val="0"/>
+        </w:rPr>
+      </w:pPr>
+      <w:r>
+        <w:rPr>
+          <w:b w:val="0"/>
+        </w:rPr>
+        <w:t>Automatic p</w:t>
+      </w:r>
+      <w:r>
+        <w:rPr>
+          <w:b w:val="0"/>
+        </w:rPr>
+        <w:t>rocess</w:t>
+      </w:r>
+      <w:r>
+        <w:rPr>
+          <w:b w:val="0"/>
+        </w:rPr>
+        <w:t>ing</w:t>
+      </w:r>
+      <w:r>
+        <w:rPr>
+          <w:b w:val="0"/>
+        </w:rPr>
+        <w:t xml:space="preserve">: </w:t>
+      </w:r>
+    </w:p>
+    <w:p>
+      <w:pPr>
+        <w:pStyle w:val="NoSpacing"/>
+        <w:numPr>
+          <w:ilvl w:val="0"/>
+          <w:numId w:val="4"/>
+        </w:numPr>
+        <w:rPr>
+          <w:sz w:val="18"/>
+          <w:szCs w:val="18"/>
+        </w:rPr>
+      </w:pPr>
+      <w:r>
+        <w:rPr>
+          <w:sz w:val="18"/>
+          <w:szCs w:val="18"/>
+        </w:rPr>
+        <w:t xml:space="preserve">Open user home page </w:t>
+      </w:r>
+      <w:hyperlink r:id="rId6" w:history="1">
+        <w:r>
+          <w:rPr>
+            <w:rStyle w:val="Hyperlink"/>
+            <w:sz w:val="18"/>
+            <w:szCs w:val="18"/>
+          </w:rPr>
+          <w:t>https://500px.com/[user_name</w:t>
+        </w:r>
+      </w:hyperlink>
+      <w:r>
+        <w:rPr>
+          <w:sz w:val="18"/>
+          <w:szCs w:val="18"/>
+        </w:rPr>
+        <w:t>]</w:t>
+      </w:r>
+    </w:p>
+    <w:p>
+      <w:pPr>
+        <w:pStyle w:val="NoSpacing"/>
+        <w:numPr>
+          <w:ilvl w:val="0"/>
+          <w:numId w:val="4"/>
+        </w:numPr>
+        <w:rPr>
+          <w:sz w:val="18"/>
+          <w:szCs w:val="18"/>
+        </w:rPr>
+      </w:pPr>
+      <w:r>
+        <w:rPr>
+          <w:sz w:val="18"/>
+          <w:szCs w:val="18"/>
+        </w:rPr>
+        <w:t xml:space="preserve">Run the </w:t>
+      </w:r>
+      <w:r>
+        <w:rPr>
+          <w:sz w:val="18"/>
+          <w:szCs w:val="18"/>
+        </w:rPr>
+        <w:t>document JavaScript</w:t>
+      </w:r>
+      <w:r>
+        <w:rPr>
+          <w:sz w:val="18"/>
+          <w:szCs w:val="18"/>
+        </w:rPr>
+        <w:t xml:space="preserve"> to render the page content</w:t>
+      </w:r>
+    </w:p>
+    <w:p>
+      <w:pPr>
+        <w:pStyle w:val="NoSpacing"/>
+        <w:numPr>
+          <w:ilvl w:val="0"/>
+          <w:numId w:val="4"/>
+        </w:numPr>
+        <w:rPr>
+          <w:sz w:val="18"/>
+          <w:szCs w:val="18"/>
+        </w:rPr>
+      </w:pPr>
+      <w:r>
+        <w:rPr>
+          <w:sz w:val="18"/>
+          <w:szCs w:val="18"/>
+        </w:rPr>
+        <w:t xml:space="preserve">Use </w:t>
+      </w:r>
+      <w:proofErr w:type="spellStart"/>
+      <w:r>
+        <w:rPr>
+          <w:sz w:val="18"/>
+          <w:szCs w:val="18"/>
+        </w:rPr>
+        <w:t>lxml</w:t>
+      </w:r>
+      <w:proofErr w:type="spellEnd"/>
+      <w:r>
+        <w:rPr>
+          <w:sz w:val="18"/>
+          <w:szCs w:val="18"/>
+        </w:rPr>
+        <w:t xml:space="preserve"> to extract interested data</w:t>
+      </w:r>
+    </w:p>
+    <w:p>
+      <w:pPr>
+        <w:pStyle w:val="NoSpacing"/>
+        <w:numPr>
+          <w:ilvl w:val="0"/>
+          <w:numId w:val="4"/>
+        </w:numPr>
+        <w:rPr>
+          <w:sz w:val="18"/>
+          <w:szCs w:val="18"/>
+        </w:rPr>
+      </w:pPr>
+      <w:r>
+        <w:rPr>
+          <w:sz w:val="18"/>
+          <w:szCs w:val="18"/>
+        </w:rPr>
+        <w:t>Use regular expression to extra</w:t>
+      </w:r>
+      <w:r>
+        <w:rPr>
+          <w:sz w:val="18"/>
+          <w:szCs w:val="18"/>
+        </w:rPr>
+        <w:t>c</w:t>
+      </w:r>
+      <w:r>
+        <w:rPr>
+          <w:sz w:val="18"/>
+          <w:szCs w:val="18"/>
+        </w:rPr>
+        <w:t>t the JSON part in the body, and obtain more data from it.</w:t>
+      </w:r>
+    </w:p>
+    <w:p>
+      <w:pPr>
+        <w:pStyle w:val="Caption"/>
+        <w:keepNext/>
+        <w:ind w:left="720"/>
+        <w:rPr>
+          <w:b w:val="0"/>
+        </w:rPr>
+      </w:pPr>
+    </w:p>
+    <w:p>
+      <w:pPr>
+        <w:pStyle w:val="Caption"/>
+        <w:keepNext/>
+        <w:rPr>
+          <w:b w:val="0"/>
+        </w:rPr>
+      </w:pPr>
+      <w:r>
+        <w:rPr>
+          <w:b w:val="0"/>
+        </w:rPr>
+        <w:t xml:space="preserve">Sample output: </w:t>
+      </w:r>
+    </w:p>
+    <w:p>
+      <w:pPr>
+        <w:pStyle w:val="Caption"/>
+        <w:keepNext/>
+        <w:jc w:val="center"/>
+      </w:pPr>
+      <w:r>
+        <w:rPr>
+          <w:b w:val="0"/>
+          <w:bCs w:val="0"/>
+          <w:noProof/>
+        </w:rPr>
+        <w:drawing>
+          <wp:inline distT="0" distB="0" distL="0" distR="0">
+            <wp:extent cx="4567581" cy="2146978"/>
+            <wp:effectExtent l="19050" t="0" r="4419" b="0"/>
+            <wp:docPr id="29" name="Picture 29"/>
+            <wp:cNvGraphicFramePr>
+              <a:graphicFrameLocks xmlns:a="http://schemas.openxmlformats.org/drawingml/2006/main" noChangeAspect="1"/>
+            </wp:cNvGraphicFramePr>
+            <a:graphic xmlns:a="http://schemas.openxmlformats.org/drawingml/2006/main">
+              <a:graphicData uri="http://schemas.openxmlformats.org/drawingml/2006/picture">
+                <pic:pic xmlns:pic="http://schemas.openxmlformats.org/drawingml/2006/picture">
+                  <pic:nvPicPr>
+                    <pic:cNvPr id="0" name="Picture 29"/>
+                    <pic:cNvPicPr>
+                      <a:picLocks noChangeAspect="1" noChangeArrowheads="1"/>
+                    </pic:cNvPicPr>
+                  </pic:nvPicPr>
+                  <pic:blipFill>
+                    <a:blip r:embed="rId7"/>
+                    <a:srcRect/>
+                    <a:stretch>
+                      <a:fillRect/>
+                    </a:stretch>
+                  </pic:blipFill>
+                  <pic:spPr bwMode="auto">
+                    <a:xfrm>
+                      <a:off x="0" y="0"/>
+                      <a:ext cx="4567425" cy="2146905"/>
+                    </a:xfrm>
+                    <a:prstGeom prst="rect">
+                      <a:avLst/>
+                    </a:prstGeom>
+                    <a:noFill/>
+                    <a:ln w="9525">
+                      <a:noFill/>
+                      <a:miter lim="800000"/>
+                      <a:headEnd/>
+                      <a:tailEnd/>
+                    </a:ln>
+                  </pic:spPr>
+                </pic:pic>
+              </a:graphicData>
+            </a:graphic>
+          </wp:inline>
+        </w:drawing>
+      </w:r>
+    </w:p>
+    <w:p/>
+    <w:p/>
+    <w:p>
+      <w:pPr>
+        <w:pStyle w:val="Caption"/>
+        <w:keepNext/>
+        <w:rPr>
+          <w:color w:val="000000" w:themeColor="text1"/>
+          <w:sz w:val="24"/>
+          <w:szCs w:val="24"/>
+        </w:rPr>
+      </w:pPr>
+      <w:r>
+        <w:rPr>
+          <w:color w:val="000000" w:themeColor="text1"/>
+          <w:sz w:val="24"/>
+          <w:szCs w:val="24"/>
+          <w:highlight w:val="lightGray"/>
+        </w:rPr>
+        <w:lastRenderedPageBreak/>
+        <w:t xml:space="preserve">Option </w:t>
+      </w:r>
+      <w:r>
+        <w:rPr>
+          <w:color w:val="000000" w:themeColor="text1"/>
+          <w:sz w:val="24"/>
+          <w:szCs w:val="24"/>
+          <w:highlight w:val="lightGray"/>
+        </w:rPr>
+        <w:t>2</w:t>
+      </w:r>
+      <w:r>
+        <w:rPr>
+          <w:color w:val="000000" w:themeColor="text1"/>
+          <w:sz w:val="24"/>
+          <w:szCs w:val="24"/>
+          <w:highlight w:val="lightGray"/>
+        </w:rPr>
+        <w:t>:</w:t>
+      </w:r>
+      <w:r>
+        <w:rPr>
+          <w:color w:val="000000" w:themeColor="text1"/>
+          <w:sz w:val="24"/>
+          <w:szCs w:val="24"/>
+          <w:highlight w:val="lightGray"/>
+        </w:rPr>
+        <w:t xml:space="preserve"> Get User Photos list</w:t>
+      </w:r>
+      <w:r>
+        <w:rPr>
+          <w:color w:val="000000" w:themeColor="text1"/>
+          <w:sz w:val="24"/>
+          <w:szCs w:val="24"/>
+        </w:rPr>
+        <w:t xml:space="preserve"> </w:t>
+      </w:r>
+    </w:p>
+    <w:p>
+      <w:pPr>
+        <w:pStyle w:val="Caption"/>
+        <w:keepNext/>
+        <w:rPr>
+          <w:b w:val="0"/>
+        </w:rPr>
+      </w:pPr>
+      <w:r>
+        <w:rPr>
+          <w:b w:val="0"/>
+        </w:rPr>
+        <w:t>Automatic p</w:t>
+      </w:r>
+      <w:r>
+        <w:rPr>
+          <w:b w:val="0"/>
+        </w:rPr>
+        <w:t>rocess</w:t>
+      </w:r>
+      <w:r>
+        <w:rPr>
+          <w:b w:val="0"/>
+        </w:rPr>
+        <w:t>ing</w:t>
+      </w:r>
+      <w:r>
+        <w:rPr>
+          <w:b w:val="0"/>
+        </w:rPr>
+        <w:t>:</w:t>
+      </w:r>
+    </w:p>
+    <w:p>
+      <w:pPr>
+        <w:pStyle w:val="ListParagraph"/>
+        <w:numPr>
+          <w:ilvl w:val="0"/>
+          <w:numId w:val="5"/>
+        </w:numPr>
+        <w:rPr>
+          <w:sz w:val="18"/>
+          <w:szCs w:val="18"/>
+        </w:rPr>
+      </w:pPr>
+      <w:r>
+        <w:rPr>
+          <w:sz w:val="18"/>
+          <w:szCs w:val="18"/>
+        </w:rPr>
+        <w:t>Open user home page. Scroll down until all photos are loaded</w:t>
+      </w:r>
+    </w:p>
+    <w:p>
+      <w:pPr>
+        <w:pStyle w:val="ListParagraph"/>
+        <w:numPr>
+          <w:ilvl w:val="0"/>
+          <w:numId w:val="5"/>
+        </w:numPr>
+        <w:rPr>
+          <w:sz w:val="18"/>
+          <w:szCs w:val="18"/>
+        </w:rPr>
+      </w:pPr>
+      <w:r>
+        <w:rPr>
+          <w:sz w:val="18"/>
+          <w:szCs w:val="18"/>
+        </w:rPr>
+        <w:t>Run the document JavaScript to render the page content</w:t>
+      </w:r>
+    </w:p>
+    <w:p>
+      <w:pPr>
+        <w:pStyle w:val="ListParagraph"/>
+        <w:numPr>
+          <w:ilvl w:val="0"/>
+          <w:numId w:val="5"/>
+        </w:numPr>
+        <w:rPr>
+          <w:sz w:val="18"/>
+          <w:szCs w:val="18"/>
+        </w:rPr>
+      </w:pPr>
+      <w:r>
+        <w:rPr>
+          <w:sz w:val="18"/>
+          <w:szCs w:val="18"/>
+        </w:rPr>
+        <w:t xml:space="preserve">Use </w:t>
+      </w:r>
+      <w:proofErr w:type="spellStart"/>
+      <w:r>
+        <w:rPr>
+          <w:sz w:val="18"/>
+          <w:szCs w:val="18"/>
+        </w:rPr>
+        <w:t>lxml</w:t>
+      </w:r>
+      <w:proofErr w:type="spellEnd"/>
+      <w:r>
+        <w:rPr>
+          <w:sz w:val="18"/>
+          <w:szCs w:val="18"/>
+        </w:rPr>
+        <w:t xml:space="preserve"> </w:t>
+      </w:r>
+      <w:r>
+        <w:rPr>
+          <w:sz w:val="18"/>
+          <w:szCs w:val="18"/>
+        </w:rPr>
+        <w:t xml:space="preserve">library </w:t>
+      </w:r>
+      <w:r>
+        <w:rPr>
+          <w:sz w:val="18"/>
+          <w:szCs w:val="18"/>
+        </w:rPr>
+        <w:t>to parse and extract photos details</w:t>
+      </w:r>
+    </w:p>
+    <w:p>
+      <w:pPr>
+        <w:pStyle w:val="ListParagraph"/>
+        <w:numPr>
+          <w:ilvl w:val="0"/>
+          <w:numId w:val="5"/>
+        </w:numPr>
+        <w:rPr>
+          <w:sz w:val="18"/>
+          <w:szCs w:val="18"/>
+        </w:rPr>
+      </w:pPr>
+      <w:r>
+        <w:rPr>
+          <w:sz w:val="18"/>
+          <w:szCs w:val="18"/>
+        </w:rPr>
+        <w:t xml:space="preserve">To construct the </w:t>
+      </w:r>
+      <w:r>
+        <w:rPr>
+          <w:sz w:val="18"/>
+          <w:szCs w:val="18"/>
+        </w:rPr>
+        <w:t>href of a photo</w:t>
+      </w:r>
+      <w:r>
+        <w:rPr>
+          <w:sz w:val="18"/>
+          <w:szCs w:val="18"/>
+        </w:rPr>
+        <w:t>, we need the page numbe</w:t>
+      </w:r>
+      <w:r>
+        <w:rPr>
+          <w:sz w:val="18"/>
+          <w:szCs w:val="18"/>
+        </w:rPr>
+        <w:t>r where the photo was assigned to</w:t>
+      </w:r>
+      <w:r>
+        <w:rPr>
+          <w:sz w:val="18"/>
+          <w:szCs w:val="18"/>
+        </w:rPr>
+        <w:t>, the user id and user name</w:t>
+      </w:r>
+    </w:p>
+    <w:p>
+      <w:pPr>
+        <w:pStyle w:val="Caption"/>
+        <w:keepNext/>
+        <w:rPr>
+          <w:b w:val="0"/>
+        </w:rPr>
+      </w:pPr>
+      <w:r>
+        <w:rPr>
+          <w:b w:val="0"/>
+        </w:rPr>
+        <w:t>Sample output:</w:t>
+      </w:r>
+    </w:p>
+    <w:p>
+      <w:pPr>
+        <w:jc w:val="center"/>
+      </w:pPr>
+      <w:r>
+        <w:rPr>
+          <w:noProof/>
+        </w:rPr>
+        <w:drawing>
+          <wp:inline distT="0" distB="0" distL="0" distR="0">
+            <wp:extent cx="4428591" cy="1730643"/>
+            <wp:effectExtent l="19050" t="0" r="0" b="0"/>
+            <wp:docPr id="27" name="Picture 27"/>
+            <wp:cNvGraphicFramePr>
+              <a:graphicFrameLocks xmlns:a="http://schemas.openxmlformats.org/drawingml/2006/main" noChangeAspect="1"/>
+            </wp:cNvGraphicFramePr>
+            <a:graphic xmlns:a="http://schemas.openxmlformats.org/drawingml/2006/main">
+              <a:graphicData uri="http://schemas.openxmlformats.org/drawingml/2006/picture">
+                <pic:pic xmlns:pic="http://schemas.openxmlformats.org/drawingml/2006/picture">
+                  <pic:nvPicPr>
+                    <pic:cNvPr id="0" name="Picture 27"/>
+                    <pic:cNvPicPr>
+                      <a:picLocks noChangeAspect="1" noChangeArrowheads="1"/>
+                    </pic:cNvPicPr>
+                  </pic:nvPicPr>
+                  <pic:blipFill>
+                    <a:blip r:embed="rId8"/>
+                    <a:srcRect/>
+                    <a:stretch>
+                      <a:fillRect/>
+                    </a:stretch>
+                  </pic:blipFill>
+                  <pic:spPr bwMode="auto">
+                    <a:xfrm>
+                      <a:off x="0" y="0"/>
+                      <a:ext cx="4438899" cy="1734671"/>
+                    </a:xfrm>
+                    <a:prstGeom prst="rect">
+                      <a:avLst/>
+                    </a:prstGeom>
+                    <a:noFill/>
+                    <a:ln w="9525">
+                      <a:noFill/>
+                      <a:miter lim="800000"/>
+                      <a:headEnd/>
+                      <a:tailEnd/>
+                    </a:ln>
+                  </pic:spPr>
+                </pic:pic>
+              </a:graphicData>
+            </a:graphic>
+          </wp:inline>
+        </w:drawing>
+      </w:r>
+    </w:p>
+    <w:p>
+      <w:pPr>
+        <w:jc w:val="center"/>
+      </w:pPr>
+    </w:p>
+    <w:p>
+      <w:pPr>
+        <w:pStyle w:val="Caption"/>
+        <w:keepNext/>
+        <w:rPr>
+          <w:color w:val="000000" w:themeColor="text1"/>
+          <w:sz w:val="24"/>
+          <w:szCs w:val="24"/>
+        </w:rPr>
+      </w:pPr>
+      <w:r>
+        <w:rPr>
+          <w:color w:val="000000" w:themeColor="text1"/>
+          <w:sz w:val="24"/>
+          <w:szCs w:val="24"/>
+          <w:highlight w:val="lightGray"/>
+        </w:rPr>
+        <w:t>Option 3,</w:t>
+      </w:r>
+      <w:r>
+        <w:rPr>
+          <w:color w:val="000000" w:themeColor="text1"/>
+          <w:sz w:val="24"/>
+          <w:szCs w:val="24"/>
+          <w:highlight w:val="lightGray"/>
+        </w:rPr>
+        <w:t xml:space="preserve"> and </w:t>
+      </w:r>
+      <w:r>
+        <w:rPr>
+          <w:color w:val="000000" w:themeColor="text1"/>
+          <w:sz w:val="24"/>
+          <w:szCs w:val="24"/>
+          <w:highlight w:val="lightGray"/>
+        </w:rPr>
+        <w:t>4</w:t>
+      </w:r>
+      <w:r>
+        <w:rPr>
+          <w:color w:val="000000" w:themeColor="text1"/>
+          <w:sz w:val="24"/>
+          <w:szCs w:val="24"/>
+          <w:highlight w:val="lightGray"/>
+        </w:rPr>
+        <w:t>:</w:t>
+      </w:r>
+      <w:r>
+        <w:rPr>
+          <w:color w:val="000000" w:themeColor="text1"/>
+          <w:sz w:val="24"/>
+          <w:szCs w:val="24"/>
+          <w:highlight w:val="lightGray"/>
+        </w:rPr>
+        <w:t xml:space="preserve"> </w:t>
+      </w:r>
+      <w:r>
+        <w:rPr>
+          <w:color w:val="000000" w:themeColor="text1"/>
+          <w:sz w:val="24"/>
+          <w:szCs w:val="24"/>
+          <w:highlight w:val="lightGray"/>
+        </w:rPr>
+        <w:t>Get Followers and Friend list</w:t>
+      </w:r>
+      <w:r>
+        <w:rPr>
+          <w:color w:val="000000" w:themeColor="text1"/>
+          <w:sz w:val="24"/>
+          <w:szCs w:val="24"/>
+        </w:rPr>
+        <w:t xml:space="preserve"> </w:t>
+      </w:r>
+    </w:p>
+    <w:p>
+      <w:pPr>
+        <w:pStyle w:val="Caption"/>
+        <w:keepNext/>
+        <w:rPr>
+          <w:b w:val="0"/>
+        </w:rPr>
+      </w:pPr>
+      <w:r>
+        <w:rPr>
+          <w:b w:val="0"/>
+        </w:rPr>
+        <w:t>Automatic p</w:t>
+      </w:r>
+      <w:r>
+        <w:rPr>
+          <w:b w:val="0"/>
+        </w:rPr>
+        <w:t>rocess</w:t>
+      </w:r>
+      <w:r>
+        <w:rPr>
+          <w:b w:val="0"/>
+        </w:rPr>
+        <w:t>ing</w:t>
+      </w:r>
+      <w:r>
+        <w:rPr>
+          <w:b w:val="0"/>
+        </w:rPr>
+        <w:t>:</w:t>
+      </w:r>
+    </w:p>
+    <w:p>
+      <w:pPr>
+        <w:pStyle w:val="ListParagraph"/>
+        <w:numPr>
+          <w:ilvl w:val="0"/>
+          <w:numId w:val="6"/>
+        </w:numPr>
+        <w:rPr>
+          <w:sz w:val="18"/>
+          <w:szCs w:val="18"/>
+        </w:rPr>
+      </w:pPr>
+      <w:r>
+        <w:rPr>
+          <w:sz w:val="18"/>
+          <w:szCs w:val="18"/>
+        </w:rPr>
+        <w:t>Open user home page, locate the text “</w:t>
+      </w:r>
+      <w:r>
+        <w:rPr>
+          <w:sz w:val="18"/>
+          <w:szCs w:val="18"/>
+        </w:rPr>
+        <w:t>Followers</w:t>
+      </w:r>
+      <w:r>
+        <w:rPr>
+          <w:sz w:val="18"/>
+          <w:szCs w:val="18"/>
+        </w:rPr>
+        <w:t>”</w:t>
+      </w:r>
+      <w:r>
+        <w:rPr>
+          <w:sz w:val="18"/>
+          <w:szCs w:val="18"/>
+        </w:rPr>
+        <w:t xml:space="preserve"> and click on it </w:t>
+      </w:r>
+      <w:r>
+        <w:rPr>
+          <w:sz w:val="18"/>
+          <w:szCs w:val="18"/>
+        </w:rPr>
+        <w:t>to open a model windows containing the list of users</w:t>
+      </w:r>
+    </w:p>
+    <w:p>
+      <w:pPr>
+        <w:pStyle w:val="ListParagraph"/>
+        <w:numPr>
+          <w:ilvl w:val="0"/>
+          <w:numId w:val="4"/>
+        </w:numPr>
+        <w:rPr>
+          <w:sz w:val="18"/>
+          <w:szCs w:val="18"/>
+        </w:rPr>
+      </w:pPr>
+      <w:r>
+        <w:rPr>
+          <w:sz w:val="18"/>
+          <w:szCs w:val="18"/>
+        </w:rPr>
+        <w:t xml:space="preserve">Keep scrolling </w:t>
+      </w:r>
+      <w:r>
+        <w:rPr>
+          <w:sz w:val="18"/>
+          <w:szCs w:val="18"/>
+        </w:rPr>
+        <w:t>down until all items are loaded</w:t>
+      </w:r>
+    </w:p>
+    <w:p>
+      <w:pPr>
+        <w:pStyle w:val="ListParagraph"/>
+        <w:numPr>
+          <w:ilvl w:val="0"/>
+          <w:numId w:val="4"/>
+        </w:numPr>
+        <w:rPr>
+          <w:sz w:val="18"/>
+          <w:szCs w:val="18"/>
+        </w:rPr>
+      </w:pPr>
+      <w:r>
+        <w:rPr>
+          <w:sz w:val="18"/>
+          <w:szCs w:val="18"/>
+        </w:rPr>
+        <w:t>Run the document JavaScript to render the page content</w:t>
+      </w:r>
+    </w:p>
+    <w:p>
+      <w:pPr>
+        <w:pStyle w:val="ListParagraph"/>
+        <w:numPr>
+          <w:ilvl w:val="0"/>
+          <w:numId w:val="6"/>
+        </w:numPr>
+        <w:rPr>
+          <w:sz w:val="18"/>
+          <w:szCs w:val="18"/>
+        </w:rPr>
+      </w:pPr>
+      <w:r>
+        <w:rPr>
+          <w:sz w:val="18"/>
+          <w:szCs w:val="18"/>
+        </w:rPr>
+        <w:t>Extract data and write it to a list. An item contains Display Name, User Name and Number of  Followers</w:t>
+      </w:r>
+    </w:p>
+    <w:p>
+      <w:pPr>
+        <w:pStyle w:val="ListParagraph"/>
+        <w:numPr>
+          <w:ilvl w:val="0"/>
+          <w:numId w:val="6"/>
+        </w:numPr>
+        <w:rPr>
+          <w:sz w:val="18"/>
+          <w:szCs w:val="18"/>
+        </w:rPr>
+      </w:pPr>
+      <w:r>
+        <w:rPr>
+          <w:sz w:val="18"/>
+          <w:szCs w:val="18"/>
+        </w:rPr>
+        <w:t>Write the</w:t>
+      </w:r>
+      <w:r>
+        <w:rPr>
+          <w:sz w:val="18"/>
+          <w:szCs w:val="18"/>
+        </w:rPr>
+        <w:t xml:space="preserve"> list to a csv file. When done, </w:t>
+      </w:r>
+      <w:r>
+        <w:rPr>
+          <w:sz w:val="18"/>
+          <w:szCs w:val="18"/>
+        </w:rPr>
+        <w:t>offer the user option to view the file in html format</w:t>
+      </w:r>
+    </w:p>
+    <w:p>
+      <w:pPr>
+        <w:pStyle w:val="ListParagraph"/>
+        <w:rPr>
+          <w:sz w:val="18"/>
+          <w:szCs w:val="18"/>
+        </w:rPr>
+      </w:pPr>
+    </w:p>
+    <w:p>
+      <w:pPr>
+        <w:pStyle w:val="Caption"/>
+        <w:keepNext/>
+        <w:rPr>
+          <w:b w:val="0"/>
+        </w:rPr>
+      </w:pPr>
+      <w:r>
+        <w:rPr>
+          <w:b w:val="0"/>
+        </w:rPr>
+        <w:t>Sample output:</w:t>
+      </w:r>
+    </w:p>
+    <w:p/>
+    <w:p>
+      <w:pPr>
+        <w:jc w:val="center"/>
+      </w:pPr>
+      <w:r>
+        <w:rPr>
+          <w:noProof/>
+        </w:rPr>
+        <w:drawing>
+          <wp:inline distT="0" distB="0" distL="0" distR="0">
+            <wp:extent cx="5877001" cy="2235056"/>
+            <wp:effectExtent l="19050" t="0" r="9449" b="0"/>
+            <wp:docPr id="20" name="Picture 20"/>
+            <wp:cNvGraphicFramePr>
+              <a:graphicFrameLocks xmlns:a="http://schemas.openxmlformats.org/drawingml/2006/main" noChangeAspect="1"/>
+            </wp:cNvGraphicFramePr>
+            <a:graphic xmlns:a="http://schemas.openxmlformats.org/drawingml/2006/main">
+              <a:graphicData uri="http://schemas.openxmlformats.org/drawingml/2006/picture">
+                <pic:pic xmlns:pic="http://schemas.openxmlformats.org/drawingml/2006/picture">
+                  <pic:nvPicPr>
+                    <pic:cNvPr id="0" name="Picture 20"/>
+                    <pic:cNvPicPr>
+                      <a:picLocks noChangeAspect="1" noChangeArrowheads="1"/>
+                    </pic:cNvPicPr>
+                  </pic:nvPicPr>
+                  <pic:blipFill>
+                    <a:blip r:embed="rId9"/>
+                    <a:srcRect/>
+                    <a:stretch>
+                      <a:fillRect/>
+                    </a:stretch>
+                  </pic:blipFill>
+                  <pic:spPr bwMode="auto">
+                    <a:xfrm>
+                      <a:off x="0" y="0"/>
+                      <a:ext cx="5879580" cy="2236037"/>
+                    </a:xfrm>
+                    <a:prstGeom prst="rect">
+                      <a:avLst/>
+                    </a:prstGeom>
+                    <a:noFill/>
+                    <a:ln w="9525">
+                      <a:noFill/>
+                      <a:miter lim="800000"/>
+                      <a:headEnd/>
+                      <a:tailEnd/>
+                    </a:ln>
+                  </pic:spPr>
+                </pic:pic>
+              </a:graphicData>
+            </a:graphic>
+          </wp:inline>
+        </w:drawing>
+      </w:r>
+    </w:p>
+    <w:p>
+      <w:pPr>
+        <w:pStyle w:val="Caption"/>
+        <w:keepNext/>
+        <w:rPr>
+          <w:color w:val="000000" w:themeColor="text1"/>
+          <w:sz w:val="24"/>
+          <w:szCs w:val="24"/>
+        </w:rPr>
+      </w:pPr>
+      <w:r>
+        <w:rPr>
+          <w:color w:val="000000" w:themeColor="text1"/>
+          <w:sz w:val="24"/>
+          <w:szCs w:val="24"/>
+          <w:highlight w:val="lightGray"/>
+        </w:rPr>
+        <w:lastRenderedPageBreak/>
+        <w:t>Option 5</w:t>
+      </w:r>
+      <w:r>
+        <w:rPr>
+          <w:color w:val="000000" w:themeColor="text1"/>
+          <w:sz w:val="24"/>
+          <w:szCs w:val="24"/>
+          <w:highlight w:val="lightGray"/>
+        </w:rPr>
+        <w:t>:</w:t>
+      </w:r>
+      <w:r>
+        <w:rPr>
+          <w:color w:val="000000" w:themeColor="text1"/>
+          <w:sz w:val="24"/>
+          <w:szCs w:val="24"/>
+          <w:highlight w:val="lightGray"/>
+        </w:rPr>
+        <w:t xml:space="preserve"> Get a list </w:t>
+      </w:r>
+      <w:r>
+        <w:rPr>
+          <w:color w:val="000000" w:themeColor="text1"/>
+          <w:sz w:val="24"/>
+          <w:szCs w:val="24"/>
+          <w:highlight w:val="lightGray"/>
+        </w:rPr>
+        <w:t>of users</w:t>
+      </w:r>
+      <w:r>
+        <w:rPr>
+          <w:color w:val="000000" w:themeColor="text1"/>
+          <w:sz w:val="24"/>
+          <w:szCs w:val="24"/>
+          <w:highlight w:val="lightGray"/>
+        </w:rPr>
+        <w:t xml:space="preserve"> who </w:t>
+      </w:r>
+      <w:r>
+        <w:rPr>
+          <w:color w:val="000000" w:themeColor="text1"/>
+          <w:sz w:val="24"/>
+          <w:szCs w:val="24"/>
+          <w:highlight w:val="lightGray"/>
+        </w:rPr>
+        <w:t>likes a</w:t>
+      </w:r>
+      <w:r>
+        <w:rPr>
+          <w:color w:val="000000" w:themeColor="text1"/>
+          <w:sz w:val="24"/>
+          <w:szCs w:val="24"/>
+          <w:highlight w:val="lightGray"/>
+        </w:rPr>
+        <w:t xml:space="preserve"> given photo</w:t>
+      </w:r>
+    </w:p>
+    <w:p>
+      <w:pPr>
+        <w:pStyle w:val="Caption"/>
+        <w:keepNext/>
+        <w:rPr>
+          <w:b w:val="0"/>
+        </w:rPr>
+      </w:pPr>
+      <w:r>
+        <w:rPr>
+          <w:b w:val="0"/>
+        </w:rPr>
+        <w:t>Automatic p</w:t>
+      </w:r>
+      <w:r>
+        <w:rPr>
+          <w:b w:val="0"/>
+        </w:rPr>
+        <w:t>rocess</w:t>
+      </w:r>
+      <w:r>
+        <w:rPr>
+          <w:b w:val="0"/>
+        </w:rPr>
+        <w:t>ing</w:t>
+      </w:r>
+      <w:r>
+        <w:rPr>
+          <w:b w:val="0"/>
+        </w:rPr>
+        <w:t>:</w:t>
+      </w:r>
+    </w:p>
+    <w:p>
+      <w:pPr>
+        <w:pStyle w:val="ListParagraph"/>
+        <w:numPr>
+          <w:ilvl w:val="0"/>
+          <w:numId w:val="7"/>
+        </w:numPr>
+        <w:rPr>
+          <w:sz w:val="18"/>
+          <w:szCs w:val="18"/>
+        </w:rPr>
+      </w:pPr>
+      <w:r>
+        <w:rPr>
+          <w:sz w:val="18"/>
+          <w:szCs w:val="18"/>
+        </w:rPr>
+        <w:t xml:space="preserve">Ask user for the link to the photo. </w:t>
+      </w:r>
+      <w:r>
+        <w:rPr>
+          <w:sz w:val="18"/>
+          <w:szCs w:val="18"/>
+        </w:rPr>
+        <w:t xml:space="preserve">Open </w:t>
+      </w:r>
+      <w:r>
+        <w:rPr>
+          <w:sz w:val="18"/>
+          <w:szCs w:val="18"/>
+        </w:rPr>
+        <w:t>it</w:t>
+      </w:r>
+      <w:r>
+        <w:rPr>
+          <w:sz w:val="18"/>
+          <w:szCs w:val="18"/>
+        </w:rPr>
+        <w:t>.</w:t>
+      </w:r>
+    </w:p>
+    <w:p>
+      <w:pPr>
+        <w:pStyle w:val="ListParagraph"/>
+        <w:numPr>
+          <w:ilvl w:val="0"/>
+          <w:numId w:val="7"/>
+        </w:numPr>
+        <w:rPr>
+          <w:sz w:val="18"/>
+          <w:szCs w:val="18"/>
+        </w:rPr>
+      </w:pPr>
+      <w:r>
+        <w:rPr>
+          <w:sz w:val="18"/>
+          <w:szCs w:val="18"/>
+        </w:rPr>
+        <w:t>Run the document JavaScript to render the page content</w:t>
+      </w:r>
+    </w:p>
+    <w:p>
+      <w:pPr>
+        <w:pStyle w:val="ListParagraph"/>
+        <w:numPr>
+          <w:ilvl w:val="0"/>
+          <w:numId w:val="7"/>
+        </w:numPr>
+        <w:rPr>
+          <w:sz w:val="18"/>
+          <w:szCs w:val="18"/>
+        </w:rPr>
+      </w:pPr>
+      <w:r>
+        <w:rPr>
+          <w:sz w:val="18"/>
+          <w:szCs w:val="18"/>
+        </w:rPr>
+        <w:t>Extract photographer name and the title of the  photo</w:t>
+      </w:r>
+    </w:p>
+    <w:p>
+      <w:pPr>
+        <w:pStyle w:val="ListParagraph"/>
+        <w:numPr>
+          <w:ilvl w:val="0"/>
+          <w:numId w:val="7"/>
+        </w:numPr>
+        <w:rPr>
+          <w:sz w:val="18"/>
+          <w:szCs w:val="18"/>
+        </w:rPr>
+      </w:pPr>
+      <w:r>
+        <w:rPr>
+          <w:sz w:val="18"/>
+          <w:szCs w:val="18"/>
+        </w:rPr>
+        <w:t>Locate the Like count number and click on it to open the modal window containing all users who had liked the photo</w:t>
+      </w:r>
+    </w:p>
+    <w:p>
+      <w:pPr>
+        <w:pStyle w:val="ListParagraph"/>
+        <w:numPr>
+          <w:ilvl w:val="0"/>
+          <w:numId w:val="7"/>
+        </w:numPr>
+        <w:rPr>
+          <w:sz w:val="18"/>
+          <w:szCs w:val="18"/>
+        </w:rPr>
+      </w:pPr>
+      <w:r>
+        <w:rPr>
+          <w:sz w:val="18"/>
+          <w:szCs w:val="18"/>
+        </w:rPr>
+        <w:t>Keep scrolling down until all users have been loaded</w:t>
+      </w:r>
+    </w:p>
+    <w:p>
+      <w:pPr>
+        <w:pStyle w:val="ListParagraph"/>
+        <w:numPr>
+          <w:ilvl w:val="0"/>
+          <w:numId w:val="7"/>
+        </w:numPr>
+        <w:rPr>
+          <w:sz w:val="18"/>
+          <w:szCs w:val="18"/>
+        </w:rPr>
+      </w:pPr>
+      <w:r>
+        <w:rPr>
+          <w:sz w:val="18"/>
+          <w:szCs w:val="18"/>
+        </w:rPr>
+        <w:t>Extract info ( Display Name, User Name (with link) and Number of Followers</w:t>
+      </w:r>
+    </w:p>
+    <w:p>
+      <w:pPr>
+        <w:pStyle w:val="ListParagraph"/>
+        <w:numPr>
+          <w:ilvl w:val="0"/>
+          <w:numId w:val="7"/>
+        </w:numPr>
+        <w:rPr>
+          <w:sz w:val="18"/>
+          <w:szCs w:val="18"/>
+        </w:rPr>
+      </w:pPr>
+      <w:r>
+        <w:rPr>
+          <w:sz w:val="18"/>
+          <w:szCs w:val="18"/>
+        </w:rPr>
+        <w:t>Save list in a csv file. And provide a html version for viewing</w:t>
+      </w:r>
+    </w:p>
+    <w:p/>
+    <w:p>
+      <w:pPr>
+        <w:pStyle w:val="Caption"/>
+        <w:keepNext/>
+        <w:rPr>
+          <w:b w:val="0"/>
+        </w:rPr>
+      </w:pPr>
+      <w:r>
+        <w:rPr>
+          <w:b w:val="0"/>
+        </w:rPr>
+        <w:t>Sample output:</w:t>
+      </w:r>
+    </w:p>
+    <w:p>
+      <w:r>
+        <w:t xml:space="preserve">           The output is the same as previous figure </w:t>
+      </w:r>
+      <w:r>
+        <w:t>(in</w:t>
+      </w:r>
+      <w:r>
+        <w:t xml:space="preserve"> step 3, 4)</w:t>
+      </w:r>
+    </w:p>
+    <w:p/>
+    <w:p>
+      <w:pPr>
+        <w:jc w:val="center"/>
+      </w:pPr>
+    </w:p>
+    <w:p>
+      <w:pPr>
+        <w:jc w:val="center"/>
+      </w:pPr>
+    </w:p>
+    <w:p>
+      <w:pPr>
+        <w:pStyle w:val="Caption"/>
+        <w:keepNext/>
+        <w:rPr>
+          <w:color w:val="000000" w:themeColor="text1"/>
+          <w:sz w:val="24"/>
+          <w:szCs w:val="24"/>
+        </w:rPr>
+      </w:pPr>
+      <w:r>
+        <w:rPr>
+          <w:color w:val="000000" w:themeColor="text1"/>
+          <w:sz w:val="24"/>
+          <w:szCs w:val="24"/>
+          <w:highlight w:val="lightGray"/>
+        </w:rPr>
+        <w:t>Option</w:t>
+      </w:r>
+      <w:r>
+        <w:rPr>
+          <w:color w:val="000000" w:themeColor="text1"/>
+          <w:sz w:val="24"/>
+          <w:szCs w:val="24"/>
+          <w:highlight w:val="lightGray"/>
+        </w:rPr>
+        <w:t xml:space="preserve"> 6:</w:t>
+      </w:r>
+      <w:r>
+        <w:rPr>
+          <w:color w:val="000000" w:themeColor="text1"/>
+          <w:sz w:val="24"/>
+          <w:szCs w:val="24"/>
+          <w:highlight w:val="lightGray"/>
+        </w:rPr>
+        <w:t xml:space="preserve"> </w:t>
+      </w:r>
+      <w:r>
+        <w:rPr>
+          <w:color w:val="000000" w:themeColor="text1"/>
+          <w:sz w:val="24"/>
+          <w:szCs w:val="24"/>
+          <w:highlight w:val="lightGray"/>
+        </w:rPr>
+        <w:t>Get n last notifications details</w:t>
+      </w:r>
+      <w:r>
+        <w:rPr>
+          <w:color w:val="000000" w:themeColor="text1"/>
+          <w:sz w:val="24"/>
+          <w:szCs w:val="24"/>
+        </w:rPr>
+        <w:t xml:space="preserve"> </w:t>
+      </w:r>
+    </w:p>
+    <w:p>
+      <w:pPr>
+        <w:pStyle w:val="Caption"/>
+        <w:keepNext/>
+        <w:rPr>
+          <w:b w:val="0"/>
+        </w:rPr>
+      </w:pPr>
+      <w:r>
+        <w:rPr>
+          <w:b w:val="0"/>
+        </w:rPr>
+        <w:t>Automatic processing:</w:t>
+      </w:r>
+    </w:p>
+    <w:p>
+      <w:pPr>
+        <w:pStyle w:val="ListParagraph"/>
+        <w:numPr>
+          <w:ilvl w:val="0"/>
+          <w:numId w:val="8"/>
+        </w:numPr>
+        <w:rPr>
+          <w:sz w:val="18"/>
+          <w:szCs w:val="18"/>
+        </w:rPr>
+      </w:pPr>
+      <w:r>
+        <w:rPr>
+          <w:sz w:val="18"/>
+          <w:szCs w:val="18"/>
+        </w:rPr>
+        <w:t xml:space="preserve">Ask </w:t>
+      </w:r>
+      <w:r>
+        <w:rPr>
+          <w:sz w:val="18"/>
+          <w:szCs w:val="18"/>
+        </w:rPr>
+        <w:t xml:space="preserve"> the user for desired number of notifications (n) and to enter the password</w:t>
+      </w:r>
+    </w:p>
+    <w:p>
+      <w:pPr>
+        <w:pStyle w:val="ListParagraph"/>
+        <w:numPr>
+          <w:ilvl w:val="0"/>
+          <w:numId w:val="8"/>
+        </w:numPr>
+        <w:rPr>
+          <w:sz w:val="18"/>
+          <w:szCs w:val="18"/>
+        </w:rPr>
+      </w:pPr>
+      <w:r>
+        <w:rPr>
+          <w:sz w:val="18"/>
+          <w:szCs w:val="18"/>
+        </w:rPr>
+        <w:t>Open the login page, submit the crede</w:t>
+      </w:r>
+      <w:r>
+        <w:rPr>
+          <w:sz w:val="18"/>
+          <w:szCs w:val="18"/>
+        </w:rPr>
+        <w:t>ntials. Then open the user’s notification page</w:t>
+      </w:r>
+    </w:p>
+    <w:p>
+      <w:pPr>
+        <w:pStyle w:val="ListParagraph"/>
+        <w:numPr>
+          <w:ilvl w:val="0"/>
+          <w:numId w:val="8"/>
+        </w:numPr>
+        <w:rPr>
+          <w:sz w:val="18"/>
+          <w:szCs w:val="18"/>
+        </w:rPr>
+      </w:pPr>
+      <w:r>
+        <w:rPr>
+          <w:sz w:val="18"/>
+          <w:szCs w:val="18"/>
+        </w:rPr>
+        <w:t>Scroll down (m) times for (n) notifications to show up on screen</w:t>
+      </w:r>
+      <w:r>
+        <w:rPr>
+          <w:sz w:val="18"/>
+          <w:szCs w:val="18"/>
+        </w:rPr>
+        <w:t xml:space="preserve">.  (m) is calculated using </w:t>
+      </w:r>
+      <w:r>
+        <w:rPr>
+          <w:rFonts w:ascii="Consolas" w:hAnsi="Consolas" w:cs="Consolas"/>
+          <w:color w:val="000000"/>
+          <w:sz w:val="19"/>
+          <w:szCs w:val="19"/>
+        </w:rPr>
+        <w:t>NOTIFICATION_PER_LOAD=20</w:t>
+      </w:r>
+    </w:p>
+    <w:p>
+      <w:pPr>
+        <w:pStyle w:val="ListParagraph"/>
+        <w:numPr>
+          <w:ilvl w:val="0"/>
+          <w:numId w:val="8"/>
+        </w:numPr>
+        <w:rPr>
+          <w:sz w:val="18"/>
+          <w:szCs w:val="18"/>
+        </w:rPr>
+      </w:pPr>
+      <w:r>
+        <w:rPr>
+          <w:sz w:val="18"/>
+          <w:szCs w:val="18"/>
+        </w:rPr>
+        <w:t>Extract info, write to csv file. Offer to show the file in html format</w:t>
+      </w:r>
+    </w:p>
+    <w:p>
+      <w:pPr>
+        <w:pStyle w:val="Caption"/>
+        <w:keepNext/>
+      </w:pPr>
+      <w:r>
+        <w:rPr>
+          <w:b w:val="0"/>
+        </w:rPr>
+        <w:t>Sample output:</w:t>
+      </w:r>
+    </w:p>
+    <w:p/>
+    <w:p>
+      <w:pPr>
+        <w:jc w:val="center"/>
+      </w:pPr>
+      <w:r>
+        <w:rPr>
+          <w:noProof/>
+        </w:rPr>
+        <w:drawing>
+          <wp:inline distT="0" distB="0" distL="0" distR="0">
+            <wp:extent cx="5884317" cy="2431138"/>
+            <wp:effectExtent l="19050" t="0" r="2133" b="0"/>
+            <wp:docPr id="31" name="Picture 31"/>
+            <wp:cNvGraphicFramePr>
+              <a:graphicFrameLocks xmlns:a="http://schemas.openxmlformats.org/drawingml/2006/main" noChangeAspect="1"/>
+            </wp:cNvGraphicFramePr>
+            <a:graphic xmlns:a="http://schemas.openxmlformats.org/drawingml/2006/main">
+              <a:graphicData uri="http://schemas.openxmlformats.org/drawingml/2006/picture">
+                <pic:pic xmlns:pic="http://schemas.openxmlformats.org/drawingml/2006/picture">
+                  <pic:nvPicPr>
+                    <pic:cNvPr id="0" name="Picture 31"/>
+                    <pic:cNvPicPr>
+                      <a:picLocks noChangeAspect="1" noChangeArrowheads="1"/>
+                    </pic:cNvPicPr>
+                  </pic:nvPicPr>
+                  <pic:blipFill>
+                    <a:blip r:embed="rId10"/>
+                    <a:srcRect/>
+                    <a:stretch>
+                      <a:fillRect/>
+                    </a:stretch>
+                  </pic:blipFill>
+                  <pic:spPr bwMode="auto">
+                    <a:xfrm>
+                      <a:off x="0" y="0"/>
+                      <a:ext cx="5889387" cy="2433233"/>
+                    </a:xfrm>
+                    <a:prstGeom prst="rect">
+                      <a:avLst/>
+                    </a:prstGeom>
+                    <a:noFill/>
+                    <a:ln w="9525">
+                      <a:noFill/>
+                      <a:miter lim="800000"/>
+                      <a:headEnd/>
+                      <a:tailEnd/>
+                    </a:ln>
+                  </pic:spPr>
+                </pic:pic>
+              </a:graphicData>
+            </a:graphic>
+          </wp:inline>
+        </w:drawing>
+      </w:r>
+    </w:p>
+    <w:p>
+      <w:pPr>
+        <w:jc w:val="center"/>
+      </w:pPr>
+    </w:p>
+    <w:p>
+      <w:pPr>
+        <w:pStyle w:val="Caption"/>
+        <w:keepNext/>
+        <w:rPr>
+          <w:rFonts w:cstheme="minorHAnsi"/>
+          <w:color w:val="000000" w:themeColor="text1"/>
+          <w:sz w:val="24"/>
+          <w:szCs w:val="24"/>
+        </w:rPr>
+      </w:pPr>
+      <w:r>
+        <w:rPr>
+          <w:rFonts w:cstheme="minorHAnsi"/>
+          <w:color w:val="000000" w:themeColor="text1"/>
+          <w:sz w:val="24"/>
+          <w:szCs w:val="24"/>
+          <w:highlight w:val="lightGray"/>
+        </w:rPr>
+        <w:lastRenderedPageBreak/>
+        <w:t>Option 7: Get list of unique users who generated last n notifications</w:t>
+      </w:r>
+    </w:p>
+    <w:p>
+      <w:pPr>
+        <w:pStyle w:val="Caption"/>
+        <w:keepNext/>
+        <w:rPr>
+          <w:b w:val="0"/>
+        </w:rPr>
+      </w:pPr>
+      <w:r>
+        <w:rPr>
+          <w:b w:val="0"/>
+        </w:rPr>
+        <w:t>Automatic processing:</w:t>
+      </w:r>
+    </w:p>
+    <w:p>
+      <w:pPr>
+        <w:pStyle w:val="NoSpacing"/>
+        <w:rPr>
+          <w:sz w:val="18"/>
+          <w:szCs w:val="18"/>
+        </w:rPr>
+      </w:pPr>
+      <w:r>
+        <w:rPr>
+          <w:sz w:val="18"/>
+          <w:szCs w:val="18"/>
+        </w:rPr>
+        <w:t xml:space="preserve">Same process as in </w:t>
+      </w:r>
+      <w:r>
+        <w:rPr>
+          <w:sz w:val="18"/>
+          <w:szCs w:val="18"/>
+        </w:rPr>
+        <w:t xml:space="preserve">the </w:t>
+      </w:r>
+      <w:r>
+        <w:rPr>
+          <w:sz w:val="18"/>
+          <w:szCs w:val="18"/>
+        </w:rPr>
+        <w:t xml:space="preserve">previous option </w:t>
+      </w:r>
+      <w:r>
+        <w:rPr>
+          <w:sz w:val="18"/>
+          <w:szCs w:val="18"/>
+        </w:rPr>
+        <w:t>(Option</w:t>
+      </w:r>
+      <w:r>
+        <w:rPr>
+          <w:sz w:val="18"/>
+          <w:szCs w:val="18"/>
+        </w:rPr>
+        <w:t xml:space="preserve"> 6: Get n last notific</w:t>
+      </w:r>
+      <w:r>
+        <w:rPr>
+          <w:sz w:val="18"/>
+          <w:szCs w:val="18"/>
+        </w:rPr>
+        <w:t>ations). But the output list just contains the pairs of [display name, user name].</w:t>
+      </w:r>
+    </w:p>
+    <w:p>
+      <w:pPr>
+        <w:pStyle w:val="NoSpacing"/>
+        <w:rPr>
+          <w:sz w:val="18"/>
+          <w:szCs w:val="18"/>
+        </w:rPr>
+      </w:pPr>
+      <w:r>
+        <w:rPr>
+          <w:sz w:val="18"/>
+          <w:szCs w:val="18"/>
+        </w:rPr>
+        <w:t>Duplications are removed as well</w:t>
+      </w:r>
+    </w:p>
+    <w:p>
+      <w:pPr>
+        <w:pStyle w:val="Caption"/>
+        <w:keepNext/>
+        <w:rPr>
+          <w:b w:val="0"/>
+          <w:bCs w:val="0"/>
+          <w:color w:val="auto"/>
+        </w:rPr>
+      </w:pPr>
+    </w:p>
+    <w:p>
+      <w:pPr>
+        <w:pStyle w:val="Caption"/>
+        <w:keepNext/>
+        <w:rPr>
+          <w:b w:val="0"/>
+        </w:rPr>
+      </w:pPr>
+      <w:r>
+        <w:rPr>
+          <w:b w:val="0"/>
+        </w:rPr>
+        <w:t>Sample output:</w:t>
+      </w:r>
+    </w:p>
+    <w:p>
+      <w:pPr>
+        <w:jc w:val="center"/>
+      </w:pPr>
+      <w:r>
+        <w:rPr>
+          <w:noProof/>
+        </w:rPr>
+        <w:drawing>
+          <wp:inline distT="0" distB="0" distL="0" distR="0">
+            <wp:extent cx="2960400" cy="2282342"/>
+            <wp:effectExtent l="19050" t="0" r="0" b="0"/>
+            <wp:docPr id="34" name="Picture 34"/>
+            <wp:cNvGraphicFramePr>
+              <a:graphicFrameLocks xmlns:a="http://schemas.openxmlformats.org/drawingml/2006/main" noChangeAspect="1"/>
+            </wp:cNvGraphicFramePr>
+            <a:graphic xmlns:a="http://schemas.openxmlformats.org/drawingml/2006/main">
+              <a:graphicData uri="http://schemas.openxmlformats.org/drawingml/2006/picture">
+                <pic:pic xmlns:pic="http://schemas.openxmlformats.org/drawingml/2006/picture">
+                  <pic:nvPicPr>
+                    <pic:cNvPr id="0" name="Picture 34"/>
+                    <pic:cNvPicPr>
+                      <a:picLocks noChangeAspect="1" noChangeArrowheads="1"/>
+                    </pic:cNvPicPr>
+                  </pic:nvPicPr>
+                  <pic:blipFill>
+                    <a:blip r:embed="rId11"/>
+                    <a:srcRect/>
+                    <a:stretch>
+                      <a:fillRect/>
+                    </a:stretch>
+                  </pic:blipFill>
+                  <pic:spPr bwMode="auto">
+                    <a:xfrm>
+                      <a:off x="0" y="0"/>
+                      <a:ext cx="2960192" cy="2282182"/>
+                    </a:xfrm>
+                    <a:prstGeom prst="rect">
+                      <a:avLst/>
+                    </a:prstGeom>
+                    <a:noFill/>
+                    <a:ln w="9525">
+                      <a:noFill/>
+                      <a:miter lim="800000"/>
+                      <a:headEnd/>
+                      <a:tailEnd/>
+                    </a:ln>
+                  </pic:spPr>
+                </pic:pic>
+              </a:graphicData>
+            </a:graphic>
+          </wp:inline>
+        </w:drawing>
+      </w:r>
+    </w:p>
+    <w:p>
+      <w:pPr>
+        <w:jc w:val="center"/>
+      </w:pPr>
+    </w:p>
+    <w:p>
+      <w:pPr>
+        <w:pStyle w:val="Caption"/>
+        <w:keepNext/>
+        <w:rPr>
+          <w:color w:val="000000" w:themeColor="text1"/>
+          <w:sz w:val="24"/>
+          <w:szCs w:val="24"/>
+        </w:rPr>
+      </w:pPr>
+      <w:r>
+        <w:rPr>
+          <w:color w:val="000000" w:themeColor="text1"/>
+          <w:sz w:val="24"/>
+          <w:szCs w:val="24"/>
+          <w:highlight w:val="lightGray"/>
+        </w:rPr>
+        <w:t>Option</w:t>
+      </w:r>
+      <w:r>
+        <w:rPr>
+          <w:color w:val="000000" w:themeColor="text1"/>
+          <w:sz w:val="24"/>
+          <w:szCs w:val="24"/>
+          <w:highlight w:val="lightGray"/>
+        </w:rPr>
+        <w:t xml:space="preserve"> 8</w:t>
+      </w:r>
+      <w:r>
+        <w:rPr>
+          <w:color w:val="000000" w:themeColor="text1"/>
+          <w:sz w:val="24"/>
+          <w:szCs w:val="24"/>
+          <w:highlight w:val="lightGray"/>
+        </w:rPr>
+        <w:t>:</w:t>
+      </w:r>
+      <w:r>
+        <w:rPr>
+          <w:color w:val="000000" w:themeColor="text1"/>
+          <w:sz w:val="24"/>
+          <w:szCs w:val="24"/>
+          <w:highlight w:val="lightGray"/>
+        </w:rPr>
+        <w:t xml:space="preserve"> Like n photos of a given user</w:t>
+      </w:r>
+      <w:r>
+        <w:rPr>
+          <w:color w:val="000000" w:themeColor="text1"/>
+          <w:sz w:val="24"/>
+          <w:szCs w:val="24"/>
+        </w:rPr>
+        <w:t xml:space="preserve"> </w:t>
+      </w:r>
+    </w:p>
+    <w:p>
+      <w:pPr>
+        <w:pStyle w:val="Caption"/>
+        <w:keepNext/>
+        <w:rPr>
+          <w:b w:val="0"/>
+        </w:rPr>
+      </w:pPr>
+      <w:r>
+        <w:rPr>
+          <w:b w:val="0"/>
+        </w:rPr>
+        <w:t>Automatic processing:</w:t>
       </w:r>
     </w:p>
     <w:p>
@@ -1973,11 +2252,54 @@
         <w:jc w:val="center"/>
       </w:pPr>
       <w:r>
-        <w:pict>
-          <v:shape id="_x0000_i1030" type="#_x0000_t75" style="width:444.45pt;height:185.1pt">
-            <v:imagedata r:id="rId12" o:title="8"/>
-          </v:shape>
-        </w:pict>
+        <w:rPr>
+          <w:noProof/>
+        </w:rPr>
+        <w:drawing>
+          <wp:inline distT="0" distB="0" distL="0" distR="0">
+            <wp:extent cx="6008675" cy="1875638"/>
+            <wp:effectExtent l="19050" t="0" r="0" b="0"/>
+            <wp:docPr id="21" name="Picture 21"/>
+            <wp:cNvGraphicFramePr>
+              <a:graphicFrameLocks xmlns:a="http://schemas.openxmlformats.org/drawingml/2006/main" noChangeAspect="1"/>
+            </wp:cNvGraphicFramePr>
+            <a:graphic xmlns:a="http://schemas.openxmlformats.org/drawingml/2006/main">
+              <a:graphicData uri="http://schemas.openxmlformats.org/drawingml/2006/picture">
+                <pic:pic xmlns:pic="http://schemas.openxmlformats.org/drawingml/2006/picture">
+                  <pic:nvPicPr>
+                    <pic:cNvPr id="0" name="Picture 21"/>
+                    <pic:cNvPicPr>
+                      <a:picLocks noChangeAspect="1" noChangeArrowheads="1"/>
+                    </pic:cNvPicPr>
+                  </pic:nvPicPr>
+                  <pic:blipFill>
+                    <a:blip r:embed="rId12"/>
+                    <a:srcRect/>
+                    <a:stretch>
+                      <a:fillRect/>
+                    </a:stretch>
+                  </pic:blipFill>
+                  <pic:spPr bwMode="auto">
+                    <a:xfrm>
+                      <a:off x="0" y="0"/>
+                      <a:ext cx="6009021" cy="1875746"/>
+                    </a:xfrm>
+                    <a:prstGeom prst="rect">
+                      <a:avLst/>
+                    </a:prstGeom>
+                    <a:noFill/>
+                    <a:ln w="9525">
+                      <a:noFill/>
+                      <a:miter lim="800000"/>
+                      <a:headEnd/>
+                      <a:tailEnd/>
+                    </a:ln>
+                  </pic:spPr>
+                </pic:pic>
+              </a:graphicData>
+            </a:graphic>
+          </wp:inline>
+        </w:drawing>
       </w:r>
     </w:p>
     <w:p>
@@ -2002,6 +2324,7 @@
           <w:szCs w:val="24"/>
           <w:highlight w:val="lightGray"/>
         </w:rPr>
+        <w:lastRenderedPageBreak/>
         <w:t>Option 9:</w:t>
       </w:r>
       <w:r>
@@ -2034,7 +2357,7 @@
         <w:rPr>
           <w:b w:val="0"/>
         </w:rPr>
-        <w:t>Process:</w:t>
+        <w:t>Automatic processing:</w:t>
       </w:r>
     </w:p>
     <w:p>
@@ -2050,7 +2373,23 @@
           <w:sz w:val="18"/>
           <w:szCs w:val="18"/>
         </w:rPr>
-        <w:t>The process is similar to the previous option ( option 8: Like n photos of a given user)</w:t>
+        <w:t xml:space="preserve">The process is similar to the previous option </w:t>
+      </w:r>
+      <w:proofErr w:type="gramStart"/>
+      <w:r>
+        <w:rPr>
+          <w:sz w:val="18"/>
+          <w:szCs w:val="18"/>
+        </w:rPr>
+        <w:t>( option</w:t>
+      </w:r>
+      <w:proofErr w:type="gramEnd"/>
+      <w:r>
+        <w:rPr>
+          <w:sz w:val="18"/>
+          <w:szCs w:val="18"/>
+        </w:rPr>
+        <w:t xml:space="preserve"> 8: Like n photos of a given user)</w:t>
       </w:r>
       <w:r>
         <w:rPr>
@@ -2060,7 +2399,6 @@
         <w:t>. But it will open the given photo page instead of the user home page.</w:t>
       </w:r>
     </w:p>
-    <w:p/>
     <w:p>
       <w:pPr>
         <w:pStyle w:val="Caption"/>
@@ -2069,180 +2407,177 @@
           <w:b w:val="0"/>
         </w:rPr>
       </w:pPr>
-      <w:r>
-        <w:rPr>
-          <w:b w:val="0"/>
-        </w:rPr>
-        <w:t xml:space="preserve">Sample result:  </w:t>
-      </w:r>
-      <w:r>
-        <w:rPr>
-          <w:b w:val="0"/>
-        </w:rPr>
-        <w:t xml:space="preserve">Like </w:t>
-      </w:r>
-      <w:r>
-        <w:rPr>
-          <w:b w:val="0"/>
-        </w:rPr>
-        <w:t>(</w:t>
-      </w:r>
-      <w:r>
-        <w:rPr>
-          <w:b w:val="0"/>
-        </w:rPr>
-        <w:t>5</w:t>
-      </w:r>
-      <w:r>
-        <w:rPr>
-          <w:b w:val="0"/>
-        </w:rPr>
-        <w:t>)</w:t>
-      </w:r>
-      <w:r>
-        <w:rPr>
-          <w:b w:val="0"/>
-        </w:rPr>
-        <w:t xml:space="preserve"> p</w:t>
-      </w:r>
-      <w:r>
-        <w:rPr>
-          <w:b w:val="0"/>
-        </w:rPr>
-        <w:t xml:space="preserve">hotos, starting at photo </w:t>
-      </w:r>
-      <w:r>
-        <w:rPr>
-          <w:b w:val="0"/>
-        </w:rPr>
-        <w:t>(</w:t>
-      </w:r>
-      <w:r>
-        <w:rPr>
-          <w:b w:val="0"/>
-        </w:rPr>
-        <w:t>#100</w:t>
-      </w:r>
-      <w:r>
-        <w:rPr>
-          <w:b w:val="0"/>
-        </w:rPr>
-        <w:t>)</w:t>
-      </w:r>
-      <w:r>
-        <w:rPr>
-          <w:b w:val="0"/>
-        </w:rPr>
-        <w:t xml:space="preserve"> on</w:t>
-      </w:r>
-      <w:r>
-        <w:rPr>
-          <w:b w:val="0"/>
-        </w:rPr>
-        <w:t xml:space="preserve"> </w:t>
-      </w:r>
-      <w:r>
-        <w:rPr>
-          <w:b w:val="0"/>
-        </w:rPr>
-        <w:t>the page</w:t>
-      </w:r>
-      <w:r>
-        <w:rPr>
-          <w:b w:val="0"/>
-        </w:rPr>
-        <w:t xml:space="preserve"> </w:t>
-      </w:r>
-      <w:r>
-        <w:rPr>
-          <w:b w:val="0"/>
-        </w:rPr>
-        <w:t>(</w:t>
-      </w:r>
-      <w:r>
-        <w:rPr>
-          <w:b w:val="0"/>
-        </w:rPr>
-        <w:t>Popular of</w:t>
-      </w:r>
-      <w:r>
-        <w:rPr>
-          <w:b w:val="0"/>
-        </w:rPr>
-        <w:t xml:space="preserve"> Undiscovered photographers</w:t>
-      </w:r>
-      <w:r>
-        <w:rPr>
-          <w:b w:val="0"/>
-        </w:rPr>
-        <w:t>)</w:t>
-      </w:r>
-    </w:p>
-    <w:p>
-      <w:pPr>
-        <w:jc w:val="center"/>
-      </w:pPr>
-      <w:r>
-        <w:pict>
-          <v:shape id="_x0000_i1031" type="#_x0000_t75" style="width:393.25pt;height:227.55pt">
-            <v:imagedata r:id="rId13" o:title="9"/>
-          </v:shape>
-        </w:pict>
-      </w:r>
     </w:p>
     <w:p>
       <w:pPr>
         <w:pStyle w:val="Caption"/>
         <w:keepNext/>
         <w:rPr>
-          <w:color w:val="000000" w:themeColor="text1"/>
-          <w:sz w:val="24"/>
-          <w:szCs w:val="24"/>
-        </w:rPr>
-      </w:pPr>
-      <w:r>
-        <w:rPr>
-          <w:color w:val="000000" w:themeColor="text1"/>
-          <w:sz w:val="24"/>
-          <w:szCs w:val="24"/>
-          <w:highlight w:val="lightGray"/>
-        </w:rPr>
-        <w:t>Option</w:t>
-      </w:r>
-      <w:r>
-        <w:rPr>
-          <w:color w:val="000000" w:themeColor="text1"/>
-          <w:sz w:val="24"/>
-          <w:szCs w:val="24"/>
-          <w:highlight w:val="lightGray"/>
-        </w:rPr>
-        <w:t xml:space="preserve"> 10</w:t>
-      </w:r>
-      <w:r>
-        <w:rPr>
-          <w:color w:val="000000" w:themeColor="text1"/>
-          <w:sz w:val="24"/>
-          <w:szCs w:val="24"/>
-          <w:highlight w:val="lightGray"/>
-        </w:rPr>
-        <w:t>:</w:t>
-      </w:r>
-      <w:r>
-        <w:rPr>
-          <w:color w:val="000000" w:themeColor="text1"/>
-          <w:sz w:val="24"/>
-          <w:szCs w:val="24"/>
-          <w:highlight w:val="lightGray"/>
-        </w:rPr>
-        <w:t xml:space="preserve"> Like n photos of each user who liked a given photo</w:t>
-      </w:r>
-      <w:r>
-        <w:rPr>
-          <w:color w:val="000000" w:themeColor="text1"/>
-          <w:sz w:val="24"/>
-          <w:szCs w:val="24"/>
-        </w:rPr>
-        <w:t xml:space="preserve">      </w:t>
+          <w:b w:val="0"/>
+        </w:rPr>
+      </w:pPr>
+      <w:r>
+        <w:rPr>
+          <w:b w:val="0"/>
+        </w:rPr>
+        <w:t xml:space="preserve">Sample result:  </w:t>
+      </w:r>
+      <w:r>
+        <w:rPr>
+          <w:b w:val="0"/>
+        </w:rPr>
+        <w:t xml:space="preserve">Like </w:t>
+      </w:r>
+      <w:r>
+        <w:rPr>
+          <w:b w:val="0"/>
+        </w:rPr>
+        <w:t>(</w:t>
+      </w:r>
+      <w:r>
+        <w:rPr>
+          <w:b w:val="0"/>
+        </w:rPr>
+        <w:t>5</w:t>
+      </w:r>
+      <w:r>
+        <w:rPr>
+          <w:b w:val="0"/>
+        </w:rPr>
+        <w:t>)</w:t>
+      </w:r>
+      <w:r>
+        <w:rPr>
+          <w:b w:val="0"/>
+        </w:rPr>
+        <w:t xml:space="preserve"> p</w:t>
+      </w:r>
+      <w:r>
+        <w:rPr>
+          <w:b w:val="0"/>
+        </w:rPr>
+        <w:t xml:space="preserve">hotos, starting at photo </w:t>
+      </w:r>
+      <w:r>
+        <w:rPr>
+          <w:b w:val="0"/>
+        </w:rPr>
+        <w:t>(</w:t>
+      </w:r>
+      <w:r>
+        <w:rPr>
+          <w:b w:val="0"/>
+        </w:rPr>
+        <w:t>#100</w:t>
+      </w:r>
+      <w:r>
+        <w:rPr>
+          <w:b w:val="0"/>
+        </w:rPr>
+        <w:t>)</w:t>
+      </w:r>
+      <w:r>
+        <w:rPr>
+          <w:b w:val="0"/>
+        </w:rPr>
+        <w:t xml:space="preserve"> on</w:t>
+      </w:r>
+      <w:r>
+        <w:rPr>
+          <w:b w:val="0"/>
+        </w:rPr>
+        <w:t xml:space="preserve"> </w:t>
+      </w:r>
+      <w:r>
+        <w:rPr>
+          <w:b w:val="0"/>
+        </w:rPr>
+        <w:t>the page</w:t>
+      </w:r>
+      <w:r>
+        <w:rPr>
+          <w:b w:val="0"/>
+        </w:rPr>
+        <w:t xml:space="preserve"> </w:t>
+      </w:r>
+      <w:r>
+        <w:rPr>
+          <w:b w:val="0"/>
+        </w:rPr>
+        <w:t>(</w:t>
+      </w:r>
+      <w:r>
+        <w:rPr>
+          <w:b w:val="0"/>
+        </w:rPr>
+        <w:t>Popular of</w:t>
+      </w:r>
+      <w:r>
+        <w:rPr>
+          <w:b w:val="0"/>
+        </w:rPr>
+        <w:t xml:space="preserve"> Undiscovered photographers</w:t>
+      </w:r>
+      <w:r>
+        <w:rPr>
+          <w:b w:val="0"/>
+        </w:rPr>
+        <w:t>)</w:t>
+      </w:r>
+    </w:p>
+    <w:p>
+      <w:pPr>
+        <w:jc w:val="center"/>
+      </w:pPr>
+      <w:r>
+        <w:rPr>
+          <w:noProof/>
+        </w:rPr>
+        <w:drawing>
+          <wp:inline distT="0" distB="0" distL="0" distR="0">
+            <wp:extent cx="5281033" cy="2845612"/>
+            <wp:effectExtent l="19050" t="0" r="0" b="0"/>
+            <wp:docPr id="11" name="Picture 11"/>
+            <wp:cNvGraphicFramePr>
+              <a:graphicFrameLocks xmlns:a="http://schemas.openxmlformats.org/drawingml/2006/main" noChangeAspect="1"/>
+            </wp:cNvGraphicFramePr>
+            <a:graphic xmlns:a="http://schemas.openxmlformats.org/drawingml/2006/main">
+              <a:graphicData uri="http://schemas.openxmlformats.org/drawingml/2006/picture">
+                <pic:pic xmlns:pic="http://schemas.openxmlformats.org/drawingml/2006/picture">
+                  <pic:nvPicPr>
+                    <pic:cNvPr id="0" name="Picture 11"/>
+                    <pic:cNvPicPr>
+                      <a:picLocks noChangeAspect="1" noChangeArrowheads="1"/>
+                    </pic:cNvPicPr>
+                  </pic:nvPicPr>
+                  <pic:blipFill>
+                    <a:blip r:embed="rId13"/>
+                    <a:srcRect/>
+                    <a:stretch>
+                      <a:fillRect/>
+                    </a:stretch>
+                  </pic:blipFill>
+                  <pic:spPr bwMode="auto">
+                    <a:xfrm>
+                      <a:off x="0" y="0"/>
+                      <a:ext cx="5295483" cy="2853398"/>
+                    </a:xfrm>
+                    <a:prstGeom prst="rect">
+                      <a:avLst/>
+                    </a:prstGeom>
+                    <a:noFill/>
+                    <a:ln w="9525">
+                      <a:noFill/>
+                      <a:miter lim="800000"/>
+                      <a:headEnd/>
+                      <a:tailEnd/>
+                    </a:ln>
+                  </pic:spPr>
+                </pic:pic>
+              </a:graphicData>
+            </a:graphic>
+          </wp:inline>
+        </w:drawing>
       </w:r>
     </w:p>
     <w:p>
@@ -2257,9 +2592,39 @@
       </w:pPr>
       <w:r>
         <w:rPr>
-          <w:b w:val="0"/>
-        </w:rPr>
-        <w:t>Process:</w:t>
+          <w:color w:val="000000" w:themeColor="text1"/>
+          <w:sz w:val="24"/>
+          <w:szCs w:val="24"/>
+          <w:highlight w:val="lightGray"/>
+        </w:rPr>
+        <w:t>Option</w:t>
+      </w:r>
+      <w:r>
+        <w:rPr>
+          <w:color w:val="000000" w:themeColor="text1"/>
+          <w:sz w:val="24"/>
+          <w:szCs w:val="24"/>
+          <w:highlight w:val="lightGray"/>
+        </w:rPr>
+        <w:t xml:space="preserve"> 10</w:t>
+      </w:r>
+      <w:r>
+        <w:rPr>
+          <w:color w:val="000000" w:themeColor="text1"/>
+          <w:sz w:val="24"/>
+          <w:szCs w:val="24"/>
+          <w:highlight w:val="lightGray"/>
+        </w:rPr>
+        <w:t>:</w:t>
+      </w:r>
+      <w:r>
+        <w:rPr>
+          <w:color w:val="000000" w:themeColor="text1"/>
+          <w:sz w:val="24"/>
+          <w:szCs w:val="24"/>
+          <w:highlight w:val="lightGray"/>
+        </w:rPr>
+        <w:t xml:space="preserve"> Like n photos of each user who liked a given photo</w:t>
       </w:r>
       <w:r>
         <w:rPr>
@@ -2268,6 +2633,43 @@
           <w:szCs w:val="24"/>
         </w:rPr>
         <w:t xml:space="preserve">      </w:t>
+      </w:r>
+    </w:p>
+    <w:p>
+      <w:pPr>
+        <w:pStyle w:val="Caption"/>
+        <w:keepNext/>
+        <w:rPr>
+          <w:color w:val="000000" w:themeColor="text1"/>
+          <w:sz w:val="24"/>
+          <w:szCs w:val="24"/>
+        </w:rPr>
+      </w:pPr>
+      <w:r>
+        <w:rPr>
+          <w:b w:val="0"/>
+        </w:rPr>
+        <w:t>Automatic p</w:t>
+      </w:r>
+      <w:r>
+        <w:rPr>
+          <w:b w:val="0"/>
+        </w:rPr>
+        <w:t>rocess</w:t>
+      </w:r>
+      <w:r>
+        <w:rPr>
+          <w:b w:val="0"/>
+        </w:rPr>
+        <w:t>ing:</w:t>
+      </w:r>
+      <w:r>
+        <w:rPr>
+          <w:color w:val="000000" w:themeColor="text1"/>
+          <w:sz w:val="24"/>
+          <w:szCs w:val="24"/>
+        </w:rPr>
+        <w:t xml:space="preserve">     </w:t>
       </w:r>
     </w:p>
     <w:p>
@@ -2360,6 +2762,10 @@
       <w:pPr>
         <w:pStyle w:val="Caption"/>
         <w:keepNext/>
+        <w:rPr>
+          <w:b w:val="0"/>
+          <w:color w:val="000000" w:themeColor="text1"/>
+        </w:rPr>
       </w:pPr>
       <w:r>
         <w:rPr>
@@ -2444,11 +2850,56 @@
         <w:jc w:val="center"/>
       </w:pPr>
       <w:r>
-        <w:pict>
-          <v:shape id="_x0000_i1032" type="#_x0000_t75" style="width:365.55pt;height:202.15pt">
-            <v:imagedata r:id="rId14" o:title="10"/>
-          </v:shape>
-        </w:pict>
+        <w:rPr>
+          <w:b w:val="0"/>
+          <w:bCs w:val="0"/>
+          <w:noProof/>
+        </w:rPr>
+        <w:drawing>
+          <wp:inline distT="0" distB="0" distL="0" distR="0">
+            <wp:extent cx="5383526" cy="2691994"/>
+            <wp:effectExtent l="19050" t="0" r="7624" b="0"/>
+            <wp:docPr id="7" name="Picture 7"/>
+            <wp:cNvGraphicFramePr>
+              <a:graphicFrameLocks xmlns:a="http://schemas.openxmlformats.org/drawingml/2006/main" noChangeAspect="1"/>
+            </wp:cNvGraphicFramePr>
+            <a:graphic xmlns:a="http://schemas.openxmlformats.org/drawingml/2006/main">
+              <a:graphicData uri="http://schemas.openxmlformats.org/drawingml/2006/picture">
+                <pic:pic xmlns:pic="http://schemas.openxmlformats.org/drawingml/2006/picture">
+                  <pic:nvPicPr>
+                    <pic:cNvPr id="0" name="Picture 7"/>
+                    <pic:cNvPicPr>
+                      <a:picLocks noChangeAspect="1" noChangeArrowheads="1"/>
+                    </pic:cNvPicPr>
+                  </pic:nvPicPr>
+                  <pic:blipFill>
+                    <a:blip r:embed="rId14"/>
+                    <a:srcRect/>
+                    <a:stretch>
+                      <a:fillRect/>
+                    </a:stretch>
+                  </pic:blipFill>
+                  <pic:spPr bwMode="auto">
+                    <a:xfrm>
+                      <a:off x="0" y="0"/>
+                      <a:ext cx="5394252" cy="2697357"/>
+                    </a:xfrm>
+                    <a:prstGeom prst="rect">
+                      <a:avLst/>
+                    </a:prstGeom>
+                    <a:noFill/>
+                    <a:ln w="9525">
+                      <a:noFill/>
+                      <a:miter lim="800000"/>
+                      <a:headEnd/>
+                      <a:tailEnd/>
+                    </a:ln>
+                  </pic:spPr>
+                </pic:pic>
+              </a:graphicData>
+            </a:graphic>
+          </wp:inline>
+        </w:drawing>
       </w:r>
     </w:p>
     <w:p>
@@ -2519,7 +2970,7 @@
         <w:rPr>
           <w:b w:val="0"/>
         </w:rPr>
-        <w:t>Process:</w:t>
+        <w:t>Automatic processing:</w:t>
       </w:r>
     </w:p>
     <w:p>
@@ -2725,11 +3176,54 @@
         <w:jc w:val="center"/>
       </w:pPr>
       <w:r>
-        <w:pict>
-          <v:shape id="_x0000_i1033" type="#_x0000_t75" style="width:397.85pt;height:237.7pt">
-            <v:imagedata r:id="rId15" o:title="11"/>
-          </v:shape>
-        </w:pict>
+        <w:rPr>
+          <w:noProof/>
+        </w:rPr>
+        <w:drawing>
+          <wp:inline distT="0" distB="0" distL="0" distR="0">
+            <wp:extent cx="5928207" cy="1853450"/>
+            <wp:effectExtent l="19050" t="0" r="0" b="0"/>
+            <wp:docPr id="45" name="Picture 45"/>
+            <wp:cNvGraphicFramePr>
+              <a:graphicFrameLocks xmlns:a="http://schemas.openxmlformats.org/drawingml/2006/main" noChangeAspect="1"/>
+            </wp:cNvGraphicFramePr>
+            <a:graphic xmlns:a="http://schemas.openxmlformats.org/drawingml/2006/main">
+              <a:graphicData uri="http://schemas.openxmlformats.org/drawingml/2006/picture">
+                <pic:pic xmlns:pic="http://schemas.openxmlformats.org/drawingml/2006/picture">
+                  <pic:nvPicPr>
+                    <pic:cNvPr id="0" name="Picture 45"/>
+                    <pic:cNvPicPr>
+                      <a:picLocks noChangeAspect="1" noChangeArrowheads="1"/>
+                    </pic:cNvPicPr>
+                  </pic:nvPicPr>
+                  <pic:blipFill>
+                    <a:blip r:embed="rId15"/>
+                    <a:srcRect/>
+                    <a:stretch>
+                      <a:fillRect/>
+                    </a:stretch>
+                  </pic:blipFill>
+                  <pic:spPr bwMode="auto">
+                    <a:xfrm>
+                      <a:off x="0" y="0"/>
+                      <a:ext cx="5932851" cy="1854902"/>
+                    </a:xfrm>
+                    <a:prstGeom prst="rect">
+                      <a:avLst/>
+                    </a:prstGeom>
+                    <a:noFill/>
+                    <a:ln w="9525">
+                      <a:noFill/>
+                      <a:miter lim="800000"/>
+                      <a:headEnd/>
+                      <a:tailEnd/>
+                    </a:ln>
+                  </pic:spPr>
+                </pic:pic>
+              </a:graphicData>
+            </a:graphic>
+          </wp:inline>
+        </w:drawing>
       </w:r>
     </w:p>
     <w:p>
@@ -2832,7 +3326,25 @@
         <w:rPr>
           <w:b w:val="0"/>
         </w:rPr>
-        <w:t>Process:</w:t>
+        <w:t>Automatic p</w:t>
+      </w:r>
+      <w:r>
+        <w:rPr>
+          <w:b w:val="0"/>
+        </w:rPr>
+        <w:t>rocess</w:t>
+      </w:r>
+      <w:r>
+        <w:rPr>
+          <w:b w:val="0"/>
+        </w:rPr>
+        <w:t>ing</w:t>
+      </w:r>
+      <w:r>
+        <w:rPr>
+          <w:b w:val="0"/>
+        </w:rPr>
+        <w:t>:</w:t>
       </w:r>
       <w:r>
         <w:rPr>
@@ -2982,11 +3494,54 @@
         <w:jc w:val="center"/>
       </w:pPr>
       <w:r>
-        <w:pict>
-          <v:shape id="_x0000_i1034" type="#_x0000_t75" style="width:406.6pt;height:172.15pt">
-            <v:imagedata r:id="rId16" o:title="12"/>
-          </v:shape>
-        </w:pict>
+        <w:rPr>
+          <w:noProof/>
+        </w:rPr>
+        <w:drawing>
+          <wp:inline distT="0" distB="0" distL="0" distR="0">
+            <wp:extent cx="5884317" cy="3262167"/>
+            <wp:effectExtent l="19050" t="0" r="2133" b="0"/>
+            <wp:docPr id="38" name="Picture 38"/>
+            <wp:cNvGraphicFramePr>
+              <a:graphicFrameLocks xmlns:a="http://schemas.openxmlformats.org/drawingml/2006/main" noChangeAspect="1"/>
+            </wp:cNvGraphicFramePr>
+            <a:graphic xmlns:a="http://schemas.openxmlformats.org/drawingml/2006/main">
+              <a:graphicData uri="http://schemas.openxmlformats.org/drawingml/2006/picture">
+                <pic:pic xmlns:pic="http://schemas.openxmlformats.org/drawingml/2006/picture">
+                  <pic:nvPicPr>
+                    <pic:cNvPr id="0" name="Picture 38"/>
+                    <pic:cNvPicPr>
+                      <a:picLocks noChangeAspect="1" noChangeArrowheads="1"/>
+                    </pic:cNvPicPr>
+                  </pic:nvPicPr>
+                  <pic:blipFill>
+                    <a:blip r:embed="rId16"/>
+                    <a:srcRect/>
+                    <a:stretch>
+                      <a:fillRect/>
+                    </a:stretch>
+                  </pic:blipFill>
+                  <pic:spPr bwMode="auto">
+                    <a:xfrm>
+                      <a:off x="0" y="0"/>
+                      <a:ext cx="5887357" cy="3263852"/>
+                    </a:xfrm>
+                    <a:prstGeom prst="rect">
+                      <a:avLst/>
+                    </a:prstGeom>
+                    <a:noFill/>
+                    <a:ln w="9525">
+                      <a:noFill/>
+                      <a:miter lim="800000"/>
+                      <a:headEnd/>
+                      <a:tailEnd/>
+                    </a:ln>
+                  </pic:spPr>
+                </pic:pic>
+              </a:graphicData>
+            </a:graphic>
+          </wp:inline>
+        </w:drawing>
       </w:r>
     </w:p>
     <w:p>
@@ -3043,7 +3598,7 @@
         <w:rPr>
           <w:b w:val="0"/>
         </w:rPr>
-        <w:t>Process:</w:t>
+        <w:t>Automatic processing:</w:t>
       </w:r>
     </w:p>
     <w:p>
@@ -3539,7 +4094,14 @@
           <w:sz w:val="18"/>
           <w:szCs w:val="18"/>
         </w:rPr>
-        <w:t xml:space="preserve"> ,</w:t>
+        <w:t>,</w:t>
+      </w:r>
+      <w:r>
+        <w:rPr>
+          <w:sz w:val="18"/>
+          <w:szCs w:val="18"/>
+        </w:rPr>
+        <w:t xml:space="preserve"> </w:t>
       </w:r>
       <w:r>
         <w:rPr>
@@ -3583,16 +4145,13 @@
         </w:rPr>
         <w:t>:</w:t>
       </w:r>
-    </w:p>
-    <w:p>
-      <w:pPr>
-        <w:pStyle w:val="NoSpacing"/>
-        <w:ind w:left="1440"/>
-        <w:rPr>
-          <w:sz w:val="18"/>
-          <w:szCs w:val="18"/>
-        </w:rPr>
-      </w:pPr>
+      <w:r>
+        <w:rPr>
+          <w:sz w:val="18"/>
+          <w:szCs w:val="18"/>
+        </w:rPr>
+        <w:t xml:space="preserve"> </w:t>
+      </w:r>
       <w:hyperlink r:id="rId17" w:history="1">
         <w:r>
           <w:rPr>
@@ -3600,7 +4159,7 @@
             <w:sz w:val="18"/>
             <w:szCs w:val="18"/>
           </w:rPr>
-          <w:t>https://500px.com/popular/macro-nature</w:t>
+          <w:t>https://500px.com/popular/family-people-travel</w:t>
         </w:r>
       </w:hyperlink>
     </w:p>
@@ -3693,11 +4252,54 @@
         <w:jc w:val="center"/>
       </w:pPr>
       <w:r>
-        <w:pict>
-          <v:shape id="_x0000_i1035" type="#_x0000_t75" style="width:391.85pt;height:203.1pt">
-            <v:imagedata r:id="rId18" o:title="option13"/>
-          </v:shape>
-        </w:pict>
+        <w:rPr>
+          <w:noProof/>
+        </w:rPr>
+        <w:drawing>
+          <wp:inline distT="0" distB="0" distL="0" distR="0">
+            <wp:extent cx="6140348" cy="2649534"/>
+            <wp:effectExtent l="19050" t="0" r="0" b="0"/>
+            <wp:docPr id="25" name="Picture 25"/>
+            <wp:cNvGraphicFramePr>
+              <a:graphicFrameLocks xmlns:a="http://schemas.openxmlformats.org/drawingml/2006/main" noChangeAspect="1"/>
+            </wp:cNvGraphicFramePr>
+            <a:graphic xmlns:a="http://schemas.openxmlformats.org/drawingml/2006/main">
+              <a:graphicData uri="http://schemas.openxmlformats.org/drawingml/2006/picture">
+                <pic:pic xmlns:pic="http://schemas.openxmlformats.org/drawingml/2006/picture">
+                  <pic:nvPicPr>
+                    <pic:cNvPr id="0" name="Picture 25"/>
+                    <pic:cNvPicPr>
+                      <a:picLocks noChangeAspect="1" noChangeArrowheads="1"/>
+                    </pic:cNvPicPr>
+                  </pic:nvPicPr>
+                  <pic:blipFill>
+                    <a:blip r:embed="rId18"/>
+                    <a:srcRect/>
+                    <a:stretch>
+                      <a:fillRect/>
+                    </a:stretch>
+                  </pic:blipFill>
+                  <pic:spPr bwMode="auto">
+                    <a:xfrm>
+                      <a:off x="0" y="0"/>
+                      <a:ext cx="6148949" cy="2653245"/>
+                    </a:xfrm>
+                    <a:prstGeom prst="rect">
+                      <a:avLst/>
+                    </a:prstGeom>
+                    <a:noFill/>
+                    <a:ln w="9525">
+                      <a:noFill/>
+                      <a:miter lim="800000"/>
+                      <a:headEnd/>
+                      <a:tailEnd/>
+                    </a:ln>
+                  </pic:spPr>
+                </pic:pic>
+              </a:graphicData>
+            </a:graphic>
+          </wp:inline>
+        </w:drawing>
       </w:r>
     </w:p>
     <w:p>

</xml_diff>

<commit_message>
- Got more photo statistics data. Added sort option on each column of the table
- Get photo statistics data: Views, Likes, Comments, Gallery count, Highest Pulse, Current Rating, Upload date, Tags list
- In the HTML file, provided option to sort the data, ascending or descending, on each column of the table
</commit_message>
<xml_diff>
--- a/500px-APIless.docx
+++ b/500px-APIless.docx
@@ -43,9 +43,9 @@
         </w:rPr>
         <w:drawing>
           <wp:inline distT="0" distB="0" distL="0" distR="0">
-            <wp:extent cx="5684966" cy="3906317"/>
-            <wp:effectExtent l="19050" t="0" r="0" b="0"/>
-            <wp:docPr id="6" name="Picture 5" descr="MainMenu.jpg"/>
+            <wp:extent cx="6909895" cy="3830283"/>
+            <wp:effectExtent l="19050" t="0" r="5255" b="0"/>
+            <wp:docPr id="13" name="Picture 13"/>
             <wp:cNvGraphicFramePr>
               <a:graphicFrameLocks xmlns:a="http://schemas.openxmlformats.org/drawingml/2006/main" noChangeAspect="1"/>
             </wp:cNvGraphicFramePr>
@@ -53,23 +53,33 @@
               <a:graphicData uri="http://schemas.openxmlformats.org/drawingml/2006/picture">
                 <pic:pic xmlns:pic="http://schemas.openxmlformats.org/drawingml/2006/picture">
                   <pic:nvPicPr>
-                    <pic:cNvPr id="0" name="MainMenu.jpg"/>
-                    <pic:cNvPicPr/>
+                    <pic:cNvPr id="0" name="Picture 13"/>
+                    <pic:cNvPicPr>
+                      <a:picLocks noChangeAspect="1" noChangeArrowheads="1"/>
+                    </pic:cNvPicPr>
                   </pic:nvPicPr>
                   <pic:blipFill>
                     <a:blip r:embed="rId6" cstate="print"/>
+                    <a:srcRect/>
                     <a:stretch>
                       <a:fillRect/>
                     </a:stretch>
                   </pic:blipFill>
-                  <pic:spPr>
+                  <pic:spPr bwMode="auto">
                     <a:xfrm>
                       <a:off x="0" y="0"/>
-                      <a:ext cx="5691635" cy="3910900"/>
+                      <a:ext cx="6913660" cy="3832370"/>
                     </a:xfrm>
                     <a:prstGeom prst="rect">
                       <a:avLst/>
                     </a:prstGeom>
+                    <a:noFill/>
+                    <a:ln w="9525">
+                      <a:noFill/>
+                      <a:miter lim="800000"/>
+                      <a:headEnd/>
+                      <a:tailEnd/>
+                    </a:ln>
                   </pic:spPr>
                 </pic:pic>
               </a:graphicData>
@@ -268,6 +278,41 @@
           <w:szCs w:val="18"/>
         </w:rPr>
         <w:t>after a data collection task is completed.</w:t>
+      </w:r>
+      <w:r>
+        <w:rPr>
+          <w:sz w:val="18"/>
+          <w:szCs w:val="18"/>
+        </w:rPr>
+        <w:t xml:space="preserve"> </w:t>
+      </w:r>
+      <w:r>
+        <w:rPr>
+          <w:sz w:val="18"/>
+          <w:szCs w:val="18"/>
+        </w:rPr>
+        <w:t>They are</w:t>
+      </w:r>
+      <w:r>
+        <w:rPr>
+          <w:sz w:val="18"/>
+          <w:szCs w:val="18"/>
+        </w:rPr>
+        <w:t xml:space="preserve"> also </w:t>
+      </w:r>
+      <w:r>
+        <w:rPr>
+          <w:sz w:val="18"/>
+          <w:szCs w:val="18"/>
+        </w:rPr>
+        <w:t>served as a tool to sort</w:t>
+      </w:r>
+      <w:r>
+        <w:rPr>
+          <w:sz w:val="18"/>
+          <w:szCs w:val="18"/>
+        </w:rPr>
+        <w:t xml:space="preserve"> data in each criteria.</w:t>
       </w:r>
     </w:p>
     <w:p>
@@ -1387,9 +1432,9 @@
         </w:rPr>
         <w:drawing>
           <wp:inline distT="0" distB="0" distL="0" distR="0">
-            <wp:extent cx="2548990" cy="3026979"/>
-            <wp:effectExtent l="19050" t="0" r="3710" b="0"/>
-            <wp:docPr id="1" name="Picture 1"/>
+            <wp:extent cx="7132320" cy="2988633"/>
+            <wp:effectExtent l="19050" t="19050" r="11430" b="21267"/>
+            <wp:docPr id="2" name="Picture 4"/>
             <wp:cNvGraphicFramePr>
               <a:graphicFrameLocks xmlns:a="http://schemas.openxmlformats.org/drawingml/2006/main" noChangeAspect="1"/>
             </wp:cNvGraphicFramePr>
@@ -1397,7 +1442,7 @@
               <a:graphicData uri="http://schemas.openxmlformats.org/drawingml/2006/picture">
                 <pic:pic xmlns:pic="http://schemas.openxmlformats.org/drawingml/2006/picture">
                   <pic:nvPicPr>
-                    <pic:cNvPr id="0" name="Picture 1"/>
+                    <pic:cNvPr id="0" name="Picture 4"/>
                     <pic:cNvPicPr>
                       <a:picLocks noChangeAspect="1" noChangeArrowheads="1"/>
                     </pic:cNvPicPr>
@@ -1412,14 +1457,16 @@
                   <pic:spPr bwMode="auto">
                     <a:xfrm>
                       <a:off x="0" y="0"/>
-                      <a:ext cx="2552959" cy="3031693"/>
+                      <a:ext cx="7132320" cy="2988633"/>
                     </a:xfrm>
                     <a:prstGeom prst="rect">
                       <a:avLst/>
                     </a:prstGeom>
                     <a:noFill/>
                     <a:ln w="9525">
-                      <a:noFill/>
+                      <a:solidFill>
+                        <a:schemeClr val="accent1"/>
+                      </a:solidFill>
                       <a:miter lim="800000"/>
                       <a:headEnd/>
                       <a:tailEnd/>
@@ -1864,8 +1911,8 @@
         </w:rPr>
         <w:drawing>
           <wp:inline distT="0" distB="0" distL="0" distR="0">
-            <wp:extent cx="4482005" cy="3077461"/>
-            <wp:effectExtent l="19050" t="0" r="0" b="0"/>
+            <wp:extent cx="4133258" cy="3262119"/>
+            <wp:effectExtent l="19050" t="19050" r="19642" b="14481"/>
             <wp:docPr id="3" name="Picture 7"/>
             <wp:cNvGraphicFramePr>
               <a:graphicFrameLocks xmlns:a="http://schemas.openxmlformats.org/drawingml/2006/main" noChangeAspect="1"/>
@@ -1889,14 +1936,16 @@
                   <pic:spPr bwMode="auto">
                     <a:xfrm>
                       <a:off x="0" y="0"/>
-                      <a:ext cx="4498389" cy="3088711"/>
+                      <a:ext cx="4131235" cy="3260523"/>
                     </a:xfrm>
                     <a:prstGeom prst="rect">
                       <a:avLst/>
                     </a:prstGeom>
                     <a:noFill/>
                     <a:ln w="9525">
-                      <a:noFill/>
+                      <a:solidFill>
+                        <a:schemeClr val="accent1"/>
+                      </a:solidFill>
                       <a:miter lim="800000"/>
                       <a:headEnd/>
                       <a:tailEnd/>
@@ -1913,410 +1962,15 @@
       <w:pPr>
         <w:jc w:val="center"/>
       </w:pPr>
-    </w:p>
-    <w:p>
-      <w:pPr>
-        <w:pStyle w:val="Caption"/>
-        <w:keepNext/>
-        <w:outlineLvl w:val="0"/>
-        <w:rPr>
-          <w:color w:val="000000" w:themeColor="text1"/>
-          <w:sz w:val="24"/>
-          <w:szCs w:val="24"/>
-        </w:rPr>
-      </w:pPr>
-      <w:r>
-        <w:rPr>
-          <w:color w:val="000000" w:themeColor="text1"/>
-          <w:sz w:val="24"/>
-          <w:szCs w:val="24"/>
-          <w:highlight w:val="lightGray"/>
-        </w:rPr>
-        <w:t>Option 5</w:t>
-      </w:r>
-      <w:r>
-        <w:rPr>
-          <w:color w:val="000000" w:themeColor="text1"/>
-          <w:sz w:val="24"/>
-          <w:szCs w:val="24"/>
-          <w:highlight w:val="lightGray"/>
-        </w:rPr>
-        <w:t>:</w:t>
-      </w:r>
-      <w:r>
-        <w:rPr>
-          <w:color w:val="000000" w:themeColor="text1"/>
-          <w:sz w:val="24"/>
-          <w:szCs w:val="24"/>
-          <w:highlight w:val="lightGray"/>
-        </w:rPr>
-        <w:t xml:space="preserve"> Get a list </w:t>
-      </w:r>
-      <w:r>
-        <w:rPr>
-          <w:color w:val="000000" w:themeColor="text1"/>
-          <w:sz w:val="24"/>
-          <w:szCs w:val="24"/>
-          <w:highlight w:val="lightGray"/>
-        </w:rPr>
-        <w:t>of users</w:t>
-      </w:r>
-      <w:r>
-        <w:rPr>
-          <w:color w:val="000000" w:themeColor="text1"/>
-          <w:sz w:val="24"/>
-          <w:szCs w:val="24"/>
-          <w:highlight w:val="lightGray"/>
-        </w:rPr>
-        <w:t xml:space="preserve"> who </w:t>
-      </w:r>
-      <w:r>
-        <w:rPr>
-          <w:color w:val="000000" w:themeColor="text1"/>
-          <w:sz w:val="24"/>
-          <w:szCs w:val="24"/>
-          <w:highlight w:val="lightGray"/>
-        </w:rPr>
-        <w:t>likes a</w:t>
-      </w:r>
-      <w:r>
-        <w:rPr>
-          <w:color w:val="000000" w:themeColor="text1"/>
-          <w:sz w:val="24"/>
-          <w:szCs w:val="24"/>
-          <w:highlight w:val="lightGray"/>
-        </w:rPr>
-        <w:t xml:space="preserve"> given photo of yours</w:t>
-      </w:r>
-    </w:p>
-    <w:p>
-      <w:pPr>
-        <w:pStyle w:val="Caption"/>
-        <w:keepNext/>
-        <w:rPr>
-          <w:b w:val="0"/>
-        </w:rPr>
-      </w:pPr>
-      <w:r>
-        <w:rPr>
-          <w:b w:val="0"/>
-        </w:rPr>
-        <w:t>Automatic p</w:t>
-      </w:r>
-      <w:r>
-        <w:rPr>
-          <w:b w:val="0"/>
-        </w:rPr>
-        <w:t>rocess</w:t>
-      </w:r>
-      <w:r>
-        <w:rPr>
-          <w:b w:val="0"/>
-        </w:rPr>
-        <w:t>ing</w:t>
-      </w:r>
-      <w:r>
-        <w:rPr>
-          <w:b w:val="0"/>
-        </w:rPr>
-        <w:t>:</w:t>
-      </w:r>
-    </w:p>
-    <w:p>
-      <w:pPr>
-        <w:pStyle w:val="ListParagraph"/>
-        <w:numPr>
-          <w:ilvl w:val="0"/>
-          <w:numId w:val="7"/>
-        </w:numPr>
-        <w:rPr>
-          <w:sz w:val="18"/>
-          <w:szCs w:val="18"/>
-        </w:rPr>
-      </w:pPr>
-      <w:r>
-        <w:rPr>
-          <w:sz w:val="18"/>
-          <w:szCs w:val="18"/>
-        </w:rPr>
-        <w:t xml:space="preserve">Ask </w:t>
-      </w:r>
-      <w:r>
-        <w:rPr>
-          <w:sz w:val="18"/>
-          <w:szCs w:val="18"/>
-        </w:rPr>
-        <w:t>the user for the link to the photo.</w:t>
-      </w:r>
-      <w:r>
-        <w:rPr>
-          <w:sz w:val="18"/>
-          <w:szCs w:val="18"/>
-        </w:rPr>
-        <w:t xml:space="preserve"> </w:t>
-      </w:r>
-      <w:r>
-        <w:rPr>
-          <w:sz w:val="18"/>
-          <w:szCs w:val="18"/>
-        </w:rPr>
-        <w:t xml:space="preserve">Open </w:t>
-      </w:r>
-      <w:r>
-        <w:rPr>
-          <w:sz w:val="18"/>
-          <w:szCs w:val="18"/>
-        </w:rPr>
-        <w:t>the link page</w:t>
-      </w:r>
-      <w:r>
-        <w:rPr>
-          <w:sz w:val="18"/>
-          <w:szCs w:val="18"/>
-        </w:rPr>
-        <w:t>.</w:t>
-      </w:r>
-    </w:p>
-    <w:p>
-      <w:pPr>
-        <w:pStyle w:val="ListParagraph"/>
-        <w:numPr>
-          <w:ilvl w:val="0"/>
-          <w:numId w:val="7"/>
-        </w:numPr>
-        <w:rPr>
-          <w:sz w:val="18"/>
-          <w:szCs w:val="18"/>
-        </w:rPr>
-      </w:pPr>
-      <w:r>
-        <w:rPr>
-          <w:sz w:val="18"/>
-          <w:szCs w:val="18"/>
-        </w:rPr>
-        <w:t xml:space="preserve">Make sure </w:t>
-      </w:r>
-      <w:r>
-        <w:rPr>
-          <w:sz w:val="18"/>
-          <w:szCs w:val="18"/>
-        </w:rPr>
-        <w:t xml:space="preserve">the </w:t>
-      </w:r>
-      <w:r>
-        <w:rPr>
-          <w:sz w:val="18"/>
-          <w:szCs w:val="18"/>
-        </w:rPr>
-        <w:t>JavaScript-rendered content is done</w:t>
-      </w:r>
-      <w:r>
-        <w:rPr>
-          <w:sz w:val="18"/>
-          <w:szCs w:val="18"/>
-        </w:rPr>
-        <w:t>.</w:t>
-      </w:r>
-    </w:p>
-    <w:p>
-      <w:pPr>
-        <w:pStyle w:val="ListParagraph"/>
-        <w:numPr>
-          <w:ilvl w:val="0"/>
-          <w:numId w:val="7"/>
-        </w:numPr>
-        <w:rPr>
-          <w:sz w:val="18"/>
-          <w:szCs w:val="18"/>
-        </w:rPr>
-      </w:pPr>
-      <w:r>
-        <w:rPr>
-          <w:sz w:val="18"/>
-          <w:szCs w:val="18"/>
-        </w:rPr>
-        <w:t>Extract photographer name and the title of the  photo</w:t>
-      </w:r>
-    </w:p>
-    <w:p>
-      <w:pPr>
-        <w:pStyle w:val="ListParagraph"/>
-        <w:numPr>
-          <w:ilvl w:val="0"/>
-          <w:numId w:val="7"/>
-        </w:numPr>
-        <w:rPr>
-          <w:sz w:val="18"/>
-          <w:szCs w:val="18"/>
-        </w:rPr>
-      </w:pPr>
-      <w:r>
-        <w:rPr>
-          <w:sz w:val="18"/>
-          <w:szCs w:val="18"/>
-        </w:rPr>
-        <w:t xml:space="preserve">Locate the Like count number and click on it to </w:t>
-      </w:r>
-      <w:r>
-        <w:rPr>
-          <w:sz w:val="18"/>
-          <w:szCs w:val="18"/>
-        </w:rPr>
-        <w:t>open the modal window showing the list of</w:t>
-      </w:r>
-      <w:r>
-        <w:rPr>
-          <w:sz w:val="18"/>
-          <w:szCs w:val="18"/>
-        </w:rPr>
-        <w:t xml:space="preserve"> all users who had liked the photo</w:t>
-      </w:r>
-    </w:p>
-    <w:p>
-      <w:pPr>
-        <w:pStyle w:val="ListParagraph"/>
-        <w:numPr>
-          <w:ilvl w:val="0"/>
-          <w:numId w:val="7"/>
-        </w:numPr>
-        <w:rPr>
-          <w:sz w:val="18"/>
-          <w:szCs w:val="18"/>
-        </w:rPr>
-      </w:pPr>
-      <w:r>
-        <w:rPr>
-          <w:sz w:val="18"/>
-          <w:szCs w:val="18"/>
-        </w:rPr>
-        <w:t>Keep scrolling down until all users have been loaded</w:t>
-      </w:r>
-    </w:p>
-    <w:p>
-      <w:pPr>
-        <w:pStyle w:val="ListParagraph"/>
-        <w:numPr>
-          <w:ilvl w:val="0"/>
-          <w:numId w:val="7"/>
-        </w:numPr>
-        <w:rPr>
-          <w:sz w:val="18"/>
-          <w:szCs w:val="18"/>
-        </w:rPr>
-      </w:pPr>
-      <w:r>
-        <w:rPr>
-          <w:sz w:val="18"/>
-          <w:szCs w:val="18"/>
-        </w:rPr>
-        <w:t>Extract info ( Display Name, User Name (with link) and Number of Followers</w:t>
-      </w:r>
-    </w:p>
-    <w:p>
-      <w:pPr>
-        <w:pStyle w:val="ListParagraph"/>
-        <w:numPr>
-          <w:ilvl w:val="0"/>
-          <w:numId w:val="7"/>
-        </w:numPr>
-        <w:rPr>
-          <w:sz w:val="18"/>
-          <w:szCs w:val="18"/>
-        </w:rPr>
-      </w:pPr>
-      <w:r>
-        <w:rPr>
-          <w:sz w:val="18"/>
-          <w:szCs w:val="18"/>
-        </w:rPr>
-        <w:t>Save list in to</w:t>
-      </w:r>
-      <w:r>
-        <w:rPr>
-          <w:sz w:val="18"/>
-          <w:szCs w:val="18"/>
-        </w:rPr>
-        <w:t xml:space="preserve"> csv</w:t>
-      </w:r>
-      <w:r>
-        <w:rPr>
-          <w:sz w:val="18"/>
-          <w:szCs w:val="18"/>
-        </w:rPr>
-        <w:t>, html</w:t>
-      </w:r>
-      <w:r>
-        <w:rPr>
-          <w:sz w:val="18"/>
-          <w:szCs w:val="18"/>
-        </w:rPr>
-        <w:t xml:space="preserve"> file</w:t>
-      </w:r>
-      <w:r>
-        <w:rPr>
-          <w:sz w:val="18"/>
-          <w:szCs w:val="18"/>
-        </w:rPr>
-        <w:t>s</w:t>
-      </w:r>
-      <w:r>
-        <w:rPr>
-          <w:sz w:val="18"/>
-          <w:szCs w:val="18"/>
-        </w:rPr>
-        <w:t>. S</w:t>
-      </w:r>
-      <w:r>
-        <w:rPr>
-          <w:sz w:val="18"/>
-          <w:szCs w:val="18"/>
-        </w:rPr>
-        <w:t>how the html file in the web browser</w:t>
-      </w:r>
-      <w:r>
-        <w:rPr>
-          <w:sz w:val="18"/>
-          <w:szCs w:val="18"/>
-        </w:rPr>
-        <w:t xml:space="preserve"> when done</w:t>
-      </w:r>
-      <w:r>
-        <w:rPr>
-          <w:sz w:val="18"/>
-          <w:szCs w:val="18"/>
-        </w:rPr>
-        <w:t>.</w:t>
-      </w:r>
-    </w:p>
-    <w:p>
-      <w:pPr>
-        <w:pStyle w:val="Caption"/>
-        <w:keepNext/>
-        <w:rPr>
-          <w:b w:val="0"/>
-        </w:rPr>
-      </w:pPr>
-      <w:r>
-        <w:rPr>
-          <w:b w:val="0"/>
-        </w:rPr>
-        <w:lastRenderedPageBreak/>
-        <w:t>Sample output:</w:t>
-      </w:r>
-    </w:p>
-    <w:p>
-      <w:pPr>
-        <w:jc w:val="center"/>
-      </w:pPr>
       <w:r>
         <w:rPr>
           <w:noProof/>
         </w:rPr>
         <w:drawing>
           <wp:inline distT="0" distB="0" distL="0" distR="0">
-            <wp:extent cx="4158812" cy="2176827"/>
-            <wp:effectExtent l="19050" t="0" r="0" b="0"/>
-            <wp:docPr id="10" name="Picture 10"/>
+            <wp:extent cx="4155528" cy="2669022"/>
+            <wp:effectExtent l="19050" t="19050" r="16422" b="17028"/>
+            <wp:docPr id="5" name="Picture 10"/>
             <wp:cNvGraphicFramePr>
               <a:graphicFrameLocks xmlns:a="http://schemas.openxmlformats.org/drawingml/2006/main" noChangeAspect="1"/>
             </wp:cNvGraphicFramePr>
@@ -2339,7 +1993,856 @@
                   <pic:spPr bwMode="auto">
                     <a:xfrm>
                       <a:off x="0" y="0"/>
-                      <a:ext cx="4182039" cy="2188984"/>
+                      <a:ext cx="4155565" cy="2669046"/>
+                    </a:xfrm>
+                    <a:prstGeom prst="rect">
+                      <a:avLst/>
+                    </a:prstGeom>
+                    <a:noFill/>
+                    <a:ln w="9525">
+                      <a:solidFill>
+                        <a:schemeClr val="accent1"/>
+                      </a:solidFill>
+                      <a:miter lim="800000"/>
+                      <a:headEnd/>
+                      <a:tailEnd/>
+                    </a:ln>
+                  </pic:spPr>
+                </pic:pic>
+              </a:graphicData>
+            </a:graphic>
+          </wp:inline>
+        </w:drawing>
+      </w:r>
+    </w:p>
+    <w:p>
+      <w:pPr>
+        <w:pStyle w:val="Caption"/>
+        <w:keepNext/>
+        <w:outlineLvl w:val="0"/>
+        <w:rPr>
+          <w:color w:val="000000" w:themeColor="text1"/>
+          <w:sz w:val="24"/>
+          <w:szCs w:val="24"/>
+        </w:rPr>
+      </w:pPr>
+      <w:r>
+        <w:rPr>
+          <w:color w:val="000000" w:themeColor="text1"/>
+          <w:sz w:val="24"/>
+          <w:szCs w:val="24"/>
+          <w:highlight w:val="lightGray"/>
+        </w:rPr>
+        <w:lastRenderedPageBreak/>
+        <w:t>Option 5</w:t>
+      </w:r>
+      <w:r>
+        <w:rPr>
+          <w:color w:val="000000" w:themeColor="text1"/>
+          <w:sz w:val="24"/>
+          <w:szCs w:val="24"/>
+          <w:highlight w:val="lightGray"/>
+        </w:rPr>
+        <w:t>:</w:t>
+      </w:r>
+      <w:r>
+        <w:rPr>
+          <w:color w:val="000000" w:themeColor="text1"/>
+          <w:sz w:val="24"/>
+          <w:szCs w:val="24"/>
+          <w:highlight w:val="lightGray"/>
+        </w:rPr>
+        <w:t xml:space="preserve"> Get a list </w:t>
+      </w:r>
+      <w:r>
+        <w:rPr>
+          <w:color w:val="000000" w:themeColor="text1"/>
+          <w:sz w:val="24"/>
+          <w:szCs w:val="24"/>
+          <w:highlight w:val="lightGray"/>
+        </w:rPr>
+        <w:t>of users</w:t>
+      </w:r>
+      <w:r>
+        <w:rPr>
+          <w:color w:val="000000" w:themeColor="text1"/>
+          <w:sz w:val="24"/>
+          <w:szCs w:val="24"/>
+          <w:highlight w:val="lightGray"/>
+        </w:rPr>
+        <w:t xml:space="preserve"> who </w:t>
+      </w:r>
+      <w:r>
+        <w:rPr>
+          <w:color w:val="000000" w:themeColor="text1"/>
+          <w:sz w:val="24"/>
+          <w:szCs w:val="24"/>
+          <w:highlight w:val="lightGray"/>
+        </w:rPr>
+        <w:t>likes a</w:t>
+      </w:r>
+      <w:r>
+        <w:rPr>
+          <w:color w:val="000000" w:themeColor="text1"/>
+          <w:sz w:val="24"/>
+          <w:szCs w:val="24"/>
+          <w:highlight w:val="lightGray"/>
+        </w:rPr>
+        <w:t xml:space="preserve"> given photo of yours</w:t>
+      </w:r>
+    </w:p>
+    <w:p>
+      <w:pPr>
+        <w:pStyle w:val="Caption"/>
+        <w:keepNext/>
+        <w:rPr>
+          <w:b w:val="0"/>
+        </w:rPr>
+      </w:pPr>
+      <w:r>
+        <w:rPr>
+          <w:b w:val="0"/>
+        </w:rPr>
+        <w:t>Automatic p</w:t>
+      </w:r>
+      <w:r>
+        <w:rPr>
+          <w:b w:val="0"/>
+        </w:rPr>
+        <w:t>rocess</w:t>
+      </w:r>
+      <w:r>
+        <w:rPr>
+          <w:b w:val="0"/>
+        </w:rPr>
+        <w:t>ing</w:t>
+      </w:r>
+      <w:r>
+        <w:rPr>
+          <w:b w:val="0"/>
+        </w:rPr>
+        <w:t>:</w:t>
+      </w:r>
+    </w:p>
+    <w:p>
+      <w:pPr>
+        <w:pStyle w:val="ListParagraph"/>
+        <w:numPr>
+          <w:ilvl w:val="0"/>
+          <w:numId w:val="7"/>
+        </w:numPr>
+        <w:rPr>
+          <w:sz w:val="18"/>
+          <w:szCs w:val="18"/>
+        </w:rPr>
+      </w:pPr>
+      <w:r>
+        <w:rPr>
+          <w:sz w:val="18"/>
+          <w:szCs w:val="18"/>
+        </w:rPr>
+        <w:t xml:space="preserve">Ask </w:t>
+      </w:r>
+      <w:r>
+        <w:rPr>
+          <w:sz w:val="18"/>
+          <w:szCs w:val="18"/>
+        </w:rPr>
+        <w:t>the user for the link to the photo.</w:t>
+      </w:r>
+      <w:r>
+        <w:rPr>
+          <w:sz w:val="18"/>
+          <w:szCs w:val="18"/>
+        </w:rPr>
+        <w:t xml:space="preserve"> </w:t>
+      </w:r>
+      <w:r>
+        <w:rPr>
+          <w:sz w:val="18"/>
+          <w:szCs w:val="18"/>
+        </w:rPr>
+        <w:t xml:space="preserve">Open </w:t>
+      </w:r>
+      <w:r>
+        <w:rPr>
+          <w:sz w:val="18"/>
+          <w:szCs w:val="18"/>
+        </w:rPr>
+        <w:t>the link page</w:t>
+      </w:r>
+      <w:r>
+        <w:rPr>
+          <w:sz w:val="18"/>
+          <w:szCs w:val="18"/>
+        </w:rPr>
+        <w:t>.</w:t>
+      </w:r>
+    </w:p>
+    <w:p>
+      <w:pPr>
+        <w:pStyle w:val="ListParagraph"/>
+        <w:numPr>
+          <w:ilvl w:val="0"/>
+          <w:numId w:val="7"/>
+        </w:numPr>
+        <w:rPr>
+          <w:sz w:val="18"/>
+          <w:szCs w:val="18"/>
+        </w:rPr>
+      </w:pPr>
+      <w:r>
+        <w:rPr>
+          <w:sz w:val="18"/>
+          <w:szCs w:val="18"/>
+        </w:rPr>
+        <w:t xml:space="preserve">Make sure </w:t>
+      </w:r>
+      <w:r>
+        <w:rPr>
+          <w:sz w:val="18"/>
+          <w:szCs w:val="18"/>
+        </w:rPr>
+        <w:t xml:space="preserve">the </w:t>
+      </w:r>
+      <w:r>
+        <w:rPr>
+          <w:sz w:val="18"/>
+          <w:szCs w:val="18"/>
+        </w:rPr>
+        <w:t>JavaScript-rendered content is done</w:t>
+      </w:r>
+      <w:r>
+        <w:rPr>
+          <w:sz w:val="18"/>
+          <w:szCs w:val="18"/>
+        </w:rPr>
+        <w:t>.</w:t>
+      </w:r>
+    </w:p>
+    <w:p>
+      <w:pPr>
+        <w:pStyle w:val="ListParagraph"/>
+        <w:numPr>
+          <w:ilvl w:val="0"/>
+          <w:numId w:val="7"/>
+        </w:numPr>
+        <w:rPr>
+          <w:sz w:val="18"/>
+          <w:szCs w:val="18"/>
+        </w:rPr>
+      </w:pPr>
+      <w:r>
+        <w:rPr>
+          <w:sz w:val="18"/>
+          <w:szCs w:val="18"/>
+        </w:rPr>
+        <w:t>Extract photographer name and the title of the  photo</w:t>
+      </w:r>
+    </w:p>
+    <w:p>
+      <w:pPr>
+        <w:pStyle w:val="ListParagraph"/>
+        <w:numPr>
+          <w:ilvl w:val="0"/>
+          <w:numId w:val="7"/>
+        </w:numPr>
+        <w:rPr>
+          <w:sz w:val="18"/>
+          <w:szCs w:val="18"/>
+        </w:rPr>
+      </w:pPr>
+      <w:r>
+        <w:rPr>
+          <w:sz w:val="18"/>
+          <w:szCs w:val="18"/>
+        </w:rPr>
+        <w:t xml:space="preserve">Locate the Like count number and click on it to </w:t>
+      </w:r>
+      <w:r>
+        <w:rPr>
+          <w:sz w:val="18"/>
+          <w:szCs w:val="18"/>
+        </w:rPr>
+        <w:t>open the modal window showing the list of</w:t>
+      </w:r>
+      <w:r>
+        <w:rPr>
+          <w:sz w:val="18"/>
+          <w:szCs w:val="18"/>
+        </w:rPr>
+        <w:t xml:space="preserve"> all users who had liked the photo</w:t>
+      </w:r>
+    </w:p>
+    <w:p>
+      <w:pPr>
+        <w:pStyle w:val="ListParagraph"/>
+        <w:numPr>
+          <w:ilvl w:val="0"/>
+          <w:numId w:val="7"/>
+        </w:numPr>
+        <w:rPr>
+          <w:sz w:val="18"/>
+          <w:szCs w:val="18"/>
+        </w:rPr>
+      </w:pPr>
+      <w:r>
+        <w:rPr>
+          <w:sz w:val="18"/>
+          <w:szCs w:val="18"/>
+        </w:rPr>
+        <w:t>Keep scrolling down until all users have been loaded</w:t>
+      </w:r>
+    </w:p>
+    <w:p>
+      <w:pPr>
+        <w:pStyle w:val="ListParagraph"/>
+        <w:numPr>
+          <w:ilvl w:val="0"/>
+          <w:numId w:val="7"/>
+        </w:numPr>
+        <w:rPr>
+          <w:sz w:val="18"/>
+          <w:szCs w:val="18"/>
+        </w:rPr>
+      </w:pPr>
+      <w:r>
+        <w:rPr>
+          <w:sz w:val="18"/>
+          <w:szCs w:val="18"/>
+        </w:rPr>
+        <w:t>Extract info ( Display Name, User Name (with link) and Number of Followers</w:t>
+      </w:r>
+    </w:p>
+    <w:p>
+      <w:pPr>
+        <w:pStyle w:val="ListParagraph"/>
+        <w:numPr>
+          <w:ilvl w:val="0"/>
+          <w:numId w:val="7"/>
+        </w:numPr>
+        <w:rPr>
+          <w:sz w:val="18"/>
+          <w:szCs w:val="18"/>
+        </w:rPr>
+      </w:pPr>
+      <w:r>
+        <w:rPr>
+          <w:sz w:val="18"/>
+          <w:szCs w:val="18"/>
+        </w:rPr>
+        <w:t>Save list in to</w:t>
+      </w:r>
+      <w:r>
+        <w:rPr>
+          <w:sz w:val="18"/>
+          <w:szCs w:val="18"/>
+        </w:rPr>
+        <w:t xml:space="preserve"> csv</w:t>
+      </w:r>
+      <w:r>
+        <w:rPr>
+          <w:sz w:val="18"/>
+          <w:szCs w:val="18"/>
+        </w:rPr>
+        <w:t>, html</w:t>
+      </w:r>
+      <w:r>
+        <w:rPr>
+          <w:sz w:val="18"/>
+          <w:szCs w:val="18"/>
+        </w:rPr>
+        <w:t xml:space="preserve"> file</w:t>
+      </w:r>
+      <w:r>
+        <w:rPr>
+          <w:sz w:val="18"/>
+          <w:szCs w:val="18"/>
+        </w:rPr>
+        <w:t>s</w:t>
+      </w:r>
+      <w:r>
+        <w:rPr>
+          <w:sz w:val="18"/>
+          <w:szCs w:val="18"/>
+        </w:rPr>
+        <w:t>. S</w:t>
+      </w:r>
+      <w:r>
+        <w:rPr>
+          <w:sz w:val="18"/>
+          <w:szCs w:val="18"/>
+        </w:rPr>
+        <w:t>how the html file in the web browser</w:t>
+      </w:r>
+      <w:r>
+        <w:rPr>
+          <w:sz w:val="18"/>
+          <w:szCs w:val="18"/>
+        </w:rPr>
+        <w:t xml:space="preserve"> when done</w:t>
+      </w:r>
+      <w:r>
+        <w:rPr>
+          <w:sz w:val="18"/>
+          <w:szCs w:val="18"/>
+        </w:rPr>
+        <w:t>.</w:t>
+      </w:r>
+    </w:p>
+    <w:p>
+      <w:pPr>
+        <w:pStyle w:val="Caption"/>
+        <w:keepNext/>
+        <w:rPr>
+          <w:b w:val="0"/>
+        </w:rPr>
+      </w:pPr>
+      <w:r>
+        <w:rPr>
+          <w:b w:val="0"/>
+        </w:rPr>
+        <w:t>Sample output:</w:t>
+      </w:r>
+    </w:p>
+    <w:p>
+      <w:pPr>
+        <w:jc w:val="center"/>
+      </w:pPr>
+      <w:r>
+        <w:rPr>
+          <w:noProof/>
+        </w:rPr>
+        <w:drawing>
+          <wp:inline distT="0" distB="0" distL="0" distR="0">
+            <wp:extent cx="4111383" cy="2605604"/>
+            <wp:effectExtent l="19050" t="19050" r="22467" b="23296"/>
+            <wp:docPr id="19" name="Picture 19"/>
+            <wp:cNvGraphicFramePr>
+              <a:graphicFrameLocks xmlns:a="http://schemas.openxmlformats.org/drawingml/2006/main" noChangeAspect="1"/>
+            </wp:cNvGraphicFramePr>
+            <a:graphic xmlns:a="http://schemas.openxmlformats.org/drawingml/2006/main">
+              <a:graphicData uri="http://schemas.openxmlformats.org/drawingml/2006/picture">
+                <pic:pic xmlns:pic="http://schemas.openxmlformats.org/drawingml/2006/picture">
+                  <pic:nvPicPr>
+                    <pic:cNvPr id="0" name="Picture 19"/>
+                    <pic:cNvPicPr>
+                      <a:picLocks noChangeAspect="1" noChangeArrowheads="1"/>
+                    </pic:cNvPicPr>
+                  </pic:nvPicPr>
+                  <pic:blipFill>
+                    <a:blip r:embed="rId12" cstate="print"/>
+                    <a:srcRect/>
+                    <a:stretch>
+                      <a:fillRect/>
+                    </a:stretch>
+                  </pic:blipFill>
+                  <pic:spPr bwMode="auto">
+                    <a:xfrm>
+                      <a:off x="0" y="0"/>
+                      <a:ext cx="4118296" cy="2609985"/>
+                    </a:xfrm>
+                    <a:prstGeom prst="rect">
+                      <a:avLst/>
+                    </a:prstGeom>
+                    <a:noFill/>
+                    <a:ln w="9525">
+                      <a:solidFill>
+                        <a:schemeClr val="accent1"/>
+                      </a:solidFill>
+                      <a:miter lim="800000"/>
+                      <a:headEnd/>
+                      <a:tailEnd/>
+                    </a:ln>
+                  </pic:spPr>
+                </pic:pic>
+              </a:graphicData>
+            </a:graphic>
+          </wp:inline>
+        </w:drawing>
+      </w:r>
+    </w:p>
+    <w:p>
+      <w:pPr>
+        <w:pStyle w:val="Caption"/>
+        <w:keepNext/>
+        <w:outlineLvl w:val="0"/>
+        <w:rPr>
+          <w:color w:val="000000" w:themeColor="text1"/>
+          <w:sz w:val="24"/>
+          <w:szCs w:val="24"/>
+          <w:highlight w:val="lightGray"/>
+        </w:rPr>
+      </w:pPr>
+    </w:p>
+    <w:p>
+      <w:pPr>
+        <w:pStyle w:val="Caption"/>
+        <w:keepNext/>
+        <w:outlineLvl w:val="0"/>
+        <w:rPr>
+          <w:color w:val="000000" w:themeColor="text1"/>
+          <w:sz w:val="24"/>
+          <w:szCs w:val="24"/>
+        </w:rPr>
+      </w:pPr>
+      <w:r>
+        <w:rPr>
+          <w:color w:val="000000" w:themeColor="text1"/>
+          <w:sz w:val="24"/>
+          <w:szCs w:val="24"/>
+          <w:highlight w:val="lightGray"/>
+        </w:rPr>
+        <w:t>Option</w:t>
+      </w:r>
+      <w:r>
+        <w:rPr>
+          <w:color w:val="000000" w:themeColor="text1"/>
+          <w:sz w:val="24"/>
+          <w:szCs w:val="24"/>
+          <w:highlight w:val="lightGray"/>
+        </w:rPr>
+        <w:t xml:space="preserve"> 6:</w:t>
+      </w:r>
+      <w:r>
+        <w:rPr>
+          <w:color w:val="000000" w:themeColor="text1"/>
+          <w:sz w:val="24"/>
+          <w:szCs w:val="24"/>
+          <w:highlight w:val="lightGray"/>
+        </w:rPr>
+        <w:t xml:space="preserve"> </w:t>
+      </w:r>
+      <w:r>
+        <w:rPr>
+          <w:color w:val="000000" w:themeColor="text1"/>
+          <w:sz w:val="24"/>
+          <w:szCs w:val="24"/>
+          <w:highlight w:val="lightGray"/>
+        </w:rPr>
+        <w:t>Get n last notifications details</w:t>
+      </w:r>
+      <w:r>
+        <w:rPr>
+          <w:color w:val="000000" w:themeColor="text1"/>
+          <w:sz w:val="24"/>
+          <w:szCs w:val="24"/>
+        </w:rPr>
+        <w:t xml:space="preserve"> </w:t>
+      </w:r>
+    </w:p>
+    <w:p>
+      <w:pPr>
+        <w:pStyle w:val="Caption"/>
+        <w:keepNext/>
+        <w:rPr>
+          <w:b w:val="0"/>
+        </w:rPr>
+      </w:pPr>
+      <w:r>
+        <w:rPr>
+          <w:b w:val="0"/>
+        </w:rPr>
+        <w:t>Automatic processing:</w:t>
+      </w:r>
+    </w:p>
+    <w:p>
+      <w:pPr>
+        <w:pStyle w:val="ListParagraph"/>
+        <w:numPr>
+          <w:ilvl w:val="0"/>
+          <w:numId w:val="8"/>
+        </w:numPr>
+        <w:rPr>
+          <w:sz w:val="18"/>
+          <w:szCs w:val="18"/>
+        </w:rPr>
+      </w:pPr>
+      <w:r>
+        <w:rPr>
+          <w:sz w:val="18"/>
+          <w:szCs w:val="18"/>
+        </w:rPr>
+        <w:t xml:space="preserve">Ask </w:t>
+      </w:r>
+      <w:r>
+        <w:rPr>
+          <w:sz w:val="18"/>
+          <w:szCs w:val="18"/>
+        </w:rPr>
+        <w:t xml:space="preserve"> the user for desired number of notifications (n) and to enter the password</w:t>
+      </w:r>
+    </w:p>
+    <w:p>
+      <w:pPr>
+        <w:pStyle w:val="ListParagraph"/>
+        <w:numPr>
+          <w:ilvl w:val="0"/>
+          <w:numId w:val="8"/>
+        </w:numPr>
+        <w:rPr>
+          <w:sz w:val="18"/>
+          <w:szCs w:val="18"/>
+        </w:rPr>
+      </w:pPr>
+      <w:r>
+        <w:rPr>
+          <w:sz w:val="18"/>
+          <w:szCs w:val="18"/>
+        </w:rPr>
+        <w:t>Open the login page, submit the crede</w:t>
+      </w:r>
+      <w:r>
+        <w:rPr>
+          <w:sz w:val="18"/>
+          <w:szCs w:val="18"/>
+        </w:rPr>
+        <w:t>ntials. Then open the user’s notification page</w:t>
+      </w:r>
+    </w:p>
+    <w:p>
+      <w:pPr>
+        <w:pStyle w:val="ListParagraph"/>
+        <w:numPr>
+          <w:ilvl w:val="0"/>
+          <w:numId w:val="8"/>
+        </w:numPr>
+        <w:rPr>
+          <w:sz w:val="18"/>
+          <w:szCs w:val="18"/>
+        </w:rPr>
+      </w:pPr>
+      <w:r>
+        <w:rPr>
+          <w:sz w:val="18"/>
+          <w:szCs w:val="18"/>
+        </w:rPr>
+        <w:t>Scroll down (m) times for (n) notifications to show up on screen</w:t>
+      </w:r>
+      <w:r>
+        <w:rPr>
+          <w:sz w:val="18"/>
+          <w:szCs w:val="18"/>
+        </w:rPr>
+        <w:t xml:space="preserve">.  (m) is calculated using </w:t>
+      </w:r>
+      <w:r>
+        <w:rPr>
+          <w:rFonts w:ascii="Consolas" w:hAnsi="Consolas" w:cs="Consolas"/>
+          <w:color w:val="000000"/>
+          <w:sz w:val="19"/>
+          <w:szCs w:val="19"/>
+        </w:rPr>
+        <w:t>NOTIFICATION_PER_LOAD=20</w:t>
+      </w:r>
+    </w:p>
+    <w:p>
+      <w:pPr>
+        <w:pStyle w:val="ListParagraph"/>
+        <w:numPr>
+          <w:ilvl w:val="0"/>
+          <w:numId w:val="8"/>
+        </w:numPr>
+        <w:rPr>
+          <w:sz w:val="18"/>
+          <w:szCs w:val="18"/>
+        </w:rPr>
+      </w:pPr>
+      <w:r>
+        <w:rPr>
+          <w:sz w:val="18"/>
+          <w:szCs w:val="18"/>
+        </w:rPr>
+        <w:t>Extract info, write to csv</w:t>
+      </w:r>
+      <w:r>
+        <w:rPr>
+          <w:sz w:val="18"/>
+          <w:szCs w:val="18"/>
+        </w:rPr>
+        <w:t>, html</w:t>
+      </w:r>
+      <w:r>
+        <w:rPr>
+          <w:sz w:val="18"/>
+          <w:szCs w:val="18"/>
+        </w:rPr>
+        <w:t xml:space="preserve"> file</w:t>
+      </w:r>
+      <w:r>
+        <w:rPr>
+          <w:sz w:val="18"/>
+          <w:szCs w:val="18"/>
+        </w:rPr>
+        <w:t>s</w:t>
+      </w:r>
+      <w:r>
+        <w:rPr>
+          <w:sz w:val="18"/>
+          <w:szCs w:val="18"/>
+        </w:rPr>
+        <w:t xml:space="preserve">. </w:t>
+      </w:r>
+    </w:p>
+    <w:p>
+      <w:pPr>
+        <w:pStyle w:val="ListParagraph"/>
+        <w:numPr>
+          <w:ilvl w:val="0"/>
+          <w:numId w:val="8"/>
+        </w:numPr>
+        <w:rPr>
+          <w:sz w:val="18"/>
+          <w:szCs w:val="18"/>
+        </w:rPr>
+      </w:pPr>
+      <w:r>
+        <w:rPr>
+          <w:sz w:val="18"/>
+          <w:szCs w:val="18"/>
+        </w:rPr>
+        <w:t xml:space="preserve">Count the number of appearances of each user on the list. Create </w:t>
+      </w:r>
+      <w:r>
+        <w:rPr>
+          <w:sz w:val="18"/>
+          <w:szCs w:val="18"/>
+        </w:rPr>
+        <w:t>another list</w:t>
+      </w:r>
+      <w:r>
+        <w:rPr>
+          <w:sz w:val="18"/>
+          <w:szCs w:val="18"/>
+        </w:rPr>
+        <w:t xml:space="preserve"> containing the unique users and theirs count numbers.</w:t>
+      </w:r>
+    </w:p>
+    <w:p>
+      <w:pPr>
+        <w:pStyle w:val="ListParagraph"/>
+        <w:numPr>
+          <w:ilvl w:val="0"/>
+          <w:numId w:val="8"/>
+        </w:numPr>
+        <w:rPr>
+          <w:sz w:val="18"/>
+          <w:szCs w:val="18"/>
+        </w:rPr>
+      </w:pPr>
+      <w:r>
+        <w:rPr>
+          <w:sz w:val="18"/>
+          <w:szCs w:val="18"/>
+        </w:rPr>
+        <w:t>S</w:t>
+      </w:r>
+      <w:r>
+        <w:rPr>
+          <w:sz w:val="18"/>
+          <w:szCs w:val="18"/>
+        </w:rPr>
+        <w:t xml:space="preserve">how </w:t>
+      </w:r>
+      <w:r>
+        <w:rPr>
+          <w:sz w:val="18"/>
+          <w:szCs w:val="18"/>
+        </w:rPr>
+        <w:t>both</w:t>
+      </w:r>
+      <w:r>
+        <w:rPr>
+          <w:sz w:val="18"/>
+          <w:szCs w:val="18"/>
+        </w:rPr>
+        <w:t xml:space="preserve"> </w:t>
+      </w:r>
+      <w:r>
+        <w:rPr>
+          <w:sz w:val="18"/>
+          <w:szCs w:val="18"/>
+        </w:rPr>
+        <w:t>html file</w:t>
+      </w:r>
+      <w:r>
+        <w:rPr>
+          <w:sz w:val="18"/>
+          <w:szCs w:val="18"/>
+        </w:rPr>
+        <w:t>s</w:t>
+      </w:r>
+      <w:r>
+        <w:rPr>
+          <w:sz w:val="18"/>
+          <w:szCs w:val="18"/>
+        </w:rPr>
+        <w:t xml:space="preserve"> in the web browser</w:t>
+      </w:r>
+      <w:r>
+        <w:rPr>
+          <w:sz w:val="18"/>
+          <w:szCs w:val="18"/>
+        </w:rPr>
+        <w:t xml:space="preserve"> when done</w:t>
+      </w:r>
+      <w:r>
+        <w:rPr>
+          <w:sz w:val="18"/>
+          <w:szCs w:val="18"/>
+        </w:rPr>
+        <w:t>.</w:t>
+      </w:r>
+    </w:p>
+    <w:p>
+      <w:pPr>
+        <w:pStyle w:val="Caption"/>
+        <w:keepNext/>
+      </w:pPr>
+      <w:r>
+        <w:rPr>
+          <w:b w:val="0"/>
+        </w:rPr>
+        <w:lastRenderedPageBreak/>
+        <w:t>Sample output:</w:t>
+      </w:r>
+    </w:p>
+    <w:p>
+      <w:pPr>
+        <w:jc w:val="center"/>
+      </w:pPr>
+      <w:r>
+        <w:rPr>
+          <w:noProof/>
+        </w:rPr>
+        <w:drawing>
+          <wp:inline distT="0" distB="0" distL="0" distR="0">
+            <wp:extent cx="6145267" cy="3839067"/>
+            <wp:effectExtent l="19050" t="0" r="7883" b="0"/>
+            <wp:docPr id="10" name="Picture 10"/>
+            <wp:cNvGraphicFramePr>
+              <a:graphicFrameLocks xmlns:a="http://schemas.openxmlformats.org/drawingml/2006/main" noChangeAspect="1"/>
+            </wp:cNvGraphicFramePr>
+            <a:graphic xmlns:a="http://schemas.openxmlformats.org/drawingml/2006/main">
+              <a:graphicData uri="http://schemas.openxmlformats.org/drawingml/2006/picture">
+                <pic:pic xmlns:pic="http://schemas.openxmlformats.org/drawingml/2006/picture">
+                  <pic:nvPicPr>
+                    <pic:cNvPr id="0" name="Picture 10"/>
+                    <pic:cNvPicPr>
+                      <a:picLocks noChangeAspect="1" noChangeArrowheads="1"/>
+                    </pic:cNvPicPr>
+                  </pic:nvPicPr>
+                  <pic:blipFill>
+                    <a:blip r:embed="rId13" cstate="print"/>
+                    <a:srcRect/>
+                    <a:stretch>
+                      <a:fillRect/>
+                    </a:stretch>
+                  </pic:blipFill>
+                  <pic:spPr bwMode="auto">
+                    <a:xfrm>
+                      <a:off x="0" y="0"/>
+                      <a:ext cx="6147944" cy="3840739"/>
                     </a:xfrm>
                     <a:prstGeom prst="rect">
                       <a:avLst/>
@@ -2361,333 +2864,8 @@
     </w:p>
     <w:p>
       <w:pPr>
-        <w:pStyle w:val="Caption"/>
-        <w:keepNext/>
-        <w:outlineLvl w:val="0"/>
-        <w:rPr>
-          <w:color w:val="000000" w:themeColor="text1"/>
-          <w:sz w:val="24"/>
-          <w:szCs w:val="24"/>
-          <w:highlight w:val="lightGray"/>
-        </w:rPr>
-      </w:pPr>
-    </w:p>
-    <w:p>
-      <w:pPr>
-        <w:pStyle w:val="Caption"/>
-        <w:keepNext/>
-        <w:outlineLvl w:val="0"/>
-        <w:rPr>
-          <w:color w:val="000000" w:themeColor="text1"/>
-          <w:sz w:val="24"/>
-          <w:szCs w:val="24"/>
-        </w:rPr>
-      </w:pPr>
-      <w:r>
-        <w:rPr>
-          <w:color w:val="000000" w:themeColor="text1"/>
-          <w:sz w:val="24"/>
-          <w:szCs w:val="24"/>
-          <w:highlight w:val="lightGray"/>
-        </w:rPr>
-        <w:t>Option</w:t>
-      </w:r>
-      <w:r>
-        <w:rPr>
-          <w:color w:val="000000" w:themeColor="text1"/>
-          <w:sz w:val="24"/>
-          <w:szCs w:val="24"/>
-          <w:highlight w:val="lightGray"/>
-        </w:rPr>
-        <w:t xml:space="preserve"> 6:</w:t>
-      </w:r>
-      <w:r>
-        <w:rPr>
-          <w:color w:val="000000" w:themeColor="text1"/>
-          <w:sz w:val="24"/>
-          <w:szCs w:val="24"/>
-          <w:highlight w:val="lightGray"/>
-        </w:rPr>
-        <w:t xml:space="preserve"> </w:t>
-      </w:r>
-      <w:r>
-        <w:rPr>
-          <w:color w:val="000000" w:themeColor="text1"/>
-          <w:sz w:val="24"/>
-          <w:szCs w:val="24"/>
-          <w:highlight w:val="lightGray"/>
-        </w:rPr>
-        <w:t>Get n last notifications details</w:t>
-      </w:r>
-      <w:r>
-        <w:rPr>
-          <w:color w:val="000000" w:themeColor="text1"/>
-          <w:sz w:val="24"/>
-          <w:szCs w:val="24"/>
-        </w:rPr>
-        <w:t xml:space="preserve"> </w:t>
-      </w:r>
-    </w:p>
-    <w:p>
-      <w:pPr>
-        <w:pStyle w:val="Caption"/>
-        <w:keepNext/>
-        <w:rPr>
-          <w:b w:val="0"/>
-        </w:rPr>
-      </w:pPr>
-      <w:r>
-        <w:rPr>
-          <w:b w:val="0"/>
-        </w:rPr>
-        <w:t>Automatic processing:</w:t>
-      </w:r>
-    </w:p>
-    <w:p>
-      <w:pPr>
-        <w:pStyle w:val="ListParagraph"/>
-        <w:numPr>
-          <w:ilvl w:val="0"/>
-          <w:numId w:val="8"/>
-        </w:numPr>
-        <w:rPr>
-          <w:sz w:val="18"/>
-          <w:szCs w:val="18"/>
-        </w:rPr>
-      </w:pPr>
-      <w:r>
-        <w:rPr>
-          <w:sz w:val="18"/>
-          <w:szCs w:val="18"/>
-        </w:rPr>
-        <w:t xml:space="preserve">Ask </w:t>
-      </w:r>
-      <w:r>
-        <w:rPr>
-          <w:sz w:val="18"/>
-          <w:szCs w:val="18"/>
-        </w:rPr>
-        <w:t xml:space="preserve"> the user for desired number of notifications (n) and to enter the password</w:t>
-      </w:r>
-    </w:p>
-    <w:p>
-      <w:pPr>
-        <w:pStyle w:val="ListParagraph"/>
-        <w:numPr>
-          <w:ilvl w:val="0"/>
-          <w:numId w:val="8"/>
-        </w:numPr>
-        <w:rPr>
-          <w:sz w:val="18"/>
-          <w:szCs w:val="18"/>
-        </w:rPr>
-      </w:pPr>
-      <w:r>
-        <w:rPr>
-          <w:sz w:val="18"/>
-          <w:szCs w:val="18"/>
-        </w:rPr>
-        <w:t>Open the login page, submit the crede</w:t>
-      </w:r>
-      <w:r>
-        <w:rPr>
-          <w:sz w:val="18"/>
-          <w:szCs w:val="18"/>
-        </w:rPr>
-        <w:t>ntials. Then open the user’s notification page</w:t>
-      </w:r>
-    </w:p>
-    <w:p>
-      <w:pPr>
-        <w:pStyle w:val="ListParagraph"/>
-        <w:numPr>
-          <w:ilvl w:val="0"/>
-          <w:numId w:val="8"/>
-        </w:numPr>
-        <w:rPr>
-          <w:sz w:val="18"/>
-          <w:szCs w:val="18"/>
-        </w:rPr>
-      </w:pPr>
-      <w:r>
-        <w:rPr>
-          <w:sz w:val="18"/>
-          <w:szCs w:val="18"/>
-        </w:rPr>
-        <w:t>Scroll down (m) times for (n) notifications to show up on screen</w:t>
-      </w:r>
-      <w:r>
-        <w:rPr>
-          <w:sz w:val="18"/>
-          <w:szCs w:val="18"/>
-        </w:rPr>
-        <w:t xml:space="preserve">.  (m) is calculated using </w:t>
-      </w:r>
-      <w:r>
-        <w:rPr>
-          <w:rFonts w:ascii="Consolas" w:hAnsi="Consolas" w:cs="Consolas"/>
-          <w:color w:val="000000"/>
-          <w:sz w:val="19"/>
-          <w:szCs w:val="19"/>
-        </w:rPr>
-        <w:t>NOTIFICATION_PER_LOAD=20</w:t>
-      </w:r>
-    </w:p>
-    <w:p>
-      <w:pPr>
-        <w:pStyle w:val="ListParagraph"/>
-        <w:numPr>
-          <w:ilvl w:val="0"/>
-          <w:numId w:val="8"/>
-        </w:numPr>
-        <w:rPr>
-          <w:sz w:val="18"/>
-          <w:szCs w:val="18"/>
-        </w:rPr>
-      </w:pPr>
-      <w:r>
-        <w:rPr>
-          <w:sz w:val="18"/>
-          <w:szCs w:val="18"/>
-        </w:rPr>
-        <w:t>Extract info, write to csv</w:t>
-      </w:r>
-      <w:r>
-        <w:rPr>
-          <w:sz w:val="18"/>
-          <w:szCs w:val="18"/>
-        </w:rPr>
-        <w:t>, html</w:t>
-      </w:r>
-      <w:r>
-        <w:rPr>
-          <w:sz w:val="18"/>
-          <w:szCs w:val="18"/>
-        </w:rPr>
-        <w:t xml:space="preserve"> file</w:t>
-      </w:r>
-      <w:r>
-        <w:rPr>
-          <w:sz w:val="18"/>
-          <w:szCs w:val="18"/>
-        </w:rPr>
-        <w:t>s</w:t>
-      </w:r>
-      <w:r>
-        <w:rPr>
-          <w:sz w:val="18"/>
-          <w:szCs w:val="18"/>
-        </w:rPr>
-        <w:t xml:space="preserve">. </w:t>
-      </w:r>
-    </w:p>
-    <w:p>
-      <w:pPr>
-        <w:pStyle w:val="ListParagraph"/>
-        <w:numPr>
-          <w:ilvl w:val="0"/>
-          <w:numId w:val="8"/>
-        </w:numPr>
-        <w:rPr>
-          <w:sz w:val="18"/>
-          <w:szCs w:val="18"/>
-        </w:rPr>
-      </w:pPr>
-      <w:r>
-        <w:rPr>
-          <w:sz w:val="18"/>
-          <w:szCs w:val="18"/>
-        </w:rPr>
-        <w:t xml:space="preserve">Count the number of appearances of each user on the list. Create </w:t>
-      </w:r>
-      <w:r>
-        <w:rPr>
-          <w:sz w:val="18"/>
-          <w:szCs w:val="18"/>
-        </w:rPr>
-        <w:t>another list</w:t>
-      </w:r>
-      <w:r>
-        <w:rPr>
-          <w:sz w:val="18"/>
-          <w:szCs w:val="18"/>
-        </w:rPr>
-        <w:t xml:space="preserve"> containing the unique users and theirs count numbers.</w:t>
-      </w:r>
-    </w:p>
-    <w:p>
-      <w:pPr>
-        <w:pStyle w:val="ListParagraph"/>
-        <w:numPr>
-          <w:ilvl w:val="0"/>
-          <w:numId w:val="8"/>
-        </w:numPr>
-        <w:rPr>
-          <w:sz w:val="18"/>
-          <w:szCs w:val="18"/>
-        </w:rPr>
-      </w:pPr>
-      <w:r>
-        <w:rPr>
-          <w:sz w:val="18"/>
-          <w:szCs w:val="18"/>
-        </w:rPr>
-        <w:t>S</w:t>
-      </w:r>
-      <w:r>
-        <w:rPr>
-          <w:sz w:val="18"/>
-          <w:szCs w:val="18"/>
-        </w:rPr>
-        <w:t xml:space="preserve">how the </w:t>
-      </w:r>
-      <w:r>
-        <w:rPr>
-          <w:sz w:val="18"/>
-          <w:szCs w:val="18"/>
-        </w:rPr>
-        <w:t>html file</w:t>
-      </w:r>
-      <w:r>
-        <w:rPr>
-          <w:sz w:val="18"/>
-          <w:szCs w:val="18"/>
-        </w:rPr>
-        <w:t>s</w:t>
-      </w:r>
-      <w:r>
-        <w:rPr>
-          <w:sz w:val="18"/>
-          <w:szCs w:val="18"/>
-        </w:rPr>
-        <w:t xml:space="preserve"> in the web browser</w:t>
-      </w:r>
-      <w:r>
-        <w:rPr>
-          <w:sz w:val="18"/>
-          <w:szCs w:val="18"/>
-        </w:rPr>
-        <w:t xml:space="preserve"> when done</w:t>
-      </w:r>
-      <w:r>
-        <w:rPr>
-          <w:sz w:val="18"/>
-          <w:szCs w:val="18"/>
-        </w:rPr>
-        <w:t>.</w:t>
-      </w:r>
-    </w:p>
-    <w:p>
-      <w:pPr>
-        <w:pStyle w:val="Caption"/>
-        <w:keepNext/>
-      </w:pPr>
-      <w:r>
-        <w:rPr>
-          <w:b w:val="0"/>
-        </w:rPr>
-        <w:t>Sample output:</w:t>
-      </w:r>
+        <w:jc w:val="center"/>
+      </w:pPr>
     </w:p>
     <w:p>
       <w:pPr>
@@ -2699,9 +2877,9 @@
         </w:rPr>
         <w:drawing>
           <wp:inline distT="0" distB="0" distL="0" distR="0">
-            <wp:extent cx="4854236" cy="2238704"/>
-            <wp:effectExtent l="19050" t="0" r="3514" b="0"/>
-            <wp:docPr id="4" name="Picture 4"/>
+            <wp:extent cx="4127281" cy="3472538"/>
+            <wp:effectExtent l="19050" t="0" r="6569" b="0"/>
+            <wp:docPr id="1" name="Picture 1"/>
             <wp:cNvGraphicFramePr>
               <a:graphicFrameLocks xmlns:a="http://schemas.openxmlformats.org/drawingml/2006/main" noChangeAspect="1"/>
             </wp:cNvGraphicFramePr>
@@ -2709,13 +2887,13 @@
               <a:graphicData uri="http://schemas.openxmlformats.org/drawingml/2006/picture">
                 <pic:pic xmlns:pic="http://schemas.openxmlformats.org/drawingml/2006/picture">
                   <pic:nvPicPr>
-                    <pic:cNvPr id="0" name="Picture 4"/>
+                    <pic:cNvPr id="0" name="Picture 1"/>
                     <pic:cNvPicPr>
                       <a:picLocks noChangeAspect="1" noChangeArrowheads="1"/>
                     </pic:cNvPicPr>
                   </pic:nvPicPr>
                   <pic:blipFill>
-                    <a:blip r:embed="rId12" cstate="print"/>
+                    <a:blip r:embed="rId14" cstate="print"/>
                     <a:srcRect/>
                     <a:stretch>
                       <a:fillRect/>
@@ -2724,7 +2902,7 @@
                   <pic:spPr bwMode="auto">
                     <a:xfrm>
                       <a:off x="0" y="0"/>
-                      <a:ext cx="4866999" cy="2244590"/>
+                      <a:ext cx="4131190" cy="3475827"/>
                     </a:xfrm>
                     <a:prstGeom prst="rect">
                       <a:avLst/>
@@ -2748,56 +2926,6 @@
       <w:pPr>
         <w:jc w:val="center"/>
       </w:pPr>
-      <w:r>
-        <w:rPr>
-          <w:noProof/>
-        </w:rPr>
-        <w:drawing>
-          <wp:inline distT="0" distB="0" distL="0" distR="0">
-            <wp:extent cx="4513536" cy="1803504"/>
-            <wp:effectExtent l="19050" t="0" r="1314" b="0"/>
-            <wp:docPr id="9" name="Picture 31"/>
-            <wp:cNvGraphicFramePr>
-              <a:graphicFrameLocks xmlns:a="http://schemas.openxmlformats.org/drawingml/2006/main" noChangeAspect="1"/>
-            </wp:cNvGraphicFramePr>
-            <a:graphic xmlns:a="http://schemas.openxmlformats.org/drawingml/2006/main">
-              <a:graphicData uri="http://schemas.openxmlformats.org/drawingml/2006/picture">
-                <pic:pic xmlns:pic="http://schemas.openxmlformats.org/drawingml/2006/picture">
-                  <pic:nvPicPr>
-                    <pic:cNvPr id="0" name="Picture 31"/>
-                    <pic:cNvPicPr>
-                      <a:picLocks noChangeAspect="1" noChangeArrowheads="1"/>
-                    </pic:cNvPicPr>
-                  </pic:nvPicPr>
-                  <pic:blipFill>
-                    <a:blip r:embed="rId13" cstate="print"/>
-                    <a:srcRect/>
-                    <a:stretch>
-                      <a:fillRect/>
-                    </a:stretch>
-                  </pic:blipFill>
-                  <pic:spPr bwMode="auto">
-                    <a:xfrm>
-                      <a:off x="0" y="0"/>
-                      <a:ext cx="4521885" cy="1806840"/>
-                    </a:xfrm>
-                    <a:prstGeom prst="rect">
-                      <a:avLst/>
-                    </a:prstGeom>
-                    <a:noFill/>
-                    <a:ln w="9525">
-                      <a:noFill/>
-                      <a:miter lim="800000"/>
-                      <a:headEnd/>
-                      <a:tailEnd/>
-                    </a:ln>
-                  </pic:spPr>
-                </pic:pic>
-              </a:graphicData>
-            </a:graphic>
-          </wp:inline>
-        </w:drawing>
-      </w:r>
     </w:p>
     <w:p>
       <w:pPr>
@@ -2891,14 +3019,7 @@
           <w:sz w:val="18"/>
           <w:szCs w:val="18"/>
         </w:rPr>
-        <w:t xml:space="preserve"> </w:t>
-      </w:r>
-      <w:r>
-        <w:rPr>
-          <w:sz w:val="18"/>
-          <w:szCs w:val="18"/>
-        </w:rPr>
-        <w:t xml:space="preserve">main </w:t>
+        <w:t xml:space="preserve"> main </w:t>
       </w:r>
       <w:r>
         <w:rPr>
@@ -2912,7 +3033,7 @@
           <w:sz w:val="18"/>
           <w:szCs w:val="18"/>
         </w:rPr>
-        <w:t>’s</w:t>
+        <w:t xml:space="preserve">’s </w:t>
       </w:r>
       <w:r>
         <w:rPr>
@@ -3080,7 +3201,21 @@
           <w:sz w:val="18"/>
           <w:szCs w:val="18"/>
         </w:rPr>
-        <w:t>Note: this may be a time-consuming process if the target user has many following users, and the search name happens to be near the end of the list.</w:t>
+        <w:t xml:space="preserve">Note: this may be a time-consuming process if the target user has many following users, and the </w:t>
+      </w:r>
+      <w:r>
+        <w:rPr>
+          <w:sz w:val="18"/>
+          <w:szCs w:val="18"/>
+        </w:rPr>
+        <w:t>target</w:t>
+      </w:r>
+      <w:r>
+        <w:rPr>
+          <w:sz w:val="18"/>
+          <w:szCs w:val="18"/>
+        </w:rPr>
+        <w:t xml:space="preserve"> name happens to be near the end of the list.</w:t>
       </w:r>
     </w:p>
     <w:p>
@@ -3126,7 +3261,7 @@
                     </pic:cNvPicPr>
                   </pic:nvPicPr>
                   <pic:blipFill>
-                    <a:blip r:embed="rId14" cstate="print"/>
+                    <a:blip r:embed="rId15" cstate="print"/>
                     <a:srcRect/>
                     <a:stretch>
                       <a:fillRect/>
@@ -3315,7 +3450,21 @@
           <w:sz w:val="18"/>
           <w:szCs w:val="18"/>
         </w:rPr>
-        <w:t>Continue until the asking number of photos is reached, scrolling down the page if needed</w:t>
+        <w:t xml:space="preserve">Continue until the </w:t>
+      </w:r>
+      <w:r>
+        <w:rPr>
+          <w:sz w:val="18"/>
+          <w:szCs w:val="18"/>
+        </w:rPr>
+        <w:t>desired</w:t>
+      </w:r>
+      <w:r>
+        <w:rPr>
+          <w:sz w:val="18"/>
+          <w:szCs w:val="18"/>
+        </w:rPr>
+        <w:t xml:space="preserve"> number of photos is reached, scrolling down the page if needed</w:t>
       </w:r>
     </w:p>
     <w:p>
@@ -3398,7 +3547,35 @@
           <w:sz w:val="18"/>
           <w:szCs w:val="18"/>
         </w:rPr>
-        <w:t xml:space="preserve"> you found that in the first three photos in the list, two of them were already liked, then y</w:t>
+        <w:t xml:space="preserve"> you found that in the first three photos in the list, </w:t>
+      </w:r>
+      <w:r>
+        <w:rPr>
+          <w:sz w:val="18"/>
+          <w:szCs w:val="18"/>
+        </w:rPr>
+        <w:t>you</w:t>
+      </w:r>
+      <w:r>
+        <w:rPr>
+          <w:sz w:val="18"/>
+          <w:szCs w:val="18"/>
+        </w:rPr>
+        <w:t xml:space="preserve"> already liked</w:t>
+      </w:r>
+      <w:r>
+        <w:rPr>
+          <w:sz w:val="18"/>
+          <w:szCs w:val="18"/>
+        </w:rPr>
+        <w:t xml:space="preserve"> two of them</w:t>
+      </w:r>
+      <w:r>
+        <w:rPr>
+          <w:sz w:val="18"/>
+          <w:szCs w:val="18"/>
+        </w:rPr>
+        <w:t>, then y</w:t>
       </w:r>
       <w:r>
         <w:rPr>
@@ -3419,39 +3596,46 @@
           <w:sz w:val="18"/>
           <w:szCs w:val="18"/>
         </w:rPr>
-        <w:t xml:space="preserve"> one.</w:t>
+        <w:t xml:space="preserve"> one</w:t>
+      </w:r>
+      <w:r>
+        <w:rPr>
+          <w:sz w:val="18"/>
+          <w:szCs w:val="18"/>
+        </w:rPr>
+        <w:t xml:space="preserve"> more</w:t>
+      </w:r>
+      <w:r>
+        <w:rPr>
+          <w:sz w:val="18"/>
+          <w:szCs w:val="18"/>
+        </w:rPr>
+        <w:t>.</w:t>
       </w:r>
     </w:p>
     <w:p>
       <w:pPr>
         <w:pStyle w:val="ListParagraph"/>
-        <w:rPr>
-          <w:sz w:val="18"/>
-          <w:szCs w:val="18"/>
-        </w:rPr>
-      </w:pPr>
-      <w:r>
-        <w:rPr>
-          <w:sz w:val="18"/>
-          <w:szCs w:val="18"/>
-        </w:rPr>
-        <w:t>If you want to change this designed behavior, there is a b</w:t>
-      </w:r>
-      <w:r>
-        <w:rPr>
-          <w:sz w:val="18"/>
-          <w:szCs w:val="18"/>
-        </w:rPr>
-        <w:t xml:space="preserve">oolean named </w:t>
-      </w:r>
-      <w:r>
         <w:rPr>
           <w:rFonts w:ascii="Consolas" w:hAnsi="Consolas" w:cs="Consolas"/>
           <w:color w:val="1F497D" w:themeColor="text2"/>
           <w:sz w:val="19"/>
           <w:szCs w:val="19"/>
         </w:rPr>
-        <w:t>include_already_liked_photos_in_count</w:t>
+      </w:pPr>
+      <w:r>
+        <w:rPr>
+          <w:sz w:val="18"/>
+          <w:szCs w:val="18"/>
+        </w:rPr>
+        <w:t>If you want to change this designed behavior, there is a b</w:t>
+      </w:r>
+      <w:r>
+        <w:rPr>
+          <w:sz w:val="18"/>
+          <w:szCs w:val="18"/>
+        </w:rPr>
+        <w:t xml:space="preserve">oolean named </w:t>
       </w:r>
       <w:r>
         <w:rPr>
@@ -3460,8 +3644,26 @@
           <w:sz w:val="19"/>
           <w:szCs w:val="19"/>
         </w:rPr>
-        <w:t xml:space="preserve">. </w:t>
-      </w:r>
+        <w:t>include_already_liked_photos_in_count</w:t>
+      </w:r>
+      <w:r>
+        <w:rPr>
+          <w:rFonts w:ascii="Consolas" w:hAnsi="Consolas" w:cs="Consolas"/>
+          <w:color w:val="1F497D" w:themeColor="text2"/>
+          <w:sz w:val="19"/>
+          <w:szCs w:val="19"/>
+        </w:rPr>
+        <w:t>.</w:t>
+      </w:r>
+    </w:p>
+    <w:p>
+      <w:pPr>
+        <w:pStyle w:val="ListParagraph"/>
+        <w:rPr>
+          <w:sz w:val="18"/>
+          <w:szCs w:val="18"/>
+        </w:rPr>
+      </w:pPr>
       <w:r>
         <w:rPr>
           <w:sz w:val="18"/>
@@ -3482,6 +3684,27 @@
           <w:szCs w:val="18"/>
         </w:rPr>
         <w:t>.</w:t>
+      </w:r>
+      <w:r>
+        <w:rPr>
+          <w:sz w:val="18"/>
+          <w:szCs w:val="18"/>
+        </w:rPr>
+        <w:t xml:space="preserve"> Then the process will continue until all n photos are liked, or until</w:t>
+      </w:r>
+      <w:r>
+        <w:rPr>
+          <w:sz w:val="18"/>
+          <w:szCs w:val="18"/>
+        </w:rPr>
+        <w:t xml:space="preserve"> there are</w:t>
+      </w:r>
+      <w:r>
+        <w:rPr>
+          <w:sz w:val="18"/>
+          <w:szCs w:val="18"/>
+        </w:rPr>
+        <w:t xml:space="preserve"> no more photos to process. </w:t>
       </w:r>
     </w:p>
     <w:p>
@@ -3525,7 +3748,7 @@
                     </pic:cNvPicPr>
                   </pic:nvPicPr>
                   <pic:blipFill>
-                    <a:blip r:embed="rId15" cstate="print"/>
+                    <a:blip r:embed="rId16" cstate="print"/>
                     <a:srcRect/>
                     <a:stretch>
                       <a:fillRect/>
@@ -3756,7 +3979,7 @@
                     </pic:cNvPicPr>
                   </pic:nvPicPr>
                   <pic:blipFill>
-                    <a:blip r:embed="rId16" cstate="print"/>
+                    <a:blip r:embed="rId17" cstate="print"/>
                     <a:srcRect/>
                     <a:stretch>
                       <a:fillRect/>
@@ -4052,7 +4275,7 @@
                     </pic:cNvPicPr>
                   </pic:nvPicPr>
                   <pic:blipFill>
-                    <a:blip r:embed="rId17" cstate="print"/>
+                    <a:blip r:embed="rId18" cstate="print"/>
                     <a:srcRect/>
                     <a:stretch>
                       <a:fillRect/>
@@ -4450,7 +4673,7 @@
                     </pic:cNvPicPr>
                   </pic:nvPicPr>
                   <pic:blipFill>
-                    <a:blip r:embed="rId18" cstate="print"/>
+                    <a:blip r:embed="rId19" cstate="print"/>
                     <a:srcRect/>
                     <a:stretch>
                       <a:fillRect/>
@@ -4784,7 +5007,7 @@
                     </pic:cNvPicPr>
                   </pic:nvPicPr>
                   <pic:blipFill>
-                    <a:blip r:embed="rId19" cstate="print"/>
+                    <a:blip r:embed="rId20" cstate="print"/>
                     <a:srcRect/>
                     <a:stretch>
                       <a:fillRect/>
@@ -4815,11 +5038,6 @@
     </w:p>
     <w:p>
       <w:pPr>
-        <w:jc w:val="center"/>
-      </w:pPr>
-    </w:p>
-    <w:p>
-      <w:pPr>
         <w:pStyle w:val="Caption"/>
         <w:keepNext/>
         <w:outlineLvl w:val="0"/>
@@ -4836,6 +5054,7 @@
           <w:szCs w:val="24"/>
           <w:highlight w:val="lightGray"/>
         </w:rPr>
+        <w:lastRenderedPageBreak/>
         <w:t xml:space="preserve">Option </w:t>
       </w:r>
       <w:r>
@@ -5583,7 +5802,7 @@
         </w:rPr>
         <w:t xml:space="preserve"> </w:t>
       </w:r>
-      <w:hyperlink r:id="rId20" w:history="1">
+      <w:hyperlink r:id="rId21" w:history="1">
         <w:r>
           <w:rPr>
             <w:rStyle w:val="Hyperlink"/>
@@ -5732,7 +5951,7 @@
                     </pic:cNvPicPr>
                   </pic:nvPicPr>
                   <pic:blipFill>
-                    <a:blip r:embed="rId21" cstate="print"/>
+                    <a:blip r:embed="rId22" cstate="print"/>
                     <a:srcRect/>
                     <a:stretch>
                       <a:fillRect/>
@@ -5999,21 +6218,21 @@
           <w:sz w:val="18"/>
           <w:szCs w:val="18"/>
         </w:rPr>
-        <w:t xml:space="preserve">The values in the </w:t>
-      </w:r>
-      <w:r>
-        <w:rPr>
-          <w:sz w:val="18"/>
-          <w:szCs w:val="18"/>
-        </w:rPr>
-        <w:t>parentheses</w:t>
-      </w:r>
-      <w:r>
-        <w:rPr>
-          <w:sz w:val="18"/>
-          <w:szCs w:val="18"/>
-        </w:rPr>
-        <w:t xml:space="preserve"> are default settings</w:t>
+        <w:t xml:space="preserve">You can use either forms, or mix them, as </w:t>
+      </w:r>
+      <w:r>
+        <w:rPr>
+          <w:sz w:val="18"/>
+          <w:szCs w:val="18"/>
+        </w:rPr>
+        <w:t xml:space="preserve">shown in example 1 </w:t>
+      </w:r>
+      <w:r>
+        <w:rPr>
+          <w:sz w:val="18"/>
+          <w:szCs w:val="18"/>
+        </w:rPr>
+        <w:t>below.</w:t>
       </w:r>
     </w:p>
     <w:p>
@@ -6024,6 +6243,51 @@
           <w:szCs w:val="18"/>
         </w:rPr>
       </w:pPr>
+    </w:p>
+    <w:p>
+      <w:pPr>
+        <w:pStyle w:val="NoSpacing"/>
+        <w:rPr>
+          <w:sz w:val="18"/>
+          <w:szCs w:val="18"/>
+        </w:rPr>
+      </w:pPr>
+      <w:r>
+        <w:rPr>
+          <w:sz w:val="18"/>
+          <w:szCs w:val="18"/>
+        </w:rPr>
+        <w:t>Short             Long</w:t>
+      </w:r>
+      <w:r>
+        <w:rPr>
+          <w:sz w:val="18"/>
+          <w:szCs w:val="18"/>
+        </w:rPr>
+        <w:tab/>
+      </w:r>
+      <w:r>
+        <w:rPr>
+          <w:sz w:val="18"/>
+          <w:szCs w:val="18"/>
+        </w:rPr>
+        <w:tab/>
+      </w:r>
+      <w:r>
+        <w:rPr>
+          <w:sz w:val="18"/>
+          <w:szCs w:val="18"/>
+        </w:rPr>
+        <w:tab/>
+      </w:r>
+      <w:r>
+        <w:rPr>
+          <w:sz w:val="18"/>
+          <w:szCs w:val="18"/>
+        </w:rPr>
+        <w:tab/>
+        <w:t>Default value</w:t>
+      </w:r>
     </w:p>
     <w:p>
       <w:pPr>
@@ -6628,6 +6892,7 @@
           <w:sz w:val="16"/>
           <w:szCs w:val="16"/>
         </w:rPr>
+        <w:lastRenderedPageBreak/>
         <w:t>Examples:</w:t>
       </w:r>
     </w:p>
@@ -6776,19 +7041,8 @@
           <w:sz w:val="16"/>
           <w:szCs w:val="16"/>
         </w:rPr>
-        <w:t>--</w:t>
-      </w:r>
-      <w:proofErr w:type="spellStart"/>
-      <w:r>
-        <w:rPr>
-          <w:rFonts w:cstheme="minorHAnsi"/>
-          <w:color w:val="FF0000"/>
-          <w:sz w:val="16"/>
-          <w:szCs w:val="16"/>
-        </w:rPr>
-        <w:t>user_name</w:t>
-      </w:r>
-      <w:proofErr w:type="spellEnd"/>
+        <w:t>--user_name</w:t>
+      </w:r>
       <w:r>
         <w:rPr>
           <w:rFonts w:cstheme="minorHAnsi"/>
@@ -6807,7 +7061,6 @@
         </w:rPr>
         <w:t xml:space="preserve">  </w:t>
       </w:r>
-      <w:proofErr w:type="spellStart"/>
       <w:r>
         <w:rPr>
           <w:rFonts w:cstheme="minorHAnsi"/>
@@ -6817,7 +7070,6 @@
         </w:rPr>
         <w:t>JohnDoe</w:t>
       </w:r>
-      <w:proofErr w:type="spellEnd"/>
     </w:p>
     <w:p>
       <w:pPr>
@@ -6928,7 +7180,6 @@
         </w:rPr>
         <w:t xml:space="preserve">  </w:t>
       </w:r>
-      <w:proofErr w:type="spellStart"/>
       <w:r>
         <w:rPr>
           <w:rFonts w:cstheme="minorHAnsi"/>
@@ -6938,7 +7189,6 @@
         </w:rPr>
         <w:t>JohnDoe</w:t>
       </w:r>
-      <w:proofErr w:type="spellEnd"/>
     </w:p>
     <w:p>
       <w:pPr>
@@ -7068,7 +7318,6 @@
         </w:rPr>
         <w:t xml:space="preserve">  </w:t>
       </w:r>
-      <w:proofErr w:type="spellStart"/>
       <w:r>
         <w:rPr>
           <w:rFonts w:cstheme="minorHAnsi"/>
@@ -7078,7 +7327,6 @@
         </w:rPr>
         <w:t>JohnDoe</w:t>
       </w:r>
-      <w:proofErr w:type="spellEnd"/>
     </w:p>
     <w:p>
       <w:pPr>
@@ -7211,9 +7459,8 @@
           <w:sz w:val="16"/>
           <w:szCs w:val="16"/>
         </w:rPr>
-        <w:t>--</w:t>
-      </w:r>
-      <w:proofErr w:type="spellStart"/>
+        <w:t>--user_name</w:t>
+      </w:r>
       <w:r>
         <w:rPr>
           <w:rFonts w:cstheme="minorHAnsi"/>
@@ -7221,9 +7468,8 @@
           <w:sz w:val="16"/>
           <w:szCs w:val="16"/>
         </w:rPr>
-        <w:t>user_name</w:t>
-      </w:r>
-      <w:proofErr w:type="spellEnd"/>
+        <w:t xml:space="preserve">  </w:t>
+      </w:r>
       <w:r>
         <w:rPr>
           <w:rFonts w:cstheme="minorHAnsi"/>
@@ -7231,18 +7477,8 @@
           <w:sz w:val="16"/>
           <w:szCs w:val="16"/>
         </w:rPr>
-        <w:t xml:space="preserve">  </w:t>
-      </w:r>
-      <w:r>
-        <w:rPr>
-          <w:rFonts w:cstheme="minorHAnsi"/>
-          <w:color w:val="FF0000"/>
-          <w:sz w:val="16"/>
-          <w:szCs w:val="16"/>
-        </w:rPr>
         <w:t xml:space="preserve"> </w:t>
       </w:r>
-      <w:proofErr w:type="spellStart"/>
       <w:r>
         <w:rPr>
           <w:rFonts w:cstheme="minorHAnsi"/>
@@ -7252,7 +7488,6 @@
         </w:rPr>
         <w:t>JohnDoe</w:t>
       </w:r>
-      <w:proofErr w:type="spellEnd"/>
     </w:p>
     <w:p>
       <w:pPr>
@@ -7360,19 +7595,8 @@
           <w:sz w:val="16"/>
           <w:szCs w:val="16"/>
         </w:rPr>
-        <w:t xml:space="preserve"> </w:t>
-      </w:r>
-      <w:proofErr w:type="spellStart"/>
-      <w:r>
-        <w:rPr>
-          <w:rFonts w:cstheme="minorHAnsi"/>
-          <w:color w:val="1F497D" w:themeColor="text2"/>
-          <w:sz w:val="16"/>
-          <w:szCs w:val="16"/>
-        </w:rPr>
-        <w:t>JohnDoe</w:t>
-      </w:r>
-      <w:proofErr w:type="spellEnd"/>
+        <w:t xml:space="preserve"> JohnDoe</w:t>
+      </w:r>
     </w:p>
     <w:p>
       <w:pPr>
@@ -7501,29 +7725,8 @@
           <w:sz w:val="16"/>
           <w:szCs w:val="16"/>
         </w:rPr>
-        <w:t>--</w:t>
-      </w:r>
-      <w:proofErr w:type="spellStart"/>
-      <w:r>
-        <w:rPr>
-          <w:rFonts w:cstheme="minorHAnsi"/>
-          <w:color w:val="FF0000"/>
-          <w:sz w:val="16"/>
-          <w:szCs w:val="16"/>
-        </w:rPr>
-        <w:t>user_name</w:t>
-      </w:r>
-      <w:proofErr w:type="spellEnd"/>
-      <w:r>
-        <w:rPr>
-          <w:rFonts w:cstheme="minorHAnsi"/>
-          <w:color w:val="FF0000"/>
-          <w:sz w:val="16"/>
-          <w:szCs w:val="16"/>
-        </w:rPr>
-        <w:t xml:space="preserve"> </w:t>
-      </w:r>
-      <w:proofErr w:type="spellStart"/>
+        <w:t xml:space="preserve">--user_name </w:t>
+      </w:r>
       <w:r>
         <w:rPr>
           <w:rFonts w:cstheme="minorHAnsi"/>
@@ -7533,7 +7736,6 @@
         </w:rPr>
         <w:t>JohnDoe</w:t>
       </w:r>
-      <w:proofErr w:type="spellEnd"/>
       <w:r>
         <w:rPr>
           <w:rFonts w:cstheme="minorHAnsi"/>
@@ -7679,7 +7881,6 @@
         </w:rPr>
         <w:t xml:space="preserve">-u </w:t>
       </w:r>
-      <w:proofErr w:type="spellStart"/>
       <w:r>
         <w:rPr>
           <w:rFonts w:cstheme="minorHAnsi"/>
@@ -7689,7 +7890,6 @@
         </w:rPr>
         <w:t>JohnDoe</w:t>
       </w:r>
-      <w:proofErr w:type="spellEnd"/>
       <w:r>
         <w:rPr>
           <w:rFonts w:cstheme="minorHAnsi"/>
@@ -7876,7 +8076,6 @@
         </w:rPr>
         <w:t>--</w:t>
       </w:r>
-      <w:proofErr w:type="spellStart"/>
       <w:r>
         <w:rPr>
           <w:rFonts w:cstheme="minorHAnsi"/>
@@ -7884,19 +8083,8 @@
           <w:sz w:val="16"/>
           <w:szCs w:val="16"/>
         </w:rPr>
-        <w:t>user_name</w:t>
-      </w:r>
-      <w:proofErr w:type="spellEnd"/>
-      <w:r>
-        <w:rPr>
-          <w:rFonts w:cstheme="minorHAnsi"/>
-          <w:color w:val="FF0000"/>
-          <w:sz w:val="16"/>
-          <w:szCs w:val="16"/>
-        </w:rPr>
-        <w:t xml:space="preserve"> </w:t>
-      </w:r>
-      <w:proofErr w:type="spellStart"/>
+        <w:t xml:space="preserve">user_name </w:t>
+      </w:r>
       <w:r>
         <w:rPr>
           <w:rFonts w:cstheme="minorHAnsi"/>
@@ -7906,7 +8094,6 @@
         </w:rPr>
         <w:t>JohnDoe</w:t>
       </w:r>
-      <w:proofErr w:type="spellEnd"/>
       <w:r>
         <w:rPr>
           <w:rFonts w:cstheme="minorHAnsi"/>
@@ -8016,7 +8203,6 @@
         </w:rPr>
         <w:t xml:space="preserve">-u </w:t>
       </w:r>
-      <w:proofErr w:type="spellStart"/>
       <w:r>
         <w:rPr>
           <w:rFonts w:cstheme="minorHAnsi"/>
@@ -8026,7 +8212,6 @@
         </w:rPr>
         <w:t>JohnDoe</w:t>
       </w:r>
-      <w:proofErr w:type="spellEnd"/>
     </w:p>
     <w:p>
       <w:pPr>
@@ -8166,9 +8351,26 @@
           <w:sz w:val="16"/>
           <w:szCs w:val="16"/>
         </w:rPr>
-        <w:t>--</w:t>
-      </w:r>
-      <w:proofErr w:type="spellStart"/>
+        <w:t xml:space="preserve">--user_name </w:t>
+      </w:r>
+      <w:r>
+        <w:rPr>
+          <w:rFonts w:cstheme="minorHAnsi"/>
+          <w:color w:val="1F497D" w:themeColor="text2"/>
+          <w:sz w:val="16"/>
+          <w:szCs w:val="16"/>
+        </w:rPr>
+        <w:t>JohnDoe</w:t>
+      </w:r>
+      <w:r>
+        <w:rPr>
+          <w:rFonts w:cstheme="minorHAnsi"/>
+          <w:color w:val="1F497D" w:themeColor="text2"/>
+          <w:sz w:val="16"/>
+          <w:szCs w:val="16"/>
+        </w:rPr>
+        <w:t xml:space="preserve"> </w:t>
+      </w:r>
       <w:r>
         <w:rPr>
           <w:rFonts w:cstheme="minorHAnsi"/>
@@ -8176,58 +8378,8 @@
           <w:sz w:val="16"/>
           <w:szCs w:val="16"/>
         </w:rPr>
-        <w:t>user_name</w:t>
-      </w:r>
-      <w:proofErr w:type="spellEnd"/>
-      <w:r>
-        <w:rPr>
-          <w:rFonts w:cstheme="minorHAnsi"/>
-          <w:color w:val="FF0000"/>
-          <w:sz w:val="16"/>
-          <w:szCs w:val="16"/>
-        </w:rPr>
-        <w:t xml:space="preserve"> </w:t>
-      </w:r>
-      <w:proofErr w:type="spellStart"/>
-      <w:r>
-        <w:rPr>
-          <w:rFonts w:cstheme="minorHAnsi"/>
-          <w:color w:val="1F497D" w:themeColor="text2"/>
-          <w:sz w:val="16"/>
-          <w:szCs w:val="16"/>
-        </w:rPr>
-        <w:t>JohnDoe</w:t>
-      </w:r>
-      <w:proofErr w:type="spellEnd"/>
-      <w:r>
-        <w:rPr>
-          <w:rFonts w:cstheme="minorHAnsi"/>
-          <w:color w:val="1F497D" w:themeColor="text2"/>
-          <w:sz w:val="16"/>
-          <w:szCs w:val="16"/>
-        </w:rPr>
-        <w:t xml:space="preserve"> </w:t>
-      </w:r>
-      <w:r>
-        <w:rPr>
-          <w:rFonts w:cstheme="minorHAnsi"/>
-          <w:color w:val="FF0000"/>
-          <w:sz w:val="16"/>
-          <w:szCs w:val="16"/>
-        </w:rPr>
-        <w:t>–</w:t>
-      </w:r>
-      <w:proofErr w:type="spellStart"/>
-      <w:r>
-        <w:rPr>
-          <w:rFonts w:cstheme="minorHAnsi"/>
-          <w:color w:val="FF0000"/>
-          <w:sz w:val="16"/>
-          <w:szCs w:val="16"/>
-        </w:rPr>
-        <w:t>photo_href</w:t>
-      </w:r>
-      <w:proofErr w:type="spellEnd"/>
+        <w:t>–photo_href</w:t>
+      </w:r>
       <w:r>
         <w:rPr>
           <w:rFonts w:cstheme="minorHAnsi"/>
@@ -8328,7 +8480,6 @@
         </w:rPr>
         <w:t xml:space="preserve">-u </w:t>
       </w:r>
-      <w:proofErr w:type="spellStart"/>
       <w:r>
         <w:rPr>
           <w:rFonts w:cstheme="minorHAnsi"/>
@@ -8338,7 +8489,6 @@
         </w:rPr>
         <w:t>JohnDoe</w:t>
       </w:r>
-      <w:proofErr w:type="spellEnd"/>
       <w:r>
         <w:rPr>
           <w:rFonts w:cstheme="minorHAnsi"/>
@@ -8514,9 +8664,35 @@
           <w:sz w:val="16"/>
           <w:szCs w:val="16"/>
         </w:rPr>
-        <w:t>--</w:t>
-      </w:r>
-      <w:proofErr w:type="spellStart"/>
+        <w:t xml:space="preserve">--user_name </w:t>
+      </w:r>
+      <w:r>
+        <w:rPr>
+          <w:rFonts w:cstheme="minorHAnsi"/>
+          <w:color w:val="1F497D" w:themeColor="text2"/>
+          <w:sz w:val="16"/>
+          <w:szCs w:val="16"/>
+        </w:rPr>
+        <w:t>JohnDoe</w:t>
+      </w:r>
+      <w:r>
+        <w:rPr>
+          <w:rFonts w:cstheme="minorHAnsi"/>
+          <w:color w:val="1F497D" w:themeColor="text2"/>
+          <w:sz w:val="16"/>
+          <w:szCs w:val="16"/>
+        </w:rPr>
+        <w:t xml:space="preserve"> </w:t>
+      </w:r>
+      <w:r>
+        <w:rPr>
+          <w:rFonts w:cstheme="minorHAnsi"/>
+          <w:color w:val="1F497D" w:themeColor="text2"/>
+          <w:sz w:val="16"/>
+          <w:szCs w:val="16"/>
+        </w:rPr>
+        <w:t xml:space="preserve">   </w:t>
+      </w:r>
       <w:r>
         <w:rPr>
           <w:rFonts w:cstheme="minorHAnsi"/>
@@ -8524,9 +8700,35 @@
           <w:sz w:val="16"/>
           <w:szCs w:val="16"/>
         </w:rPr>
-        <w:t>user_name</w:t>
-      </w:r>
-      <w:proofErr w:type="spellEnd"/>
+        <w:t xml:space="preserve">--password </w:t>
+      </w:r>
+      <w:r>
+        <w:rPr>
+          <w:rFonts w:cstheme="minorHAnsi"/>
+          <w:color w:val="1F497D" w:themeColor="text2"/>
+          <w:sz w:val="16"/>
+          <w:szCs w:val="16"/>
+        </w:rPr>
+        <w:t>******</w:t>
+      </w:r>
+      <w:r>
+        <w:rPr>
+          <w:rFonts w:cstheme="minorHAnsi"/>
+          <w:color w:val="1F497D" w:themeColor="text2"/>
+          <w:sz w:val="16"/>
+          <w:szCs w:val="16"/>
+        </w:rPr>
+        <w:t xml:space="preserve">   </w:t>
+      </w:r>
+      <w:r>
+        <w:rPr>
+          <w:rFonts w:cstheme="minorHAnsi"/>
+          <w:color w:val="1F497D" w:themeColor="text2"/>
+          <w:sz w:val="16"/>
+          <w:szCs w:val="16"/>
+        </w:rPr>
+        <w:t xml:space="preserve"> </w:t>
+      </w:r>
       <w:r>
         <w:rPr>
           <w:rFonts w:cstheme="minorHAnsi"/>
@@ -8534,101 +8736,7 @@
           <w:sz w:val="16"/>
           <w:szCs w:val="16"/>
         </w:rPr>
-        <w:t xml:space="preserve"> </w:t>
-      </w:r>
-      <w:proofErr w:type="spellStart"/>
-      <w:r>
-        <w:rPr>
-          <w:rFonts w:cstheme="minorHAnsi"/>
-          <w:color w:val="1F497D" w:themeColor="text2"/>
-          <w:sz w:val="16"/>
-          <w:szCs w:val="16"/>
-        </w:rPr>
-        <w:t>JohnDoe</w:t>
-      </w:r>
-      <w:proofErr w:type="spellEnd"/>
-      <w:r>
-        <w:rPr>
-          <w:rFonts w:cstheme="minorHAnsi"/>
-          <w:color w:val="1F497D" w:themeColor="text2"/>
-          <w:sz w:val="16"/>
-          <w:szCs w:val="16"/>
-        </w:rPr>
-        <w:t xml:space="preserve"> </w:t>
-      </w:r>
-      <w:r>
-        <w:rPr>
-          <w:rFonts w:cstheme="minorHAnsi"/>
-          <w:color w:val="1F497D" w:themeColor="text2"/>
-          <w:sz w:val="16"/>
-          <w:szCs w:val="16"/>
-        </w:rPr>
-        <w:t xml:space="preserve">   </w:t>
-      </w:r>
-      <w:r>
-        <w:rPr>
-          <w:rFonts w:cstheme="minorHAnsi"/>
-          <w:color w:val="FF0000"/>
-          <w:sz w:val="16"/>
-          <w:szCs w:val="16"/>
-        </w:rPr>
-        <w:t xml:space="preserve">--password </w:t>
-      </w:r>
-      <w:r>
-        <w:rPr>
-          <w:rFonts w:cstheme="minorHAnsi"/>
-          <w:color w:val="1F497D" w:themeColor="text2"/>
-          <w:sz w:val="16"/>
-          <w:szCs w:val="16"/>
-        </w:rPr>
-        <w:t>******</w:t>
-      </w:r>
-      <w:r>
-        <w:rPr>
-          <w:rFonts w:cstheme="minorHAnsi"/>
-          <w:color w:val="1F497D" w:themeColor="text2"/>
-          <w:sz w:val="16"/>
-          <w:szCs w:val="16"/>
-        </w:rPr>
-        <w:t xml:space="preserve">   </w:t>
-      </w:r>
-      <w:r>
-        <w:rPr>
-          <w:rFonts w:cstheme="minorHAnsi"/>
-          <w:color w:val="1F497D" w:themeColor="text2"/>
-          <w:sz w:val="16"/>
-          <w:szCs w:val="16"/>
-        </w:rPr>
-        <w:t xml:space="preserve"> </w:t>
-      </w:r>
-      <w:r>
-        <w:rPr>
-          <w:rFonts w:cstheme="minorHAnsi"/>
-          <w:color w:val="FF0000"/>
-          <w:sz w:val="16"/>
-          <w:szCs w:val="16"/>
-        </w:rPr>
-        <w:t>--</w:t>
-      </w:r>
-      <w:proofErr w:type="spellStart"/>
-      <w:r>
-        <w:rPr>
-          <w:rFonts w:cstheme="minorHAnsi"/>
-          <w:color w:val="FF0000"/>
-          <w:sz w:val="16"/>
-          <w:szCs w:val="16"/>
-        </w:rPr>
-        <w:t>number_of</w:t>
-      </w:r>
-      <w:proofErr w:type="spellEnd"/>
-      <w:r>
-        <w:rPr>
-          <w:rFonts w:cstheme="minorHAnsi"/>
-          <w:color w:val="FF0000"/>
-          <w:sz w:val="16"/>
-          <w:szCs w:val="16"/>
-        </w:rPr>
-        <w:t>_</w:t>
+        <w:t>--number_of_</w:t>
       </w:r>
       <w:r>
         <w:rPr>
@@ -8764,19 +8872,8 @@
           <w:sz w:val="16"/>
           <w:szCs w:val="16"/>
         </w:rPr>
-        <w:t xml:space="preserve"> </w:t>
-      </w:r>
-      <w:proofErr w:type="spellStart"/>
-      <w:r>
-        <w:rPr>
-          <w:rFonts w:cstheme="minorHAnsi"/>
-          <w:color w:val="1F497D" w:themeColor="text2"/>
-          <w:sz w:val="16"/>
-          <w:szCs w:val="16"/>
-        </w:rPr>
-        <w:t>JohnDoe</w:t>
-      </w:r>
-      <w:proofErr w:type="spellEnd"/>
+        <w:t xml:space="preserve"> JohnDoe</w:t>
+      </w:r>
       <w:r>
         <w:rPr>
           <w:rFonts w:cstheme="minorHAnsi"/>
@@ -9033,9 +9130,35 @@
           <w:sz w:val="16"/>
           <w:szCs w:val="16"/>
         </w:rPr>
-        <w:t>--</w:t>
-      </w:r>
-      <w:proofErr w:type="spellStart"/>
+        <w:t>--user_name</w:t>
+      </w:r>
+      <w:r>
+        <w:rPr>
+          <w:rFonts w:cstheme="minorHAnsi"/>
+          <w:color w:val="1F497D" w:themeColor="text2"/>
+          <w:sz w:val="16"/>
+          <w:szCs w:val="16"/>
+        </w:rPr>
+        <w:t xml:space="preserve"> JohnDoe</w:t>
+      </w:r>
+      <w:r>
+        <w:rPr>
+          <w:rFonts w:cstheme="minorHAnsi"/>
+          <w:color w:val="1F497D" w:themeColor="text2"/>
+          <w:sz w:val="16"/>
+          <w:szCs w:val="16"/>
+        </w:rPr>
+        <w:t xml:space="preserve"> </w:t>
+      </w:r>
+      <w:r>
+        <w:rPr>
+          <w:rFonts w:cstheme="minorHAnsi"/>
+          <w:color w:val="1F497D" w:themeColor="text2"/>
+          <w:sz w:val="16"/>
+          <w:szCs w:val="16"/>
+        </w:rPr>
+        <w:t xml:space="preserve">   </w:t>
+      </w:r>
       <w:r>
         <w:rPr>
           <w:rFonts w:cstheme="minorHAnsi"/>
@@ -9043,95 +9166,16 @@
           <w:sz w:val="16"/>
           <w:szCs w:val="16"/>
         </w:rPr>
-        <w:t>user_name</w:t>
-      </w:r>
-      <w:proofErr w:type="spellEnd"/>
-      <w:r>
-        <w:rPr>
-          <w:rFonts w:cstheme="minorHAnsi"/>
-          <w:color w:val="1F497D" w:themeColor="text2"/>
-          <w:sz w:val="16"/>
-          <w:szCs w:val="16"/>
-        </w:rPr>
-        <w:t xml:space="preserve"> </w:t>
-      </w:r>
-      <w:proofErr w:type="spellStart"/>
-      <w:r>
-        <w:rPr>
-          <w:rFonts w:cstheme="minorHAnsi"/>
-          <w:color w:val="1F497D" w:themeColor="text2"/>
-          <w:sz w:val="16"/>
-          <w:szCs w:val="16"/>
-        </w:rPr>
-        <w:t>JohnDoe</w:t>
-      </w:r>
-      <w:proofErr w:type="spellEnd"/>
-      <w:r>
-        <w:rPr>
-          <w:rFonts w:cstheme="minorHAnsi"/>
-          <w:color w:val="1F497D" w:themeColor="text2"/>
-          <w:sz w:val="16"/>
-          <w:szCs w:val="16"/>
-        </w:rPr>
-        <w:t xml:space="preserve"> </w:t>
-      </w:r>
-      <w:r>
-        <w:rPr>
-          <w:rFonts w:cstheme="minorHAnsi"/>
-          <w:color w:val="1F497D" w:themeColor="text2"/>
-          <w:sz w:val="16"/>
-          <w:szCs w:val="16"/>
-        </w:rPr>
-        <w:t xml:space="preserve">   </w:t>
-      </w:r>
-      <w:r>
-        <w:rPr>
-          <w:rFonts w:cstheme="minorHAnsi"/>
-          <w:color w:val="FF0000"/>
-          <w:sz w:val="16"/>
-          <w:szCs w:val="16"/>
-        </w:rPr>
-        <w:t>-</w:t>
-      </w:r>
-      <w:proofErr w:type="spellStart"/>
-      <w:r>
-        <w:rPr>
-          <w:rFonts w:cstheme="minorHAnsi"/>
-          <w:color w:val="FF0000"/>
-          <w:sz w:val="16"/>
-          <w:szCs w:val="16"/>
-        </w:rPr>
-        <w:t>target_user_name</w:t>
-      </w:r>
-      <w:proofErr w:type="spellEnd"/>
-      <w:r>
-        <w:rPr>
-          <w:rFonts w:cstheme="minorHAnsi"/>
-          <w:color w:val="FF0000"/>
-          <w:sz w:val="16"/>
-          <w:szCs w:val="16"/>
-        </w:rPr>
-        <w:t xml:space="preserve">  </w:t>
-      </w:r>
-      <w:proofErr w:type="spellStart"/>
-      <w:r>
-        <w:rPr>
-          <w:rFonts w:cstheme="minorHAnsi"/>
-          <w:color w:val="1F497D" w:themeColor="text2"/>
-          <w:sz w:val="16"/>
-          <w:szCs w:val="16"/>
-        </w:rPr>
-        <w:t>santaclaus</w:t>
-      </w:r>
-      <w:proofErr w:type="spellEnd"/>
-      <w:r>
-        <w:rPr>
-          <w:rFonts w:cstheme="minorHAnsi"/>
-          <w:color w:val="1F497D" w:themeColor="text2"/>
-          <w:sz w:val="16"/>
-          <w:szCs w:val="16"/>
-        </w:rPr>
-        <w:t xml:space="preserve">   </w:t>
+        <w:t xml:space="preserve">-target_user_name  </w:t>
+      </w:r>
+      <w:r>
+        <w:rPr>
+          <w:rFonts w:cstheme="minorHAnsi"/>
+          <w:color w:val="1F497D" w:themeColor="text2"/>
+          <w:sz w:val="16"/>
+          <w:szCs w:val="16"/>
+        </w:rPr>
+        <w:t xml:space="preserve">santaclaus   </w:t>
       </w:r>
     </w:p>
     <w:p>
@@ -9232,23 +9276,39 @@
           <w:sz w:val="16"/>
           <w:szCs w:val="16"/>
         </w:rPr>
+        <w:t xml:space="preserve"> JohnDoe</w:t>
+      </w:r>
+      <w:r>
+        <w:rPr>
+          <w:rFonts w:cstheme="minorHAnsi"/>
+          <w:color w:val="1F497D" w:themeColor="text2"/>
+          <w:sz w:val="16"/>
+          <w:szCs w:val="16"/>
+        </w:rPr>
         <w:t xml:space="preserve"> </w:t>
       </w:r>
-      <w:proofErr w:type="spellStart"/>
-      <w:r>
-        <w:rPr>
-          <w:rFonts w:cstheme="minorHAnsi"/>
-          <w:color w:val="1F497D" w:themeColor="text2"/>
-          <w:sz w:val="16"/>
-          <w:szCs w:val="16"/>
-        </w:rPr>
-        <w:t>JohnDoe</w:t>
-      </w:r>
-      <w:proofErr w:type="spellEnd"/>
-      <w:r>
-        <w:rPr>
-          <w:rFonts w:cstheme="minorHAnsi"/>
-          <w:color w:val="1F497D" w:themeColor="text2"/>
+      <w:r>
+        <w:rPr>
+          <w:rFonts w:cstheme="minorHAnsi"/>
+          <w:color w:val="1F497D" w:themeColor="text2"/>
+          <w:sz w:val="16"/>
+          <w:szCs w:val="16"/>
+        </w:rPr>
+        <w:t xml:space="preserve">   </w:t>
+      </w:r>
+      <w:r>
+        <w:rPr>
+          <w:rFonts w:cstheme="minorHAnsi"/>
+          <w:color w:val="FF0000"/>
+          <w:sz w:val="16"/>
+          <w:szCs w:val="16"/>
+        </w:rPr>
+        <w:t>-</w:t>
+      </w:r>
+      <w:r>
+        <w:rPr>
+          <w:rFonts w:cstheme="minorHAnsi"/>
+          <w:color w:val="FF0000"/>
           <w:sz w:val="16"/>
           <w:szCs w:val="16"/>
         </w:rPr>
@@ -9257,58 +9317,20 @@
       <w:r>
         <w:rPr>
           <w:rFonts w:cstheme="minorHAnsi"/>
-          <w:color w:val="1F497D" w:themeColor="text2"/>
-          <w:sz w:val="16"/>
-          <w:szCs w:val="16"/>
-        </w:rPr>
-        <w:t xml:space="preserve">   </w:t>
-      </w:r>
-      <w:r>
-        <w:rPr>
-          <w:rFonts w:cstheme="minorHAnsi"/>
           <w:color w:val="FF0000"/>
           <w:sz w:val="16"/>
           <w:szCs w:val="16"/>
         </w:rPr>
-        <w:t>-</w:t>
-      </w:r>
-      <w:r>
-        <w:rPr>
-          <w:rFonts w:cstheme="minorHAnsi"/>
-          <w:color w:val="FF0000"/>
-          <w:sz w:val="16"/>
-          <w:szCs w:val="16"/>
-        </w:rPr>
-        <w:t xml:space="preserve"> </w:t>
-      </w:r>
-      <w:r>
-        <w:rPr>
-          <w:rFonts w:cstheme="minorHAnsi"/>
-          <w:color w:val="FF0000"/>
-          <w:sz w:val="16"/>
-          <w:szCs w:val="16"/>
-        </w:rPr>
         <w:t xml:space="preserve">a  </w:t>
       </w:r>
-      <w:proofErr w:type="spellStart"/>
-      <w:r>
-        <w:rPr>
-          <w:rFonts w:cstheme="minorHAnsi"/>
-          <w:color w:val="1F497D" w:themeColor="text2"/>
-          <w:sz w:val="16"/>
-          <w:szCs w:val="16"/>
-        </w:rPr>
-        <w:t>santaclaus</w:t>
-      </w:r>
-      <w:proofErr w:type="spellEnd"/>
-      <w:r>
-        <w:rPr>
-          <w:rFonts w:cstheme="minorHAnsi"/>
-          <w:color w:val="1F497D" w:themeColor="text2"/>
-          <w:sz w:val="16"/>
-          <w:szCs w:val="16"/>
-        </w:rPr>
-        <w:t xml:space="preserve">   </w:t>
+      <w:r>
+        <w:rPr>
+          <w:rFonts w:cstheme="minorHAnsi"/>
+          <w:color w:val="1F497D" w:themeColor="text2"/>
+          <w:sz w:val="16"/>
+          <w:szCs w:val="16"/>
+        </w:rPr>
+        <w:t xml:space="preserve">santaclaus   </w:t>
       </w:r>
     </w:p>
     <w:p>
@@ -9458,9 +9480,26 @@
           <w:sz w:val="16"/>
           <w:szCs w:val="16"/>
         </w:rPr>
-        <w:t>--</w:t>
-      </w:r>
-      <w:proofErr w:type="spellStart"/>
+        <w:t>--user_name</w:t>
+      </w:r>
+      <w:r>
+        <w:rPr>
+          <w:rFonts w:cstheme="minorHAnsi"/>
+          <w:color w:val="1F497D" w:themeColor="text2"/>
+          <w:sz w:val="16"/>
+          <w:szCs w:val="16"/>
+        </w:rPr>
+        <w:t xml:space="preserve"> JohnDoe</w:t>
+      </w:r>
+      <w:r>
+        <w:rPr>
+          <w:rFonts w:cstheme="minorHAnsi"/>
+          <w:color w:val="1F497D" w:themeColor="text2"/>
+          <w:sz w:val="16"/>
+          <w:szCs w:val="16"/>
+        </w:rPr>
+        <w:t xml:space="preserve"> </w:t>
+      </w:r>
       <w:r>
         <w:rPr>
           <w:rFonts w:cstheme="minorHAnsi"/>
@@ -9468,9 +9507,62 @@
           <w:sz w:val="16"/>
           <w:szCs w:val="16"/>
         </w:rPr>
-        <w:t>user_name</w:t>
-      </w:r>
-      <w:proofErr w:type="spellEnd"/>
+        <w:t>--password</w:t>
+      </w:r>
+      <w:r>
+        <w:rPr>
+          <w:rFonts w:cstheme="minorHAnsi"/>
+          <w:color w:val="1F497D" w:themeColor="text2"/>
+          <w:sz w:val="16"/>
+          <w:szCs w:val="16"/>
+        </w:rPr>
+        <w:t xml:space="preserve"> ****** </w:t>
+      </w:r>
+      <w:r>
+        <w:rPr>
+          <w:rFonts w:cstheme="minorHAnsi"/>
+          <w:color w:val="1F497D" w:themeColor="text2"/>
+          <w:sz w:val="16"/>
+          <w:szCs w:val="16"/>
+        </w:rPr>
+        <w:t xml:space="preserve">   </w:t>
+      </w:r>
+      <w:r>
+        <w:rPr>
+          <w:rFonts w:cstheme="minorHAnsi"/>
+          <w:color w:val="FF0000"/>
+          <w:sz w:val="16"/>
+          <w:szCs w:val="16"/>
+        </w:rPr>
+        <w:t>-</w:t>
+      </w:r>
+      <w:r>
+        <w:rPr>
+          <w:rFonts w:cstheme="minorHAnsi"/>
+          <w:color w:val="FF0000"/>
+          <w:sz w:val="16"/>
+          <w:szCs w:val="16"/>
+        </w:rPr>
+        <w:t>-number_of_photos_to_be_liked</w:t>
+      </w:r>
+      <w:r>
+        <w:rPr>
+          <w:rFonts w:cstheme="minorHAnsi"/>
+          <w:color w:val="1F497D" w:themeColor="text2"/>
+          <w:sz w:val="16"/>
+          <w:szCs w:val="16"/>
+        </w:rPr>
+        <w:t xml:space="preserve"> 5</w:t>
+      </w:r>
+      <w:r>
+        <w:rPr>
+          <w:rFonts w:cstheme="minorHAnsi"/>
+          <w:color w:val="1F497D" w:themeColor="text2"/>
+          <w:sz w:val="16"/>
+          <w:szCs w:val="16"/>
+        </w:rPr>
+        <w:t>0</w:t>
+      </w:r>
       <w:r>
         <w:rPr>
           <w:rFonts w:cstheme="minorHAnsi"/>
@@ -9480,25 +9572,14 @@
         </w:rPr>
         <w:t xml:space="preserve"> </w:t>
       </w:r>
-      <w:proofErr w:type="spellStart"/>
-      <w:r>
-        <w:rPr>
-          <w:rFonts w:cstheme="minorHAnsi"/>
-          <w:color w:val="1F497D" w:themeColor="text2"/>
-          <w:sz w:val="16"/>
-          <w:szCs w:val="16"/>
-        </w:rPr>
-        <w:t>JohnDoe</w:t>
-      </w:r>
-      <w:proofErr w:type="spellEnd"/>
-      <w:r>
-        <w:rPr>
-          <w:rFonts w:cstheme="minorHAnsi"/>
-          <w:color w:val="1F497D" w:themeColor="text2"/>
-          <w:sz w:val="16"/>
-          <w:szCs w:val="16"/>
-        </w:rPr>
-        <w:t xml:space="preserve"> </w:t>
+      <w:r>
+        <w:rPr>
+          <w:rFonts w:cstheme="minorHAnsi"/>
+          <w:color w:val="1F497D" w:themeColor="text2"/>
+          <w:sz w:val="16"/>
+          <w:szCs w:val="16"/>
+        </w:rPr>
+        <w:t xml:space="preserve">   </w:t>
       </w:r>
       <w:r>
         <w:rPr>
@@ -9507,131 +9588,17 @@
           <w:sz w:val="16"/>
           <w:szCs w:val="16"/>
         </w:rPr>
-        <w:t>--password</w:t>
-      </w:r>
-      <w:r>
-        <w:rPr>
-          <w:rFonts w:cstheme="minorHAnsi"/>
-          <w:color w:val="1F497D" w:themeColor="text2"/>
-          <w:sz w:val="16"/>
-          <w:szCs w:val="16"/>
-        </w:rPr>
-        <w:t xml:space="preserve"> ****** </w:t>
-      </w:r>
-      <w:r>
-        <w:rPr>
-          <w:rFonts w:cstheme="minorHAnsi"/>
-          <w:color w:val="1F497D" w:themeColor="text2"/>
-          <w:sz w:val="16"/>
-          <w:szCs w:val="16"/>
-        </w:rPr>
-        <w:t xml:space="preserve">   </w:t>
-      </w:r>
-      <w:r>
-        <w:rPr>
-          <w:rFonts w:cstheme="minorHAnsi"/>
-          <w:color w:val="FF0000"/>
-          <w:sz w:val="16"/>
-          <w:szCs w:val="16"/>
-        </w:rPr>
-        <w:t>-</w:t>
-      </w:r>
-      <w:r>
-        <w:rPr>
-          <w:rFonts w:cstheme="minorHAnsi"/>
-          <w:color w:val="FF0000"/>
-          <w:sz w:val="16"/>
-          <w:szCs w:val="16"/>
-        </w:rPr>
-        <w:t>-</w:t>
-      </w:r>
-      <w:proofErr w:type="spellStart"/>
-      <w:r>
-        <w:rPr>
-          <w:rFonts w:cstheme="minorHAnsi"/>
-          <w:color w:val="FF0000"/>
-          <w:sz w:val="16"/>
-          <w:szCs w:val="16"/>
-        </w:rPr>
-        <w:t>number_of_photos_to_be_liked</w:t>
-      </w:r>
-      <w:proofErr w:type="spellEnd"/>
-      <w:r>
-        <w:rPr>
-          <w:rFonts w:cstheme="minorHAnsi"/>
-          <w:color w:val="1F497D" w:themeColor="text2"/>
-          <w:sz w:val="16"/>
-          <w:szCs w:val="16"/>
-        </w:rPr>
-        <w:t xml:space="preserve"> 5</w:t>
-      </w:r>
-      <w:r>
-        <w:rPr>
-          <w:rFonts w:cstheme="minorHAnsi"/>
-          <w:color w:val="1F497D" w:themeColor="text2"/>
-          <w:sz w:val="16"/>
-          <w:szCs w:val="16"/>
-        </w:rPr>
-        <w:t>0</w:t>
-      </w:r>
-      <w:r>
-        <w:rPr>
-          <w:rFonts w:cstheme="minorHAnsi"/>
-          <w:color w:val="1F497D" w:themeColor="text2"/>
-          <w:sz w:val="16"/>
-          <w:szCs w:val="16"/>
-        </w:rPr>
-        <w:t xml:space="preserve"> </w:t>
-      </w:r>
-      <w:r>
-        <w:rPr>
-          <w:rFonts w:cstheme="minorHAnsi"/>
-          <w:color w:val="1F497D" w:themeColor="text2"/>
-          <w:sz w:val="16"/>
-          <w:szCs w:val="16"/>
-        </w:rPr>
-        <w:t xml:space="preserve">   </w:t>
-      </w:r>
-      <w:r>
-        <w:rPr>
-          <w:rFonts w:cstheme="minorHAnsi"/>
-          <w:color w:val="FF0000"/>
-          <w:sz w:val="16"/>
-          <w:szCs w:val="16"/>
-        </w:rPr>
-        <w:t>–</w:t>
-      </w:r>
-      <w:proofErr w:type="spellStart"/>
-      <w:r>
-        <w:rPr>
-          <w:rFonts w:cstheme="minorHAnsi"/>
-          <w:color w:val="FF0000"/>
-          <w:sz w:val="16"/>
-          <w:szCs w:val="16"/>
-        </w:rPr>
-        <w:t>target_user_name</w:t>
-      </w:r>
-      <w:proofErr w:type="spellEnd"/>
-      <w:r>
-        <w:rPr>
-          <w:rFonts w:cstheme="minorHAnsi"/>
-          <w:color w:val="1F497D" w:themeColor="text2"/>
-          <w:sz w:val="16"/>
-          <w:szCs w:val="16"/>
-        </w:rPr>
-        <w:t xml:space="preserve"> </w:t>
-      </w:r>
-      <w:proofErr w:type="spellStart"/>
-      <w:r>
-        <w:rPr>
-          <w:rFonts w:cstheme="minorHAnsi"/>
-          <w:color w:val="1F497D" w:themeColor="text2"/>
-          <w:sz w:val="16"/>
-          <w:szCs w:val="16"/>
-        </w:rPr>
-        <w:t>JaneDoe</w:t>
-      </w:r>
-      <w:proofErr w:type="spellEnd"/>
+        <w:t>–target_user_name</w:t>
+      </w:r>
+      <w:r>
+        <w:rPr>
+          <w:rFonts w:cstheme="minorHAnsi"/>
+          <w:color w:val="1F497D" w:themeColor="text2"/>
+          <w:sz w:val="16"/>
+          <w:szCs w:val="16"/>
+        </w:rPr>
+        <w:t xml:space="preserve"> JaneDoe</w:t>
+      </w:r>
     </w:p>
     <w:p>
       <w:pPr>
@@ -9730,19 +9697,62 @@
           <w:sz w:val="16"/>
           <w:szCs w:val="16"/>
         </w:rPr>
+        <w:t xml:space="preserve"> JohnDoe</w:t>
+      </w:r>
+      <w:r>
+        <w:rPr>
+          <w:rFonts w:cstheme="minorHAnsi"/>
+          <w:color w:val="1F497D" w:themeColor="text2"/>
+          <w:sz w:val="16"/>
+          <w:szCs w:val="16"/>
+        </w:rPr>
         <w:t xml:space="preserve"> </w:t>
       </w:r>
-      <w:proofErr w:type="spellStart"/>
-      <w:r>
-        <w:rPr>
-          <w:rFonts w:cstheme="minorHAnsi"/>
-          <w:color w:val="1F497D" w:themeColor="text2"/>
-          <w:sz w:val="16"/>
-          <w:szCs w:val="16"/>
-        </w:rPr>
-        <w:t>JohnDoe</w:t>
-      </w:r>
-      <w:proofErr w:type="spellEnd"/>
+      <w:r>
+        <w:rPr>
+          <w:rFonts w:cstheme="minorHAnsi"/>
+          <w:color w:val="1F497D" w:themeColor="text2"/>
+          <w:sz w:val="16"/>
+          <w:szCs w:val="16"/>
+        </w:rPr>
+        <w:t xml:space="preserve">   </w:t>
+      </w:r>
+      <w:r>
+        <w:rPr>
+          <w:rFonts w:cstheme="minorHAnsi"/>
+          <w:color w:val="FF0000"/>
+          <w:sz w:val="16"/>
+          <w:szCs w:val="16"/>
+        </w:rPr>
+        <w:t>-</w:t>
+      </w:r>
+      <w:r>
+        <w:rPr>
+          <w:rFonts w:cstheme="minorHAnsi"/>
+          <w:color w:val="FF0000"/>
+          <w:sz w:val="16"/>
+          <w:szCs w:val="16"/>
+        </w:rPr>
+        <w:t>d</w:t>
+      </w:r>
+      <w:r>
+        <w:rPr>
+          <w:rFonts w:cstheme="minorHAnsi"/>
+          <w:color w:val="1F497D" w:themeColor="text2"/>
+          <w:sz w:val="16"/>
+          <w:szCs w:val="16"/>
+        </w:rPr>
+        <w:t xml:space="preserve"> ******</w:t>
+      </w:r>
+      <w:r>
+        <w:rPr>
+          <w:rFonts w:cstheme="minorHAnsi"/>
+          <w:color w:val="1F497D" w:themeColor="text2"/>
+          <w:sz w:val="16"/>
+          <w:szCs w:val="16"/>
+        </w:rPr>
+        <w:t xml:space="preserve">   </w:t>
+      </w:r>
       <w:r>
         <w:rPr>
           <w:rFonts w:cstheme="minorHAnsi"/>
@@ -9755,6 +9765,24 @@
       <w:r>
         <w:rPr>
           <w:rFonts w:cstheme="minorHAnsi"/>
+          <w:color w:val="FF0000"/>
+          <w:sz w:val="16"/>
+          <w:szCs w:val="16"/>
+        </w:rPr>
+        <w:t>-n</w:t>
+      </w:r>
+      <w:r>
+        <w:rPr>
+          <w:rFonts w:cstheme="minorHAnsi"/>
+          <w:color w:val="1F497D" w:themeColor="text2"/>
+          <w:sz w:val="16"/>
+          <w:szCs w:val="16"/>
+        </w:rPr>
+        <w:t xml:space="preserve"> 500 </w:t>
+      </w:r>
+      <w:r>
+        <w:rPr>
+          <w:rFonts w:cstheme="minorHAnsi"/>
           <w:color w:val="1F497D" w:themeColor="text2"/>
           <w:sz w:val="16"/>
           <w:szCs w:val="16"/>
@@ -9768,78 +9796,6 @@
           <w:sz w:val="16"/>
           <w:szCs w:val="16"/>
         </w:rPr>
-        <w:t>-</w:t>
-      </w:r>
-      <w:r>
-        <w:rPr>
-          <w:rFonts w:cstheme="minorHAnsi"/>
-          <w:color w:val="FF0000"/>
-          <w:sz w:val="16"/>
-          <w:szCs w:val="16"/>
-        </w:rPr>
-        <w:t>d</w:t>
-      </w:r>
-      <w:r>
-        <w:rPr>
-          <w:rFonts w:cstheme="minorHAnsi"/>
-          <w:color w:val="1F497D" w:themeColor="text2"/>
-          <w:sz w:val="16"/>
-          <w:szCs w:val="16"/>
-        </w:rPr>
-        <w:t xml:space="preserve"> ******</w:t>
-      </w:r>
-      <w:r>
-        <w:rPr>
-          <w:rFonts w:cstheme="minorHAnsi"/>
-          <w:color w:val="1F497D" w:themeColor="text2"/>
-          <w:sz w:val="16"/>
-          <w:szCs w:val="16"/>
-        </w:rPr>
-        <w:t xml:space="preserve">   </w:t>
-      </w:r>
-      <w:r>
-        <w:rPr>
-          <w:rFonts w:cstheme="minorHAnsi"/>
-          <w:color w:val="1F497D" w:themeColor="text2"/>
-          <w:sz w:val="16"/>
-          <w:szCs w:val="16"/>
-        </w:rPr>
-        <w:t xml:space="preserve"> </w:t>
-      </w:r>
-      <w:r>
-        <w:rPr>
-          <w:rFonts w:cstheme="minorHAnsi"/>
-          <w:color w:val="FF0000"/>
-          <w:sz w:val="16"/>
-          <w:szCs w:val="16"/>
-        </w:rPr>
-        <w:t>-n</w:t>
-      </w:r>
-      <w:r>
-        <w:rPr>
-          <w:rFonts w:cstheme="minorHAnsi"/>
-          <w:color w:val="1F497D" w:themeColor="text2"/>
-          <w:sz w:val="16"/>
-          <w:szCs w:val="16"/>
-        </w:rPr>
-        <w:t xml:space="preserve"> 500 </w:t>
-      </w:r>
-      <w:r>
-        <w:rPr>
-          <w:rFonts w:cstheme="minorHAnsi"/>
-          <w:color w:val="1F497D" w:themeColor="text2"/>
-          <w:sz w:val="16"/>
-          <w:szCs w:val="16"/>
-        </w:rPr>
-        <w:t xml:space="preserve">   </w:t>
-      </w:r>
-      <w:r>
-        <w:rPr>
-          <w:rFonts w:cstheme="minorHAnsi"/>
-          <w:color w:val="FF0000"/>
-          <w:sz w:val="16"/>
-          <w:szCs w:val="16"/>
-        </w:rPr>
         <w:t>-a</w:t>
       </w:r>
       <w:r>
@@ -9849,19 +9805,8 @@
           <w:sz w:val="16"/>
           <w:szCs w:val="16"/>
         </w:rPr>
-        <w:t xml:space="preserve"> </w:t>
-      </w:r>
-      <w:proofErr w:type="spellStart"/>
-      <w:r>
-        <w:rPr>
-          <w:rFonts w:cstheme="minorHAnsi"/>
-          <w:color w:val="1F497D" w:themeColor="text2"/>
-          <w:sz w:val="16"/>
-          <w:szCs w:val="16"/>
-        </w:rPr>
-        <w:t>JaneDoe</w:t>
-      </w:r>
-      <w:proofErr w:type="spellEnd"/>
+        <w:t xml:space="preserve"> JaneDoe</w:t>
+      </w:r>
     </w:p>
     <w:p>
       <w:pPr>
@@ -10001,9 +9946,98 @@
           <w:sz w:val="16"/>
           <w:szCs w:val="16"/>
         </w:rPr>
+        <w:t>--user_name</w:t>
+      </w:r>
+      <w:r>
+        <w:rPr>
+          <w:rFonts w:cstheme="minorHAnsi"/>
+          <w:color w:val="1F497D" w:themeColor="text2"/>
+          <w:sz w:val="16"/>
+          <w:szCs w:val="16"/>
+        </w:rPr>
+        <w:t xml:space="preserve"> JohnDoe</w:t>
+      </w:r>
+      <w:r>
+        <w:rPr>
+          <w:rFonts w:cstheme="minorHAnsi"/>
+          <w:color w:val="1F497D" w:themeColor="text2"/>
+          <w:sz w:val="16"/>
+          <w:szCs w:val="16"/>
+        </w:rPr>
+        <w:t xml:space="preserve"> </w:t>
+      </w:r>
+      <w:r>
+        <w:rPr>
+          <w:rFonts w:cstheme="minorHAnsi"/>
+          <w:color w:val="1F497D" w:themeColor="text2"/>
+          <w:sz w:val="16"/>
+          <w:szCs w:val="16"/>
+        </w:rPr>
+        <w:t xml:space="preserve">  </w:t>
+      </w:r>
+      <w:r>
+        <w:rPr>
+          <w:rFonts w:cstheme="minorHAnsi"/>
+          <w:color w:val="FF0000"/>
+          <w:sz w:val="16"/>
+          <w:szCs w:val="16"/>
+        </w:rPr>
+        <w:t>--password</w:t>
+      </w:r>
+      <w:r>
+        <w:rPr>
+          <w:rFonts w:cstheme="minorHAnsi"/>
+          <w:color w:val="1F497D" w:themeColor="text2"/>
+          <w:sz w:val="16"/>
+          <w:szCs w:val="16"/>
+        </w:rPr>
+        <w:t xml:space="preserve"> ****** </w:t>
+      </w:r>
+      <w:r>
+        <w:rPr>
+          <w:rFonts w:cstheme="minorHAnsi"/>
+          <w:color w:val="1F497D" w:themeColor="text2"/>
+          <w:sz w:val="16"/>
+          <w:szCs w:val="16"/>
+        </w:rPr>
+        <w:t xml:space="preserve">  </w:t>
+      </w:r>
+      <w:r>
+        <w:rPr>
+          <w:rFonts w:cstheme="minorHAnsi"/>
+          <w:color w:val="FF0000"/>
+          <w:sz w:val="16"/>
+          <w:szCs w:val="16"/>
+        </w:rPr>
+        <w:t>--number_of_photos_to_be_liked</w:t>
+      </w:r>
+      <w:r>
+        <w:rPr>
+          <w:rFonts w:cstheme="minorHAnsi"/>
+          <w:color w:val="1F497D" w:themeColor="text2"/>
+          <w:sz w:val="16"/>
+          <w:szCs w:val="16"/>
+        </w:rPr>
+        <w:t xml:space="preserve"> 50 </w:t>
+      </w:r>
+      <w:r>
+        <w:rPr>
+          <w:rFonts w:cstheme="minorHAnsi"/>
+          <w:color w:val="1F497D" w:themeColor="text2"/>
+          <w:sz w:val="16"/>
+          <w:szCs w:val="16"/>
+        </w:rPr>
+        <w:t xml:space="preserve">  </w:t>
+      </w:r>
+      <w:r>
+        <w:rPr>
+          <w:rFonts w:cstheme="minorHAnsi"/>
+          <w:color w:val="FF0000"/>
+          <w:sz w:val="16"/>
+          <w:szCs w:val="16"/>
+        </w:rPr>
         <w:t>--</w:t>
       </w:r>
-      <w:proofErr w:type="spellStart"/>
       <w:r>
         <w:rPr>
           <w:rFonts w:cstheme="minorHAnsi"/>
@@ -10011,140 +10045,7 @@
           <w:sz w:val="16"/>
           <w:szCs w:val="16"/>
         </w:rPr>
-        <w:t>user_name</w:t>
-      </w:r>
-      <w:proofErr w:type="spellEnd"/>
-      <w:r>
-        <w:rPr>
-          <w:rFonts w:cstheme="minorHAnsi"/>
-          <w:color w:val="1F497D" w:themeColor="text2"/>
-          <w:sz w:val="16"/>
-          <w:szCs w:val="16"/>
-        </w:rPr>
-        <w:t xml:space="preserve"> </w:t>
-      </w:r>
-      <w:proofErr w:type="spellStart"/>
-      <w:r>
-        <w:rPr>
-          <w:rFonts w:cstheme="minorHAnsi"/>
-          <w:color w:val="1F497D" w:themeColor="text2"/>
-          <w:sz w:val="16"/>
-          <w:szCs w:val="16"/>
-        </w:rPr>
-        <w:t>JohnDoe</w:t>
-      </w:r>
-      <w:proofErr w:type="spellEnd"/>
-      <w:r>
-        <w:rPr>
-          <w:rFonts w:cstheme="minorHAnsi"/>
-          <w:color w:val="1F497D" w:themeColor="text2"/>
-          <w:sz w:val="16"/>
-          <w:szCs w:val="16"/>
-        </w:rPr>
-        <w:t xml:space="preserve"> </w:t>
-      </w:r>
-      <w:r>
-        <w:rPr>
-          <w:rFonts w:cstheme="minorHAnsi"/>
-          <w:color w:val="1F497D" w:themeColor="text2"/>
-          <w:sz w:val="16"/>
-          <w:szCs w:val="16"/>
-        </w:rPr>
-        <w:t xml:space="preserve">  </w:t>
-      </w:r>
-      <w:r>
-        <w:rPr>
-          <w:rFonts w:cstheme="minorHAnsi"/>
-          <w:color w:val="FF0000"/>
-          <w:sz w:val="16"/>
-          <w:szCs w:val="16"/>
-        </w:rPr>
-        <w:t>--password</w:t>
-      </w:r>
-      <w:r>
-        <w:rPr>
-          <w:rFonts w:cstheme="minorHAnsi"/>
-          <w:color w:val="1F497D" w:themeColor="text2"/>
-          <w:sz w:val="16"/>
-          <w:szCs w:val="16"/>
-        </w:rPr>
-        <w:t xml:space="preserve"> ****** </w:t>
-      </w:r>
-      <w:r>
-        <w:rPr>
-          <w:rFonts w:cstheme="minorHAnsi"/>
-          <w:color w:val="1F497D" w:themeColor="text2"/>
-          <w:sz w:val="16"/>
-          <w:szCs w:val="16"/>
-        </w:rPr>
-        <w:t xml:space="preserve">  </w:t>
-      </w:r>
-      <w:r>
-        <w:rPr>
-          <w:rFonts w:cstheme="minorHAnsi"/>
-          <w:color w:val="FF0000"/>
-          <w:sz w:val="16"/>
-          <w:szCs w:val="16"/>
-        </w:rPr>
-        <w:t>--</w:t>
-      </w:r>
-      <w:proofErr w:type="spellStart"/>
-      <w:r>
-        <w:rPr>
-          <w:rFonts w:cstheme="minorHAnsi"/>
-          <w:color w:val="FF0000"/>
-          <w:sz w:val="16"/>
-          <w:szCs w:val="16"/>
-        </w:rPr>
-        <w:t>number_of_photos_to_be_liked</w:t>
-      </w:r>
-      <w:proofErr w:type="spellEnd"/>
-      <w:r>
-        <w:rPr>
-          <w:rFonts w:cstheme="minorHAnsi"/>
-          <w:color w:val="1F497D" w:themeColor="text2"/>
-          <w:sz w:val="16"/>
-          <w:szCs w:val="16"/>
-        </w:rPr>
-        <w:t xml:space="preserve"> 50 </w:t>
-      </w:r>
-      <w:r>
-        <w:rPr>
-          <w:rFonts w:cstheme="minorHAnsi"/>
-          <w:color w:val="1F497D" w:themeColor="text2"/>
-          <w:sz w:val="16"/>
-          <w:szCs w:val="16"/>
-        </w:rPr>
-        <w:t xml:space="preserve">  </w:t>
-      </w:r>
-      <w:r>
-        <w:rPr>
-          <w:rFonts w:cstheme="minorHAnsi"/>
-          <w:color w:val="FF0000"/>
-          <w:sz w:val="16"/>
-          <w:szCs w:val="16"/>
-        </w:rPr>
-        <w:t>--</w:t>
-      </w:r>
-      <w:proofErr w:type="spellStart"/>
-      <w:r>
-        <w:rPr>
-          <w:rFonts w:cstheme="minorHAnsi"/>
-          <w:color w:val="FF0000"/>
-          <w:sz w:val="16"/>
-          <w:szCs w:val="16"/>
-        </w:rPr>
-        <w:t>index_of_start_photo</w:t>
-      </w:r>
-      <w:proofErr w:type="spellEnd"/>
-      <w:r>
-        <w:rPr>
-          <w:rFonts w:cstheme="minorHAnsi"/>
-          <w:color w:val="FF0000"/>
-          <w:sz w:val="16"/>
-          <w:szCs w:val="16"/>
-        </w:rPr>
-        <w:t xml:space="preserve"> </w:t>
+        <w:t xml:space="preserve">index_of_start_photo </w:t>
       </w:r>
       <w:r>
         <w:rPr>
@@ -10183,19 +10084,8 @@
           <w:sz w:val="16"/>
           <w:szCs w:val="16"/>
         </w:rPr>
-        <w:t>–</w:t>
-      </w:r>
-      <w:proofErr w:type="spellStart"/>
-      <w:r>
-        <w:rPr>
-          <w:rFonts w:cstheme="minorHAnsi"/>
-          <w:color w:val="FF0000"/>
-          <w:sz w:val="16"/>
-          <w:szCs w:val="16"/>
-        </w:rPr>
-        <w:t>gallary_href</w:t>
-      </w:r>
-      <w:proofErr w:type="spellEnd"/>
+        <w:t>–gallary_href</w:t>
+      </w:r>
       <w:r>
         <w:rPr>
           <w:rFonts w:cstheme="minorHAnsi"/>
@@ -10294,19 +10184,8 @@
           <w:sz w:val="16"/>
           <w:szCs w:val="16"/>
         </w:rPr>
-        <w:t xml:space="preserve"> </w:t>
-      </w:r>
-      <w:proofErr w:type="spellStart"/>
-      <w:r>
-        <w:rPr>
-          <w:rFonts w:cstheme="minorHAnsi"/>
-          <w:color w:val="1F497D" w:themeColor="text2"/>
-          <w:sz w:val="16"/>
-          <w:szCs w:val="16"/>
-        </w:rPr>
-        <w:t>JohnDoe</w:t>
-      </w:r>
-      <w:proofErr w:type="spellEnd"/>
+        <w:t xml:space="preserve"> JohnDoe</w:t>
+      </w:r>
       <w:r>
         <w:rPr>
           <w:rFonts w:cstheme="minorHAnsi"/>
@@ -10599,9 +10478,80 @@
           <w:sz w:val="16"/>
           <w:szCs w:val="16"/>
         </w:rPr>
+        <w:t>--user_name</w:t>
+      </w:r>
+      <w:r>
+        <w:rPr>
+          <w:rFonts w:cstheme="minorHAnsi"/>
+          <w:color w:val="1F497D" w:themeColor="text2"/>
+          <w:sz w:val="16"/>
+          <w:szCs w:val="16"/>
+        </w:rPr>
+        <w:t xml:space="preserve"> JohnDoe</w:t>
+      </w:r>
+      <w:r>
+        <w:rPr>
+          <w:rFonts w:cstheme="minorHAnsi"/>
+          <w:color w:val="1F497D" w:themeColor="text2"/>
+          <w:sz w:val="16"/>
+          <w:szCs w:val="16"/>
+        </w:rPr>
+        <w:t xml:space="preserve"> </w:t>
+      </w:r>
+      <w:r>
+        <w:rPr>
+          <w:rFonts w:cstheme="minorHAnsi"/>
+          <w:color w:val="1F497D" w:themeColor="text2"/>
+          <w:sz w:val="16"/>
+          <w:szCs w:val="16"/>
+        </w:rPr>
+        <w:t xml:space="preserve">  </w:t>
+      </w:r>
+      <w:r>
+        <w:rPr>
+          <w:rFonts w:cstheme="minorHAnsi"/>
+          <w:color w:val="FF0000"/>
+          <w:sz w:val="16"/>
+          <w:szCs w:val="16"/>
+        </w:rPr>
+        <w:t>--password</w:t>
+      </w:r>
+      <w:r>
+        <w:rPr>
+          <w:rFonts w:cstheme="minorHAnsi"/>
+          <w:color w:val="1F497D" w:themeColor="text2"/>
+          <w:sz w:val="16"/>
+          <w:szCs w:val="16"/>
+        </w:rPr>
+        <w:t xml:space="preserve"> ******</w:t>
+      </w:r>
+      <w:r>
+        <w:rPr>
+          <w:rFonts w:cstheme="minorHAnsi"/>
+          <w:color w:val="1F497D" w:themeColor="text2"/>
+          <w:sz w:val="16"/>
+          <w:szCs w:val="16"/>
+        </w:rPr>
+        <w:t xml:space="preserve">  </w:t>
+      </w:r>
+      <w:r>
+        <w:rPr>
+          <w:rFonts w:cstheme="minorHAnsi"/>
+          <w:color w:val="1F497D" w:themeColor="text2"/>
+          <w:sz w:val="16"/>
+          <w:szCs w:val="16"/>
+        </w:rPr>
+        <w:t xml:space="preserve"> </w:t>
+      </w:r>
+      <w:r>
+        <w:rPr>
+          <w:rFonts w:cstheme="minorHAnsi"/>
+          <w:color w:val="FF0000"/>
+          <w:sz w:val="16"/>
+          <w:szCs w:val="16"/>
+        </w:rPr>
         <w:t>--</w:t>
       </w:r>
-      <w:proofErr w:type="spellStart"/>
       <w:r>
         <w:rPr>
           <w:rFonts w:cstheme="minorHAnsi"/>
@@ -10609,9 +10559,17 @@
           <w:sz w:val="16"/>
           <w:szCs w:val="16"/>
         </w:rPr>
-        <w:t>user_name</w:t>
-      </w:r>
-      <w:proofErr w:type="spellEnd"/>
+        <w:t xml:space="preserve">number_of_photos_to_be_liked </w:t>
+      </w:r>
+      <w:r>
+        <w:rPr>
+          <w:rFonts w:cstheme="minorHAnsi"/>
+          <w:color w:val="1F497D" w:themeColor="text2"/>
+          <w:sz w:val="16"/>
+          <w:szCs w:val="16"/>
+        </w:rPr>
+        <w:t>50</w:t>
+      </w:r>
       <w:r>
         <w:rPr>
           <w:rFonts w:cstheme="minorHAnsi"/>
@@ -10621,26 +10579,6 @@
         </w:rPr>
         <w:t xml:space="preserve"> </w:t>
       </w:r>
-      <w:proofErr w:type="spellStart"/>
-      <w:r>
-        <w:rPr>
-          <w:rFonts w:cstheme="minorHAnsi"/>
-          <w:color w:val="1F497D" w:themeColor="text2"/>
-          <w:sz w:val="16"/>
-          <w:szCs w:val="16"/>
-        </w:rPr>
-        <w:t>JohnDoe</w:t>
-      </w:r>
-      <w:proofErr w:type="spellEnd"/>
-      <w:r>
-        <w:rPr>
-          <w:rFonts w:cstheme="minorHAnsi"/>
-          <w:color w:val="1F497D" w:themeColor="text2"/>
-          <w:sz w:val="16"/>
-          <w:szCs w:val="16"/>
-        </w:rPr>
-        <w:t xml:space="preserve"> </w:t>
-      </w:r>
       <w:r>
         <w:rPr>
           <w:rFonts w:cstheme="minorHAnsi"/>
@@ -10657,111 +10595,8 @@
           <w:sz w:val="16"/>
           <w:szCs w:val="16"/>
         </w:rPr>
-        <w:t>--password</w:t>
-      </w:r>
-      <w:r>
-        <w:rPr>
-          <w:rFonts w:cstheme="minorHAnsi"/>
-          <w:color w:val="1F497D" w:themeColor="text2"/>
-          <w:sz w:val="16"/>
-          <w:szCs w:val="16"/>
-        </w:rPr>
-        <w:t xml:space="preserve"> ******</w:t>
-      </w:r>
-      <w:r>
-        <w:rPr>
-          <w:rFonts w:cstheme="minorHAnsi"/>
-          <w:color w:val="1F497D" w:themeColor="text2"/>
-          <w:sz w:val="16"/>
-          <w:szCs w:val="16"/>
-        </w:rPr>
-        <w:t xml:space="preserve">  </w:t>
-      </w:r>
-      <w:r>
-        <w:rPr>
-          <w:rFonts w:cstheme="minorHAnsi"/>
-          <w:color w:val="1F497D" w:themeColor="text2"/>
-          <w:sz w:val="16"/>
-          <w:szCs w:val="16"/>
-        </w:rPr>
-        <w:t xml:space="preserve"> </w:t>
-      </w:r>
-      <w:r>
-        <w:rPr>
-          <w:rFonts w:cstheme="minorHAnsi"/>
-          <w:color w:val="FF0000"/>
-          <w:sz w:val="16"/>
-          <w:szCs w:val="16"/>
-        </w:rPr>
-        <w:t>--</w:t>
-      </w:r>
-      <w:proofErr w:type="spellStart"/>
-      <w:r>
-        <w:rPr>
-          <w:rFonts w:cstheme="minorHAnsi"/>
-          <w:color w:val="FF0000"/>
-          <w:sz w:val="16"/>
-          <w:szCs w:val="16"/>
-        </w:rPr>
-        <w:t>number_of_photos_to_be_liked</w:t>
-      </w:r>
-      <w:proofErr w:type="spellEnd"/>
-      <w:r>
-        <w:rPr>
-          <w:rFonts w:cstheme="minorHAnsi"/>
-          <w:color w:val="FF0000"/>
-          <w:sz w:val="16"/>
-          <w:szCs w:val="16"/>
-        </w:rPr>
-        <w:t xml:space="preserve"> </w:t>
-      </w:r>
-      <w:r>
-        <w:rPr>
-          <w:rFonts w:cstheme="minorHAnsi"/>
-          <w:color w:val="1F497D" w:themeColor="text2"/>
-          <w:sz w:val="16"/>
-          <w:szCs w:val="16"/>
-        </w:rPr>
-        <w:t>50</w:t>
-      </w:r>
-      <w:r>
-        <w:rPr>
-          <w:rFonts w:cstheme="minorHAnsi"/>
-          <w:color w:val="1F497D" w:themeColor="text2"/>
-          <w:sz w:val="16"/>
-          <w:szCs w:val="16"/>
-        </w:rPr>
-        <w:t xml:space="preserve"> </w:t>
-      </w:r>
-      <w:r>
-        <w:rPr>
-          <w:rFonts w:cstheme="minorHAnsi"/>
-          <w:color w:val="1F497D" w:themeColor="text2"/>
-          <w:sz w:val="16"/>
-          <w:szCs w:val="16"/>
-        </w:rPr>
-        <w:t xml:space="preserve">  </w:t>
-      </w:r>
-      <w:r>
-        <w:rPr>
-          <w:rFonts w:cstheme="minorHAnsi"/>
-          <w:color w:val="FF0000"/>
-          <w:sz w:val="16"/>
-          <w:szCs w:val="16"/>
-        </w:rPr>
-        <w:t>--</w:t>
-      </w:r>
-      <w:proofErr w:type="spellStart"/>
-      <w:r>
-        <w:rPr>
-          <w:rFonts w:cstheme="minorHAnsi"/>
-          <w:color w:val="FF0000"/>
-          <w:sz w:val="16"/>
-          <w:szCs w:val="16"/>
-        </w:rPr>
-        <w:t>photo_href</w:t>
-      </w:r>
-      <w:proofErr w:type="spellEnd"/>
+        <w:t>--photo_href</w:t>
+      </w:r>
       <w:r>
         <w:rPr>
           <w:rFonts w:cstheme="minorHAnsi"/>
@@ -10905,19 +10740,8 @@
           <w:sz w:val="16"/>
           <w:szCs w:val="16"/>
         </w:rPr>
-        <w:t xml:space="preserve"> </w:t>
-      </w:r>
-      <w:proofErr w:type="spellStart"/>
-      <w:r>
-        <w:rPr>
-          <w:rFonts w:cstheme="minorHAnsi"/>
-          <w:color w:val="1F497D" w:themeColor="text2"/>
-          <w:sz w:val="16"/>
-          <w:szCs w:val="16"/>
-        </w:rPr>
-        <w:t>JohnDoe</w:t>
-      </w:r>
-      <w:proofErr w:type="spellEnd"/>
+        <w:t xml:space="preserve"> JohnDoe</w:t>
+      </w:r>
       <w:r>
         <w:rPr>
           <w:rFonts w:cstheme="minorHAnsi"/>
@@ -11210,9 +11034,98 @@
           <w:sz w:val="16"/>
           <w:szCs w:val="16"/>
         </w:rPr>
+        <w:t>--user_name</w:t>
+      </w:r>
+      <w:r>
+        <w:rPr>
+          <w:rFonts w:cstheme="minorHAnsi"/>
+          <w:color w:val="FF0000"/>
+          <w:sz w:val="16"/>
+          <w:szCs w:val="16"/>
+        </w:rPr>
+        <w:t xml:space="preserve"> </w:t>
+      </w:r>
+      <w:r>
+        <w:rPr>
+          <w:rFonts w:cstheme="minorHAnsi"/>
+          <w:color w:val="1F497D" w:themeColor="text2"/>
+          <w:sz w:val="16"/>
+          <w:szCs w:val="16"/>
+        </w:rPr>
+        <w:t xml:space="preserve"> JohnDoe</w:t>
+      </w:r>
+      <w:r>
+        <w:rPr>
+          <w:rFonts w:cstheme="minorHAnsi"/>
+          <w:color w:val="1F497D" w:themeColor="text2"/>
+          <w:sz w:val="16"/>
+          <w:szCs w:val="16"/>
+        </w:rPr>
+        <w:t xml:space="preserve">   </w:t>
+      </w:r>
+      <w:r>
+        <w:rPr>
+          <w:rFonts w:cstheme="minorHAnsi"/>
+          <w:color w:val="1F497D" w:themeColor="text2"/>
+          <w:sz w:val="16"/>
+          <w:szCs w:val="16"/>
+        </w:rPr>
+        <w:t xml:space="preserve"> </w:t>
+      </w:r>
+      <w:r>
+        <w:rPr>
+          <w:rFonts w:cstheme="minorHAnsi"/>
+          <w:color w:val="FF0000"/>
+          <w:sz w:val="16"/>
+          <w:szCs w:val="16"/>
+        </w:rPr>
+        <w:t>--password</w:t>
+      </w:r>
+      <w:r>
+        <w:rPr>
+          <w:rFonts w:cstheme="minorHAnsi"/>
+          <w:color w:val="1F497D" w:themeColor="text2"/>
+          <w:sz w:val="16"/>
+          <w:szCs w:val="16"/>
+        </w:rPr>
+        <w:t xml:space="preserve"> </w:t>
+      </w:r>
+      <w:r>
+        <w:rPr>
+          <w:rFonts w:cstheme="minorHAnsi"/>
+          <w:color w:val="1F497D" w:themeColor="text2"/>
+          <w:sz w:val="16"/>
+          <w:szCs w:val="16"/>
+        </w:rPr>
+        <w:t xml:space="preserve"> </w:t>
+      </w:r>
+      <w:r>
+        <w:rPr>
+          <w:rFonts w:cstheme="minorHAnsi"/>
+          <w:color w:val="1F497D" w:themeColor="text2"/>
+          <w:sz w:val="16"/>
+          <w:szCs w:val="16"/>
+        </w:rPr>
+        <w:t>******</w:t>
+      </w:r>
+      <w:r>
+        <w:rPr>
+          <w:rFonts w:cstheme="minorHAnsi"/>
+          <w:color w:val="1F497D" w:themeColor="text2"/>
+          <w:sz w:val="16"/>
+          <w:szCs w:val="16"/>
+        </w:rPr>
+        <w:t xml:space="preserve">   </w:t>
+      </w:r>
+      <w:r>
+        <w:rPr>
+          <w:rFonts w:cstheme="minorHAnsi"/>
+          <w:color w:val="FF0000"/>
+          <w:sz w:val="16"/>
+          <w:szCs w:val="16"/>
+        </w:rPr>
         <w:t>--</w:t>
       </w:r>
-      <w:proofErr w:type="spellStart"/>
       <w:r>
         <w:rPr>
           <w:rFonts w:cstheme="minorHAnsi"/>
@@ -11220,121 +11133,8 @@
           <w:sz w:val="16"/>
           <w:szCs w:val="16"/>
         </w:rPr>
-        <w:t>user_name</w:t>
-      </w:r>
-      <w:proofErr w:type="spellEnd"/>
-      <w:r>
-        <w:rPr>
-          <w:rFonts w:cstheme="minorHAnsi"/>
-          <w:color w:val="FF0000"/>
-          <w:sz w:val="16"/>
-          <w:szCs w:val="16"/>
-        </w:rPr>
-        <w:t xml:space="preserve"> </w:t>
-      </w:r>
-      <w:r>
-        <w:rPr>
-          <w:rFonts w:cstheme="minorHAnsi"/>
-          <w:color w:val="1F497D" w:themeColor="text2"/>
-          <w:sz w:val="16"/>
-          <w:szCs w:val="16"/>
-        </w:rPr>
-        <w:t xml:space="preserve"> </w:t>
-      </w:r>
-      <w:proofErr w:type="spellStart"/>
-      <w:r>
-        <w:rPr>
-          <w:rFonts w:cstheme="minorHAnsi"/>
-          <w:color w:val="1F497D" w:themeColor="text2"/>
-          <w:sz w:val="16"/>
-          <w:szCs w:val="16"/>
-        </w:rPr>
-        <w:t>JohnDoe</w:t>
-      </w:r>
-      <w:proofErr w:type="spellEnd"/>
-      <w:r>
-        <w:rPr>
-          <w:rFonts w:cstheme="minorHAnsi"/>
-          <w:color w:val="1F497D" w:themeColor="text2"/>
-          <w:sz w:val="16"/>
-          <w:szCs w:val="16"/>
-        </w:rPr>
-        <w:t xml:space="preserve">   </w:t>
-      </w:r>
-      <w:r>
-        <w:rPr>
-          <w:rFonts w:cstheme="minorHAnsi"/>
-          <w:color w:val="1F497D" w:themeColor="text2"/>
-          <w:sz w:val="16"/>
-          <w:szCs w:val="16"/>
-        </w:rPr>
-        <w:t xml:space="preserve"> </w:t>
-      </w:r>
-      <w:r>
-        <w:rPr>
-          <w:rFonts w:cstheme="minorHAnsi"/>
-          <w:color w:val="FF0000"/>
-          <w:sz w:val="16"/>
-          <w:szCs w:val="16"/>
-        </w:rPr>
-        <w:t>--password</w:t>
-      </w:r>
-      <w:r>
-        <w:rPr>
-          <w:rFonts w:cstheme="minorHAnsi"/>
-          <w:color w:val="1F497D" w:themeColor="text2"/>
-          <w:sz w:val="16"/>
-          <w:szCs w:val="16"/>
-        </w:rPr>
-        <w:t xml:space="preserve"> </w:t>
-      </w:r>
-      <w:r>
-        <w:rPr>
-          <w:rFonts w:cstheme="minorHAnsi"/>
-          <w:color w:val="1F497D" w:themeColor="text2"/>
-          <w:sz w:val="16"/>
-          <w:szCs w:val="16"/>
-        </w:rPr>
-        <w:t xml:space="preserve"> </w:t>
-      </w:r>
-      <w:r>
-        <w:rPr>
-          <w:rFonts w:cstheme="minorHAnsi"/>
-          <w:color w:val="1F497D" w:themeColor="text2"/>
-          <w:sz w:val="16"/>
-          <w:szCs w:val="16"/>
-        </w:rPr>
-        <w:t>******</w:t>
-      </w:r>
-      <w:r>
-        <w:rPr>
-          <w:rFonts w:cstheme="minorHAnsi"/>
-          <w:color w:val="1F497D" w:themeColor="text2"/>
-          <w:sz w:val="16"/>
-          <w:szCs w:val="16"/>
-        </w:rPr>
-        <w:t xml:space="preserve">   </w:t>
-      </w:r>
-      <w:r>
-        <w:rPr>
-          <w:rFonts w:cstheme="minorHAnsi"/>
-          <w:color w:val="FF0000"/>
-          <w:sz w:val="16"/>
-          <w:szCs w:val="16"/>
-        </w:rPr>
-        <w:t>--</w:t>
-      </w:r>
-      <w:proofErr w:type="spellStart"/>
-      <w:r>
-        <w:rPr>
-          <w:rFonts w:cstheme="minorHAnsi"/>
-          <w:color w:val="FF0000"/>
-          <w:sz w:val="16"/>
-          <w:szCs w:val="16"/>
-        </w:rPr>
         <w:t>number_of_photos_to_be_liked</w:t>
       </w:r>
-      <w:proofErr w:type="spellEnd"/>
       <w:r>
         <w:rPr>
           <w:rFonts w:cstheme="minorHAnsi"/>
@@ -11489,7 +11289,6 @@
         </w:rPr>
         <w:t xml:space="preserve"> </w:t>
       </w:r>
-      <w:proofErr w:type="spellStart"/>
       <w:r>
         <w:rPr>
           <w:rFonts w:cstheme="minorHAnsi"/>
@@ -11499,7 +11298,6 @@
         </w:rPr>
         <w:t>JohnDoe</w:t>
       </w:r>
-      <w:proofErr w:type="spellEnd"/>
       <w:r>
         <w:rPr>
           <w:rFonts w:cstheme="minorHAnsi"/>
@@ -11774,9 +11572,98 @@
           <w:sz w:val="16"/>
           <w:szCs w:val="16"/>
         </w:rPr>
+        <w:t>--user_name</w:t>
+      </w:r>
+      <w:r>
+        <w:rPr>
+          <w:rFonts w:cstheme="minorHAnsi"/>
+          <w:color w:val="FF0000"/>
+          <w:sz w:val="16"/>
+          <w:szCs w:val="16"/>
+        </w:rPr>
+        <w:t xml:space="preserve"> </w:t>
+      </w:r>
+      <w:r>
+        <w:rPr>
+          <w:rFonts w:cstheme="minorHAnsi"/>
+          <w:color w:val="1F497D" w:themeColor="text2"/>
+          <w:sz w:val="16"/>
+          <w:szCs w:val="16"/>
+        </w:rPr>
+        <w:t xml:space="preserve"> JohnDoe</w:t>
+      </w:r>
+      <w:r>
+        <w:rPr>
+          <w:rFonts w:cstheme="minorHAnsi"/>
+          <w:color w:val="1F497D" w:themeColor="text2"/>
+          <w:sz w:val="16"/>
+          <w:szCs w:val="16"/>
+        </w:rPr>
+        <w:t xml:space="preserve"> </w:t>
+      </w:r>
+      <w:r>
+        <w:rPr>
+          <w:rFonts w:cstheme="minorHAnsi"/>
+          <w:color w:val="1F497D" w:themeColor="text2"/>
+          <w:sz w:val="16"/>
+          <w:szCs w:val="16"/>
+        </w:rPr>
+        <w:t xml:space="preserve">   </w:t>
+      </w:r>
+      <w:r>
+        <w:rPr>
+          <w:rFonts w:cstheme="minorHAnsi"/>
+          <w:color w:val="FF0000"/>
+          <w:sz w:val="16"/>
+          <w:szCs w:val="16"/>
+        </w:rPr>
+        <w:t>--password</w:t>
+      </w:r>
+      <w:r>
+        <w:rPr>
+          <w:rFonts w:cstheme="minorHAnsi"/>
+          <w:color w:val="1F497D" w:themeColor="text2"/>
+          <w:sz w:val="16"/>
+          <w:szCs w:val="16"/>
+        </w:rPr>
+        <w:t xml:space="preserve"> </w:t>
+      </w:r>
+      <w:r>
+        <w:rPr>
+          <w:rFonts w:cstheme="minorHAnsi"/>
+          <w:color w:val="1F497D" w:themeColor="text2"/>
+          <w:sz w:val="16"/>
+          <w:szCs w:val="16"/>
+        </w:rPr>
+        <w:t xml:space="preserve"> </w:t>
+      </w:r>
+      <w:r>
+        <w:rPr>
+          <w:rFonts w:cstheme="minorHAnsi"/>
+          <w:color w:val="1F497D" w:themeColor="text2"/>
+          <w:sz w:val="16"/>
+          <w:szCs w:val="16"/>
+        </w:rPr>
+        <w:t xml:space="preserve">****** </w:t>
+      </w:r>
+      <w:r>
+        <w:rPr>
+          <w:rFonts w:cstheme="minorHAnsi"/>
+          <w:color w:val="1F497D" w:themeColor="text2"/>
+          <w:sz w:val="16"/>
+          <w:szCs w:val="16"/>
+        </w:rPr>
+        <w:t xml:space="preserve">   </w:t>
+      </w:r>
+      <w:r>
+        <w:rPr>
+          <w:rFonts w:cstheme="minorHAnsi"/>
+          <w:color w:val="FF0000"/>
+          <w:sz w:val="16"/>
+          <w:szCs w:val="16"/>
+        </w:rPr>
         <w:t>--</w:t>
       </w:r>
-      <w:proofErr w:type="spellStart"/>
       <w:r>
         <w:rPr>
           <w:rFonts w:cstheme="minorHAnsi"/>
@@ -11784,9 +11671,26 @@
           <w:sz w:val="16"/>
           <w:szCs w:val="16"/>
         </w:rPr>
-        <w:t>user_name</w:t>
-      </w:r>
-      <w:proofErr w:type="spellEnd"/>
+        <w:t>number_of_photos_to_be_liked</w:t>
+      </w:r>
+      <w:r>
+        <w:rPr>
+          <w:rFonts w:cstheme="minorHAnsi"/>
+          <w:color w:val="1F497D" w:themeColor="text2"/>
+          <w:sz w:val="16"/>
+          <w:szCs w:val="16"/>
+        </w:rPr>
+        <w:t xml:space="preserve"> 50</w:t>
+      </w:r>
+      <w:r>
+        <w:rPr>
+          <w:rFonts w:cstheme="minorHAnsi"/>
+          <w:color w:val="1F497D" w:themeColor="text2"/>
+          <w:sz w:val="16"/>
+          <w:szCs w:val="16"/>
+        </w:rPr>
+        <w:t xml:space="preserve"> </w:t>
+      </w:r>
       <w:r>
         <w:rPr>
           <w:rFonts w:cstheme="minorHAnsi"/>
@@ -11794,44 +11698,6 @@
           <w:sz w:val="16"/>
           <w:szCs w:val="16"/>
         </w:rPr>
-        <w:t xml:space="preserve"> </w:t>
-      </w:r>
-      <w:r>
-        <w:rPr>
-          <w:rFonts w:cstheme="minorHAnsi"/>
-          <w:color w:val="1F497D" w:themeColor="text2"/>
-          <w:sz w:val="16"/>
-          <w:szCs w:val="16"/>
-        </w:rPr>
-        <w:t xml:space="preserve"> </w:t>
-      </w:r>
-      <w:proofErr w:type="spellStart"/>
-      <w:r>
-        <w:rPr>
-          <w:rFonts w:cstheme="minorHAnsi"/>
-          <w:color w:val="1F497D" w:themeColor="text2"/>
-          <w:sz w:val="16"/>
-          <w:szCs w:val="16"/>
-        </w:rPr>
-        <w:t>JohnDoe</w:t>
-      </w:r>
-      <w:proofErr w:type="spellEnd"/>
-      <w:r>
-        <w:rPr>
-          <w:rFonts w:cstheme="minorHAnsi"/>
-          <w:color w:val="1F497D" w:themeColor="text2"/>
-          <w:sz w:val="16"/>
-          <w:szCs w:val="16"/>
-        </w:rPr>
-        <w:t xml:space="preserve"> </w:t>
-      </w:r>
-      <w:r>
-        <w:rPr>
-          <w:rFonts w:cstheme="minorHAnsi"/>
-          <w:color w:val="1F497D" w:themeColor="text2"/>
-          <w:sz w:val="16"/>
-          <w:szCs w:val="16"/>
-        </w:rPr>
         <w:t xml:space="preserve">   </w:t>
       </w:r>
       <w:r>
@@ -11841,111 +11707,8 @@
           <w:sz w:val="16"/>
           <w:szCs w:val="16"/>
         </w:rPr>
-        <w:t>--password</w:t>
-      </w:r>
-      <w:r>
-        <w:rPr>
-          <w:rFonts w:cstheme="minorHAnsi"/>
-          <w:color w:val="1F497D" w:themeColor="text2"/>
-          <w:sz w:val="16"/>
-          <w:szCs w:val="16"/>
-        </w:rPr>
-        <w:t xml:space="preserve"> </w:t>
-      </w:r>
-      <w:r>
-        <w:rPr>
-          <w:rFonts w:cstheme="minorHAnsi"/>
-          <w:color w:val="1F497D" w:themeColor="text2"/>
-          <w:sz w:val="16"/>
-          <w:szCs w:val="16"/>
-        </w:rPr>
-        <w:t xml:space="preserve"> </w:t>
-      </w:r>
-      <w:r>
-        <w:rPr>
-          <w:rFonts w:cstheme="minorHAnsi"/>
-          <w:color w:val="1F497D" w:themeColor="text2"/>
-          <w:sz w:val="16"/>
-          <w:szCs w:val="16"/>
-        </w:rPr>
-        <w:t xml:space="preserve">****** </w:t>
-      </w:r>
-      <w:r>
-        <w:rPr>
-          <w:rFonts w:cstheme="minorHAnsi"/>
-          <w:color w:val="1F497D" w:themeColor="text2"/>
-          <w:sz w:val="16"/>
-          <w:szCs w:val="16"/>
-        </w:rPr>
-        <w:t xml:space="preserve">   </w:t>
-      </w:r>
-      <w:r>
-        <w:rPr>
-          <w:rFonts w:cstheme="minorHAnsi"/>
-          <w:color w:val="FF0000"/>
-          <w:sz w:val="16"/>
-          <w:szCs w:val="16"/>
-        </w:rPr>
-        <w:t>--</w:t>
-      </w:r>
-      <w:proofErr w:type="spellStart"/>
-      <w:r>
-        <w:rPr>
-          <w:rFonts w:cstheme="minorHAnsi"/>
-          <w:color w:val="FF0000"/>
-          <w:sz w:val="16"/>
-          <w:szCs w:val="16"/>
-        </w:rPr>
-        <w:t>number_of_photos_to_be_liked</w:t>
-      </w:r>
-      <w:proofErr w:type="spellEnd"/>
-      <w:r>
-        <w:rPr>
-          <w:rFonts w:cstheme="minorHAnsi"/>
-          <w:color w:val="1F497D" w:themeColor="text2"/>
-          <w:sz w:val="16"/>
-          <w:szCs w:val="16"/>
-        </w:rPr>
-        <w:t xml:space="preserve"> 50</w:t>
-      </w:r>
-      <w:r>
-        <w:rPr>
-          <w:rFonts w:cstheme="minorHAnsi"/>
-          <w:color w:val="1F497D" w:themeColor="text2"/>
-          <w:sz w:val="16"/>
-          <w:szCs w:val="16"/>
-        </w:rPr>
-        <w:t xml:space="preserve"> </w:t>
-      </w:r>
-      <w:r>
-        <w:rPr>
-          <w:rFonts w:cstheme="minorHAnsi"/>
-          <w:color w:val="FF0000"/>
-          <w:sz w:val="16"/>
-          <w:szCs w:val="16"/>
-        </w:rPr>
-        <w:t xml:space="preserve">   </w:t>
-      </w:r>
-      <w:r>
-        <w:rPr>
-          <w:rFonts w:cstheme="minorHAnsi"/>
-          <w:color w:val="FF0000"/>
-          <w:sz w:val="16"/>
-          <w:szCs w:val="16"/>
-        </w:rPr>
-        <w:t>-</w:t>
-      </w:r>
-      <w:proofErr w:type="spellStart"/>
-      <w:r>
-        <w:rPr>
-          <w:rFonts w:cstheme="minorHAnsi"/>
-          <w:color w:val="FF0000"/>
-          <w:sz w:val="16"/>
-          <w:szCs w:val="16"/>
-        </w:rPr>
-        <w:t>number_of_notifications</w:t>
-      </w:r>
-      <w:proofErr w:type="spellEnd"/>
+        <w:t>-number_of_notifications</w:t>
+      </w:r>
       <w:r>
         <w:rPr>
           <w:rFonts w:cstheme="minorHAnsi"/>
@@ -12109,7 +11872,6 @@
         </w:rPr>
         <w:t xml:space="preserve"> </w:t>
       </w:r>
-      <w:proofErr w:type="spellStart"/>
       <w:r>
         <w:rPr>
           <w:rFonts w:cstheme="minorHAnsi"/>
@@ -12119,7 +11881,6 @@
         </w:rPr>
         <w:t>JohnDoe</w:t>
       </w:r>
-      <w:proofErr w:type="spellEnd"/>
       <w:r>
         <w:rPr>
           <w:rFonts w:cstheme="minorHAnsi"/>
@@ -12404,9 +12165,8 @@
           <w:sz w:val="16"/>
           <w:szCs w:val="16"/>
         </w:rPr>
-        <w:t>--</w:t>
-      </w:r>
-      <w:proofErr w:type="spellStart"/>
+        <w:t>--user_name</w:t>
+      </w:r>
       <w:r>
         <w:rPr>
           <w:rFonts w:cstheme="minorHAnsi"/>
@@ -12414,9 +12174,26 @@
           <w:sz w:val="16"/>
           <w:szCs w:val="16"/>
         </w:rPr>
-        <w:t>user_name</w:t>
-      </w:r>
-      <w:proofErr w:type="spellEnd"/>
+        <w:t xml:space="preserve"> </w:t>
+      </w:r>
+      <w:r>
+        <w:rPr>
+          <w:rFonts w:cstheme="minorHAnsi"/>
+          <w:color w:val="1F497D" w:themeColor="text2"/>
+          <w:sz w:val="16"/>
+          <w:szCs w:val="16"/>
+        </w:rPr>
+        <w:t xml:space="preserve"> JohnDoe</w:t>
+      </w:r>
+      <w:r>
+        <w:rPr>
+          <w:rFonts w:cstheme="minorHAnsi"/>
+          <w:color w:val="1F497D" w:themeColor="text2"/>
+          <w:sz w:val="16"/>
+          <w:szCs w:val="16"/>
+        </w:rPr>
+        <w:t xml:space="preserve">     </w:t>
+      </w:r>
       <w:r>
         <w:rPr>
           <w:rFonts w:cstheme="minorHAnsi"/>
@@ -12424,110 +12201,41 @@
           <w:sz w:val="16"/>
           <w:szCs w:val="16"/>
         </w:rPr>
+        <w:t>--time_interval</w:t>
+      </w:r>
+      <w:r>
+        <w:rPr>
+          <w:rFonts w:cstheme="minorHAnsi"/>
+          <w:color w:val="FF0000"/>
+          <w:sz w:val="16"/>
+          <w:szCs w:val="16"/>
+        </w:rPr>
+        <w:t xml:space="preserve">  </w:t>
+      </w:r>
+      <w:r>
+        <w:rPr>
+          <w:rFonts w:cstheme="minorHAnsi"/>
+          <w:sz w:val="16"/>
+          <w:szCs w:val="16"/>
+        </w:rPr>
+        <w:t>5</w:t>
+      </w:r>
+      <w:r>
+        <w:rPr>
+          <w:rFonts w:cstheme="minorHAnsi"/>
+          <w:sz w:val="16"/>
+          <w:szCs w:val="16"/>
+        </w:rPr>
         <w:t xml:space="preserve"> </w:t>
       </w:r>
       <w:r>
         <w:rPr>
           <w:rFonts w:cstheme="minorHAnsi"/>
-          <w:color w:val="1F497D" w:themeColor="text2"/>
-          <w:sz w:val="16"/>
-          <w:szCs w:val="16"/>
-        </w:rPr>
-        <w:t xml:space="preserve"> </w:t>
-      </w:r>
-      <w:proofErr w:type="spellStart"/>
-      <w:r>
-        <w:rPr>
-          <w:rFonts w:cstheme="minorHAnsi"/>
-          <w:color w:val="1F497D" w:themeColor="text2"/>
-          <w:sz w:val="16"/>
-          <w:szCs w:val="16"/>
-        </w:rPr>
-        <w:t>JohnDoe</w:t>
-      </w:r>
-      <w:proofErr w:type="spellEnd"/>
-      <w:r>
-        <w:rPr>
-          <w:rFonts w:cstheme="minorHAnsi"/>
-          <w:color w:val="1F497D" w:themeColor="text2"/>
-          <w:sz w:val="16"/>
-          <w:szCs w:val="16"/>
-        </w:rPr>
-        <w:t xml:space="preserve">     </w:t>
-      </w:r>
-      <w:r>
-        <w:rPr>
-          <w:rFonts w:cstheme="minorHAnsi"/>
           <w:color w:val="FF0000"/>
           <w:sz w:val="16"/>
           <w:szCs w:val="16"/>
         </w:rPr>
-        <w:t>--</w:t>
-      </w:r>
-      <w:proofErr w:type="spellStart"/>
-      <w:r>
-        <w:rPr>
-          <w:rFonts w:cstheme="minorHAnsi"/>
-          <w:color w:val="FF0000"/>
-          <w:sz w:val="16"/>
-          <w:szCs w:val="16"/>
-        </w:rPr>
-        <w:t>time_interval</w:t>
-      </w:r>
-      <w:proofErr w:type="spellEnd"/>
-      <w:r>
-        <w:rPr>
-          <w:rFonts w:cstheme="minorHAnsi"/>
-          <w:color w:val="FF0000"/>
-          <w:sz w:val="16"/>
-          <w:szCs w:val="16"/>
-        </w:rPr>
-        <w:t xml:space="preserve">  </w:t>
-      </w:r>
-      <w:r>
-        <w:rPr>
-          <w:rFonts w:cstheme="minorHAnsi"/>
-          <w:sz w:val="16"/>
-          <w:szCs w:val="16"/>
-        </w:rPr>
-        <w:t>5</w:t>
-      </w:r>
-      <w:r>
-        <w:rPr>
-          <w:rFonts w:cstheme="minorHAnsi"/>
-          <w:sz w:val="16"/>
-          <w:szCs w:val="16"/>
-        </w:rPr>
-        <w:t xml:space="preserve"> </w:t>
-      </w:r>
-      <w:r>
-        <w:rPr>
-          <w:rFonts w:cstheme="minorHAnsi"/>
-          <w:color w:val="FF0000"/>
-          <w:sz w:val="16"/>
-          <w:szCs w:val="16"/>
-        </w:rPr>
-        <w:t>–</w:t>
-      </w:r>
-      <w:proofErr w:type="spellStart"/>
-      <w:r>
-        <w:rPr>
-          <w:rFonts w:cstheme="minorHAnsi"/>
-          <w:color w:val="FF0000"/>
-          <w:sz w:val="16"/>
-          <w:szCs w:val="16"/>
-        </w:rPr>
-        <w:t>gallery_href</w:t>
-      </w:r>
-      <w:proofErr w:type="spellEnd"/>
-      <w:r>
-        <w:rPr>
-          <w:rFonts w:cstheme="minorHAnsi"/>
-          <w:color w:val="FF0000"/>
-          <w:sz w:val="16"/>
-          <w:szCs w:val="16"/>
-        </w:rPr>
-        <w:t xml:space="preserve">  </w:t>
+        <w:t xml:space="preserve">–gallery_href  </w:t>
       </w:r>
       <w:r>
         <w:rPr>
@@ -12654,19 +12362,8 @@
           <w:sz w:val="16"/>
           <w:szCs w:val="16"/>
         </w:rPr>
-        <w:t xml:space="preserve"> </w:t>
-      </w:r>
-      <w:proofErr w:type="spellStart"/>
-      <w:r>
-        <w:rPr>
-          <w:rFonts w:cstheme="minorHAnsi"/>
-          <w:color w:val="1F497D" w:themeColor="text2"/>
-          <w:sz w:val="16"/>
-          <w:szCs w:val="16"/>
-        </w:rPr>
-        <w:t>JohnDoe</w:t>
-      </w:r>
-      <w:proofErr w:type="spellEnd"/>
+        <w:t xml:space="preserve"> JohnDoe</w:t>
+      </w:r>
       <w:r>
         <w:rPr>
           <w:rFonts w:cstheme="minorHAnsi"/>
@@ -15158,7 +14855,7 @@
 </file>
 
 <file path=customXml/itemProps1.xml><?xml version="1.0" encoding="utf-8"?>
-<ds:datastoreItem xmlns:ds="http://schemas.openxmlformats.org/officeDocument/2006/customXml" ds:itemID="{1BE796D6-E545-4868-B27B-3AC938F33BC5}">
+<ds:datastoreItem xmlns:ds="http://schemas.openxmlformats.org/officeDocument/2006/customXml" ds:itemID="{C0590AA8-2298-41F2-AB19-73D499949E0A}">
   <ds:schemaRefs>
     <ds:schemaRef ds:uri="http://schemas.openxmlformats.org/officeDocument/2006/bibliography"/>
   </ds:schemaRefs>

</xml_diff>

<commit_message>
New options during playing a slideshow. See more in What'sNew.txt
Mar 20 2020:
- New options during playing a slideshow:
	- Pause
	- Continue 
	- Stop   (user no longer needs to press ESC key three times to stop the slideshow) 

- Include in Main Menu the option to create a local database from the latest csv files on disk
 	
- Fixed bugs:
	- On getting the followers list: typo error that caused syntax error
	- On processing a notification element: indentation and function name errors
	  (convert_relative_datetime_string_to_absolute_date() )
</commit_message>
<xml_diff>
--- a/500px-APIless.docx
+++ b/500px-APIless.docx
@@ -32,6 +32,7 @@
         <w:t>Menu</w:t>
       </w:r>
     </w:p>
+    <w:p/>
     <w:p>
       <w:pPr>
         <w:keepNext/>
@@ -41,30 +42,51 @@
         <w:rPr>
           <w:noProof/>
         </w:rPr>
-        <w:pict>
-          <v:shapetype id="_x0000_t75" coordsize="21600,21600" o:spt="75" o:preferrelative="t" path="m@4@5l@4@11@9@11@9@5xe" filled="f" stroked="f">
-            <v:stroke joinstyle="miter"/>
-            <v:formulas>
-              <v:f eqn="if lineDrawn pixelLineWidth 0"/>
-              <v:f eqn="sum @0 1 0"/>
-              <v:f eqn="sum 0 0 @1"/>
-              <v:f eqn="prod @2 1 2"/>
-              <v:f eqn="prod @3 21600 pixelWidth"/>
-              <v:f eqn="prod @3 21600 pixelHeight"/>
-              <v:f eqn="sum @0 0 1"/>
-              <v:f eqn="prod @6 1 2"/>
-              <v:f eqn="prod @7 21600 pixelWidth"/>
-              <v:f eqn="sum @8 21600 0"/>
-              <v:f eqn="prod @7 21600 pixelHeight"/>
-              <v:f eqn="sum @10 21600 0"/>
-            </v:formulas>
-            <v:path o:extrusionok="f" gradientshapeok="t" o:connecttype="rect"/>
-            <o:lock v:ext="edit" aspectratio="t"/>
-          </v:shapetype>
-          <v:shape id="_x0000_i1025" type="#_x0000_t75" style="width:515.9pt;height:359.5pt">
-            <v:imagedata r:id="rId6" o:title="MainMenu"/>
-          </v:shape>
-        </w:pict>
+        <w:drawing>
+          <wp:inline distT="0" distB="0" distL="0" distR="0">
+            <wp:extent cx="6660589" cy="4117953"/>
+            <wp:effectExtent l="19050" t="0" r="6911" b="0"/>
+            <wp:docPr id="1" name="Picture 16"/>
+            <wp:cNvGraphicFramePr>
+              <a:graphicFrameLocks xmlns:a="http://schemas.openxmlformats.org/drawingml/2006/main" noChangeAspect="1"/>
+            </wp:cNvGraphicFramePr>
+            <a:graphic xmlns:a="http://schemas.openxmlformats.org/drawingml/2006/main">
+              <a:graphicData uri="http://schemas.openxmlformats.org/drawingml/2006/picture">
+                <pic:pic xmlns:pic="http://schemas.openxmlformats.org/drawingml/2006/picture">
+                  <pic:nvPicPr>
+                    <pic:cNvPr id="0" name="Picture 16"/>
+                    <pic:cNvPicPr>
+                      <a:picLocks noChangeAspect="1" noChangeArrowheads="1"/>
+                    </pic:cNvPicPr>
+                  </pic:nvPicPr>
+                  <pic:blipFill>
+                    <a:blip r:embed="rId6" cstate="print"/>
+                    <a:srcRect/>
+                    <a:stretch>
+                      <a:fillRect/>
+                    </a:stretch>
+                  </pic:blipFill>
+                  <pic:spPr bwMode="auto">
+                    <a:xfrm>
+                      <a:off x="0" y="0"/>
+                      <a:ext cx="6662954" cy="4119415"/>
+                    </a:xfrm>
+                    <a:prstGeom prst="rect">
+                      <a:avLst/>
+                    </a:prstGeom>
+                    <a:noFill/>
+                    <a:ln w="9525">
+                      <a:noFill/>
+                      <a:miter lim="800000"/>
+                      <a:headEnd/>
+                      <a:tailEnd/>
+                    </a:ln>
+                  </pic:spPr>
+                </pic:pic>
+              </a:graphicData>
+            </a:graphic>
+          </wp:inline>
+        </w:drawing>
       </w:r>
     </w:p>
     <w:p>
@@ -484,14 +506,35 @@
           <w:sz w:val="18"/>
           <w:szCs w:val="18"/>
         </w:rPr>
-        <w:t>photos from preselected or customized</w:t>
-      </w:r>
-      <w:r>
-        <w:rPr>
-          <w:sz w:val="18"/>
-          <w:szCs w:val="18"/>
-        </w:rPr>
-        <w:t xml:space="preserve"> galleries</w:t>
+        <w:t xml:space="preserve">the </w:t>
+      </w:r>
+      <w:r>
+        <w:rPr>
+          <w:sz w:val="18"/>
+          <w:szCs w:val="18"/>
+        </w:rPr>
+        <w:t xml:space="preserve">photos from </w:t>
+      </w:r>
+      <w:r>
+        <w:rPr>
+          <w:sz w:val="18"/>
+          <w:szCs w:val="18"/>
+        </w:rPr>
+        <w:t xml:space="preserve">a </w:t>
+      </w:r>
+      <w:r>
+        <w:rPr>
+          <w:sz w:val="18"/>
+          <w:szCs w:val="18"/>
+        </w:rPr>
+        <w:t>preselected or customized</w:t>
+      </w:r>
+      <w:r>
+        <w:rPr>
+          <w:sz w:val="18"/>
+          <w:szCs w:val="18"/>
+        </w:rPr>
+        <w:t xml:space="preserve"> gallery</w:t>
       </w:r>
     </w:p>
     <w:p>
@@ -601,6 +644,13 @@
           <w:sz w:val="18"/>
           <w:szCs w:val="18"/>
         </w:rPr>
+        <w:t xml:space="preserve">Your </w:t>
+      </w:r>
+      <w:r>
+        <w:rPr>
+          <w:sz w:val="18"/>
+          <w:szCs w:val="18"/>
+        </w:rPr>
         <w:t>followers that you are also following</w:t>
       </w:r>
     </w:p>
@@ -622,6 +672,13 @@
           <w:sz w:val="18"/>
           <w:szCs w:val="18"/>
         </w:rPr>
+        <w:t xml:space="preserve">Your </w:t>
+      </w:r>
+      <w:r>
+        <w:rPr>
+          <w:sz w:val="18"/>
+          <w:szCs w:val="18"/>
+        </w:rPr>
         <w:t>followers that you do not follow</w:t>
       </w:r>
     </w:p>
@@ -643,7 +700,14 @@
           <w:sz w:val="18"/>
           <w:szCs w:val="18"/>
         </w:rPr>
-        <w:t>users that you  are following but they do not follow you.</w:t>
+        <w:t>U</w:t>
+      </w:r>
+      <w:r>
+        <w:rPr>
+          <w:sz w:val="18"/>
+          <w:szCs w:val="18"/>
+        </w:rPr>
+        <w:t>sers that you  are following but they do not follow you.</w:t>
       </w:r>
     </w:p>
     <w:p>
@@ -661,11 +725,78 @@
         <w:pStyle w:val="NoSpacing"/>
         <w:outlineLvl w:val="0"/>
         <w:rPr>
+          <w:sz w:val="18"/>
+          <w:szCs w:val="18"/>
+        </w:rPr>
+      </w:pPr>
+      <w:r>
+        <w:rPr>
+          <w:sz w:val="18"/>
+          <w:szCs w:val="18"/>
+        </w:rPr>
+        <w:t>To falicitate the analysis tasks, we have option to create</w:t>
+      </w:r>
+      <w:r>
+        <w:rPr>
+          <w:sz w:val="18"/>
+          <w:szCs w:val="18"/>
+        </w:rPr>
+        <w:t xml:space="preserve"> a</w:t>
+      </w:r>
+      <w:r>
+        <w:rPr>
+          <w:sz w:val="18"/>
+          <w:szCs w:val="18"/>
+        </w:rPr>
+        <w:t xml:space="preserve"> local SQL database</w:t>
+      </w:r>
+      <w:r>
+        <w:rPr>
+          <w:sz w:val="18"/>
+          <w:szCs w:val="18"/>
+        </w:rPr>
+        <w:t xml:space="preserve"> </w:t>
+      </w:r>
+      <w:r>
+        <w:rPr>
+          <w:sz w:val="18"/>
+          <w:szCs w:val="18"/>
+        </w:rPr>
+        <w:t>using</w:t>
+      </w:r>
+      <w:r>
+        <w:rPr>
+          <w:sz w:val="18"/>
+          <w:szCs w:val="18"/>
+        </w:rPr>
+        <w:t xml:space="preserve"> the csv files obtained in the data collection processes</w:t>
+      </w:r>
+      <w:r>
+        <w:rPr>
+          <w:sz w:val="18"/>
+          <w:szCs w:val="18"/>
+        </w:rPr>
+        <w:t>.</w:t>
+      </w:r>
+    </w:p>
+    <w:p>
+      <w:pPr>
+        <w:pStyle w:val="NoSpacing"/>
+        <w:outlineLvl w:val="0"/>
+        <w:rPr>
           <w:b/>
           <w:sz w:val="18"/>
           <w:szCs w:val="18"/>
         </w:rPr>
       </w:pPr>
+      <w:r>
+        <w:rPr>
+          <w:b/>
+          <w:sz w:val="18"/>
+          <w:szCs w:val="18"/>
+        </w:rPr>
+        <w:t xml:space="preserve"> </w:t>
+      </w:r>
     </w:p>
     <w:p>
       <w:pPr>
@@ -731,7 +862,21 @@
           <w:sz w:val="18"/>
           <w:szCs w:val="18"/>
         </w:rPr>
-        <w:t xml:space="preserve">window terminal with the specific </w:t>
+        <w:t>window termina</w:t>
+      </w:r>
+      <w:r>
+        <w:rPr>
+          <w:sz w:val="18"/>
+          <w:szCs w:val="18"/>
+        </w:rPr>
+        <w:t>,</w:t>
+      </w:r>
+      <w:r>
+        <w:rPr>
+          <w:sz w:val="18"/>
+          <w:szCs w:val="18"/>
+        </w:rPr>
+        <w:t xml:space="preserve"> with the specific </w:t>
       </w:r>
       <w:r>
         <w:rPr>
@@ -1725,7 +1870,26 @@
           <w:noProof/>
         </w:rPr>
         <w:pict>
-          <v:shape id="_x0000_i1026" type="#_x0000_t75" style="width:542.25pt;height:232.9pt">
+          <v:shapetype id="_x0000_t75" coordsize="21600,21600" o:spt="75" o:preferrelative="t" path="m@4@5l@4@11@9@11@9@5xe" filled="f" stroked="f">
+            <v:stroke joinstyle="miter"/>
+            <v:formulas>
+              <v:f eqn="if lineDrawn pixelLineWidth 0"/>
+              <v:f eqn="sum @0 1 0"/>
+              <v:f eqn="sum 0 0 @1"/>
+              <v:f eqn="prod @2 1 2"/>
+              <v:f eqn="prod @3 21600 pixelWidth"/>
+              <v:f eqn="prod @3 21600 pixelHeight"/>
+              <v:f eqn="sum @0 0 1"/>
+              <v:f eqn="prod @6 1 2"/>
+              <v:f eqn="prod @7 21600 pixelWidth"/>
+              <v:f eqn="sum @8 21600 0"/>
+              <v:f eqn="prod @7 21600 pixelHeight"/>
+              <v:f eqn="sum @10 21600 0"/>
+            </v:formulas>
+            <v:path o:extrusionok="f" gradientshapeok="t" o:connecttype="rect"/>
+            <o:lock v:ext="edit" aspectratio="t"/>
+          </v:shapetype>
+          <v:shape id="_x0000_i1025" type="#_x0000_t75" style="width:542.25pt;height:232.9pt">
             <v:imagedata r:id="rId9" o:title="photopage"/>
           </v:shape>
         </w:pict>
@@ -2102,7 +2266,7 @@
           <w:noProof/>
         </w:rPr>
         <w:pict>
-          <v:shape id="_x0000_i1027" type="#_x0000_t75" style="width:221.95pt;height:272.6pt">
+          <v:shape id="_x0000_i1026" type="#_x0000_t75" style="width:221.95pt;height:272.6pt">
             <v:imagedata r:id="rId10" o:title="Followers"/>
           </v:shape>
         </w:pict>
@@ -2118,7 +2282,7 @@
           <w:noProof/>
         </w:rPr>
         <w:pict>
-          <v:shape id="_x0000_i1028" type="#_x0000_t75" style="width:223.95pt;height:272.6pt">
+          <v:shape id="_x0000_i1027" type="#_x0000_t75" style="width:223.95pt;height:272.6pt">
             <v:imagedata r:id="rId11" o:title="Followings"/>
           </v:shape>
         </w:pict>
@@ -2977,7 +3141,7 @@
       </w:pPr>
       <w:r>
         <w:pict>
-          <v:shape id="_x0000_i1029" type="#_x0000_t75" style="width:397.75pt;height:240.35pt">
+          <v:shape id="_x0000_i1028" type="#_x0000_t75" style="width:397.75pt;height:240.35pt">
             <v:imagedata r:id="rId13" o:title="Notification"/>
           </v:shape>
         </w:pict>
@@ -3008,7 +3172,7 @@
         </w:rPr>
         <w:lastRenderedPageBreak/>
         <w:pict>
-          <v:shape id="_x0000_i1030" type="#_x0000_t75" style="width:337.15pt;height:226.45pt">
+          <v:shape id="_x0000_i1029" type="#_x0000_t75" style="width:337.15pt;height:226.45pt">
             <v:imagedata r:id="rId14" o:title="UniqueUsers"/>
           </v:shape>
         </w:pict>
@@ -4080,8 +4244,8 @@
           <w:noProof/>
         </w:rPr>
         <w:pict>
-          <v:shape id="_x0000_i1035" type="#_x0000_t75" style="width:429.5pt;height:233.4pt">
-            <v:imagedata r:id="rId17" o:title="9.details"/>
+          <v:shape id="_x0000_i1030" type="#_x0000_t75" style="width:429.5pt;height:233.4pt">
+            <v:imagedata r:id="rId17" o:title="9"/>
           </v:shape>
         </w:pict>
       </w:r>
@@ -5474,28 +5638,14 @@
           <w:sz w:val="18"/>
           <w:szCs w:val="18"/>
         </w:rPr>
-        <w:t>, locate the Next icon</w:t>
-      </w:r>
-      <w:r>
-        <w:rPr>
-          <w:sz w:val="18"/>
-          <w:szCs w:val="18"/>
-        </w:rPr>
-        <w:t xml:space="preserve"> at</w:t>
-      </w:r>
-      <w:r>
-        <w:rPr>
-          <w:sz w:val="18"/>
-          <w:szCs w:val="18"/>
-        </w:rPr>
-        <w:t xml:space="preserve"> the middle-right side of the photo</w:t>
-      </w:r>
-      <w:r>
-        <w:rPr>
-          <w:sz w:val="18"/>
-          <w:szCs w:val="18"/>
-        </w:rPr>
-        <w:t>, click on it</w:t>
+        <w:t xml:space="preserve">, </w:t>
+      </w:r>
+      <w:r>
+        <w:rPr>
+          <w:sz w:val="18"/>
+          <w:szCs w:val="18"/>
+        </w:rPr>
+        <w:t>send the Right Arrow key press</w:t>
       </w:r>
       <w:r>
         <w:rPr>
@@ -5510,31 +5660,6 @@
           <w:szCs w:val="18"/>
         </w:rPr>
         <w:t xml:space="preserve"> to  the next photo</w:t>
-      </w:r>
-    </w:p>
-    <w:p>
-      <w:pPr>
-        <w:pStyle w:val="NoSpacing"/>
-        <w:rPr>
-          <w:sz w:val="18"/>
-          <w:szCs w:val="18"/>
-        </w:rPr>
-      </w:pPr>
-    </w:p>
-    <w:p>
-      <w:pPr>
-        <w:pStyle w:val="NoSpacing"/>
-        <w:rPr>
-          <w:sz w:val="18"/>
-          <w:szCs w:val="18"/>
-        </w:rPr>
-      </w:pPr>
-      <w:r>
-        <w:rPr>
-          <w:sz w:val="18"/>
-          <w:szCs w:val="18"/>
-        </w:rPr>
-        <w:t>Note:</w:t>
       </w:r>
     </w:p>
     <w:p>
@@ -5554,87 +5679,118 @@
           <w:sz w:val="18"/>
           <w:szCs w:val="18"/>
         </w:rPr>
-        <w:t>In single</w:t>
-      </w:r>
-      <w:r>
-        <w:rPr>
-          <w:sz w:val="18"/>
-          <w:szCs w:val="18"/>
-        </w:rPr>
-        <w:t>-monitor system</w:t>
-      </w:r>
-      <w:r>
-        <w:rPr>
-          <w:sz w:val="18"/>
-          <w:szCs w:val="18"/>
-        </w:rPr>
-        <w:t>, the</w:t>
-      </w:r>
-      <w:r>
-        <w:rPr>
-          <w:sz w:val="18"/>
-          <w:szCs w:val="18"/>
-        </w:rPr>
-        <w:t xml:space="preserve"> full-screen browser will cover the control terminal (console). To stop the slideshow before the last</w:t>
+        <w:t xml:space="preserve">During the slideshow, </w:t>
+      </w:r>
+      <w:r>
+        <w:rPr>
+          <w:sz w:val="18"/>
+          <w:szCs w:val="18"/>
+        </w:rPr>
+        <w:t xml:space="preserve">the </w:t>
+      </w:r>
+      <w:r>
+        <w:rPr>
+          <w:sz w:val="18"/>
+          <w:szCs w:val="18"/>
+        </w:rPr>
+        <w:t xml:space="preserve">user can press </w:t>
+      </w:r>
+      <w:r>
+        <w:rPr>
+          <w:b/>
+          <w:sz w:val="24"/>
+          <w:szCs w:val="24"/>
+        </w:rPr>
+        <w:t>p</w:t>
+      </w:r>
+      <w:r>
+        <w:rPr>
+          <w:sz w:val="18"/>
+          <w:szCs w:val="18"/>
+        </w:rPr>
+        <w:t xml:space="preserve"> to pause, </w:t>
+      </w:r>
+      <w:r>
+        <w:rPr>
+          <w:b/>
+          <w:sz w:val="24"/>
+          <w:szCs w:val="24"/>
+        </w:rPr>
+        <w:t xml:space="preserve">c </w:t>
+      </w:r>
+      <w:r>
+        <w:rPr>
+          <w:sz w:val="18"/>
+          <w:szCs w:val="18"/>
+        </w:rPr>
+        <w:t xml:space="preserve">to continue, or </w:t>
+      </w:r>
+      <w:r>
+        <w:rPr>
+          <w:sz w:val="18"/>
+          <w:szCs w:val="18"/>
+        </w:rPr>
+        <w:t>any other keys</w:t>
+      </w:r>
+      <w:r>
+        <w:rPr>
+          <w:b/>
+          <w:sz w:val="28"/>
+          <w:szCs w:val="24"/>
+        </w:rPr>
+        <w:t xml:space="preserve"> </w:t>
+      </w:r>
+      <w:r>
+        <w:rPr>
+          <w:sz w:val="18"/>
+          <w:szCs w:val="18"/>
+        </w:rPr>
+        <w:t>to stop</w:t>
       </w:r>
     </w:p>
     <w:p>
       <w:pPr>
         <w:pStyle w:val="NoSpacing"/>
-        <w:ind w:left="720"/>
-        <w:rPr>
-          <w:sz w:val="18"/>
-          <w:szCs w:val="18"/>
-        </w:rPr>
-      </w:pPr>
-      <w:r>
-        <w:rPr>
-          <w:sz w:val="18"/>
-          <w:szCs w:val="18"/>
-        </w:rPr>
-        <w:t xml:space="preserve">photo is played, </w:t>
-      </w:r>
-      <w:r>
-        <w:rPr>
-          <w:sz w:val="18"/>
-          <w:szCs w:val="18"/>
-        </w:rPr>
-        <w:t xml:space="preserve">click </w:t>
-      </w:r>
-      <w:r>
-        <w:rPr>
-          <w:sz w:val="18"/>
-          <w:szCs w:val="18"/>
-        </w:rPr>
-        <w:t>on the browser</w:t>
-      </w:r>
-      <w:r>
-        <w:rPr>
-          <w:sz w:val="18"/>
-          <w:szCs w:val="18"/>
-        </w:rPr>
-        <w:t xml:space="preserve"> area</w:t>
-      </w:r>
-      <w:r>
-        <w:rPr>
-          <w:sz w:val="18"/>
-          <w:szCs w:val="18"/>
-        </w:rPr>
-        <w:t xml:space="preserve">, </w:t>
-      </w:r>
-      <w:r>
-        <w:rPr>
-          <w:sz w:val="18"/>
-          <w:szCs w:val="18"/>
-        </w:rPr>
-        <w:t xml:space="preserve">then </w:t>
-      </w:r>
-      <w:r>
-        <w:rPr>
-          <w:sz w:val="18"/>
-          <w:szCs w:val="18"/>
-        </w:rPr>
-        <w:t xml:space="preserve">press “ESC” keys three times </w:t>
+        <w:numPr>
+          <w:ilvl w:val="0"/>
+          <w:numId w:val="14"/>
+        </w:numPr>
+        <w:rPr>
+          <w:sz w:val="18"/>
+          <w:szCs w:val="18"/>
+        </w:rPr>
+      </w:pPr>
+      <w:r>
+        <w:rPr>
+          <w:sz w:val="18"/>
+          <w:szCs w:val="18"/>
+        </w:rPr>
+        <w:t>The user can use Left/Right arrow keys to navigate backward/forward any time.</w:t>
+      </w:r>
+    </w:p>
+    <w:p>
+      <w:pPr>
+        <w:pStyle w:val="NoSpacing"/>
+        <w:rPr>
+          <w:sz w:val="18"/>
+          <w:szCs w:val="18"/>
+        </w:rPr>
+      </w:pPr>
+    </w:p>
+    <w:p>
+      <w:pPr>
+        <w:pStyle w:val="NoSpacing"/>
+        <w:rPr>
+          <w:sz w:val="18"/>
+          <w:szCs w:val="18"/>
+        </w:rPr>
+      </w:pPr>
+      <w:r>
+        <w:rPr>
+          <w:sz w:val="18"/>
+          <w:szCs w:val="18"/>
+        </w:rPr>
+        <w:t>Note:</w:t>
       </w:r>
     </w:p>
     <w:p>
@@ -5914,7 +6070,21 @@
           <w:sz w:val="18"/>
           <w:szCs w:val="18"/>
         </w:rPr>
-        <w:t>If you want to show the NWFW</w:t>
+        <w:t xml:space="preserve">If you want </w:t>
+      </w:r>
+      <w:r>
+        <w:rPr>
+          <w:sz w:val="18"/>
+          <w:szCs w:val="18"/>
+        </w:rPr>
+        <w:t>to show the NS</w:t>
+      </w:r>
+      <w:r>
+        <w:rPr>
+          <w:sz w:val="18"/>
+          <w:szCs w:val="18"/>
+        </w:rPr>
+        <w:t>FW</w:t>
       </w:r>
       <w:r>
         <w:rPr>
@@ -5970,8 +6140,66 @@
           <w:sz w:val="18"/>
           <w:szCs w:val="18"/>
         </w:rPr>
-        <w:t>. (The logged in user should have this “Show NWFW” turned on in the settings)</w:t>
-      </w:r>
+        <w:t>. (</w:t>
+      </w:r>
+      <w:r>
+        <w:rPr>
+          <w:sz w:val="18"/>
+          <w:szCs w:val="18"/>
+        </w:rPr>
+        <w:t>We expect t</w:t>
+      </w:r>
+      <w:r>
+        <w:rPr>
+          <w:sz w:val="18"/>
+          <w:szCs w:val="18"/>
+        </w:rPr>
+        <w:t>he</w:t>
+      </w:r>
+      <w:r>
+        <w:rPr>
+          <w:sz w:val="18"/>
+          <w:szCs w:val="18"/>
+        </w:rPr>
+        <w:t xml:space="preserve"> logged-in user already has the  option  “Show NSFW” turned on</w:t>
+      </w:r>
+      <w:r>
+        <w:rPr>
+          <w:sz w:val="18"/>
+          <w:szCs w:val="18"/>
+        </w:rPr>
+        <w:t xml:space="preserve"> in the settings)</w:t>
+      </w:r>
+    </w:p>
+    <w:p>
+      <w:pPr>
+        <w:pStyle w:val="NoSpacing"/>
+        <w:numPr>
+          <w:ilvl w:val="0"/>
+          <w:numId w:val="15"/>
+        </w:numPr>
+        <w:rPr>
+          <w:sz w:val="18"/>
+          <w:szCs w:val="18"/>
+        </w:rPr>
+      </w:pPr>
+      <w:r>
+        <w:rPr>
+          <w:sz w:val="18"/>
+          <w:szCs w:val="18"/>
+        </w:rPr>
+        <w:t>Logged-in  user will have “Your Photos” included in the preselect public galleries</w:t>
+      </w:r>
+    </w:p>
+    <w:p>
+      <w:pPr>
+        <w:pStyle w:val="NoSpacing"/>
+        <w:ind w:left="720"/>
+        <w:rPr>
+          <w:sz w:val="18"/>
+          <w:szCs w:val="18"/>
+        </w:rPr>
+      </w:pPr>
     </w:p>
     <w:p>
       <w:pPr>
@@ -6006,11 +6234,679 @@
         <w:rPr>
           <w:noProof/>
         </w:rPr>
+        <w:pict>
+          <v:shape id="_x0000_i1031" type="#_x0000_t75" style="width:561.6pt;height:337.15pt">
+            <v:imagedata r:id="rId22" o:title="13"/>
+          </v:shape>
+        </w:pict>
+      </w:r>
+    </w:p>
+    <w:p>
+      <w:pPr>
+        <w:pStyle w:val="Caption"/>
+        <w:ind w:left="1440" w:firstLine="720"/>
+      </w:pPr>
+      <w:r>
+        <w:t xml:space="preserve">    Play a slideshow from a preselected or customized gallery</w:t>
+      </w:r>
+    </w:p>
+    <w:p/>
+    <w:p/>
+    <w:p>
+      <w:pPr>
+        <w:pStyle w:val="Caption"/>
+        <w:keepNext/>
+        <w:outlineLvl w:val="0"/>
+        <w:rPr>
+          <w:color w:val="000000" w:themeColor="text1"/>
+          <w:sz w:val="24"/>
+          <w:szCs w:val="24"/>
+        </w:rPr>
+      </w:pPr>
+      <w:r>
+        <w:rPr>
+          <w:color w:val="000000" w:themeColor="text1"/>
+          <w:sz w:val="24"/>
+          <w:szCs w:val="24"/>
+          <w:highlight w:val="lightGray"/>
+        </w:rPr>
+        <w:t>Option 14: Categorize users</w:t>
+      </w:r>
+      <w:r>
+        <w:rPr>
+          <w:color w:val="000000" w:themeColor="text1"/>
+          <w:sz w:val="24"/>
+          <w:szCs w:val="24"/>
+        </w:rPr>
+        <w:t xml:space="preserve"> </w:t>
+      </w:r>
+    </w:p>
+    <w:p>
+      <w:pPr>
+        <w:pStyle w:val="NoSpacing"/>
+        <w:rPr>
+          <w:sz w:val="18"/>
+          <w:szCs w:val="18"/>
+        </w:rPr>
+      </w:pPr>
+      <w:r>
+        <w:rPr>
+          <w:sz w:val="18"/>
+          <w:szCs w:val="18"/>
+        </w:rPr>
+        <w:t xml:space="preserve">From the Followers and Followings users lists, you categorize </w:t>
+      </w:r>
+      <w:r>
+        <w:rPr>
+          <w:sz w:val="18"/>
+          <w:szCs w:val="18"/>
+        </w:rPr>
+        <w:t>users</w:t>
+      </w:r>
+      <w:r>
+        <w:rPr>
+          <w:sz w:val="18"/>
+          <w:szCs w:val="18"/>
+        </w:rPr>
+        <w:t xml:space="preserve"> into groups based on theirs following status with you.</w:t>
+      </w:r>
+    </w:p>
+    <w:p>
+      <w:pPr>
+        <w:pStyle w:val="NoSpacing"/>
+        <w:rPr>
+          <w:sz w:val="18"/>
+          <w:szCs w:val="18"/>
+        </w:rPr>
+      </w:pPr>
+      <w:r>
+        <w:rPr>
+          <w:sz w:val="18"/>
+          <w:szCs w:val="18"/>
+        </w:rPr>
+        <w:t>You may choose to use the latest,</w:t>
+      </w:r>
+      <w:r>
+        <w:rPr>
+          <w:sz w:val="18"/>
+          <w:szCs w:val="18"/>
+        </w:rPr>
+        <w:t xml:space="preserve"> previously extracted csv files, or</w:t>
+      </w:r>
+      <w:r>
+        <w:rPr>
+          <w:sz w:val="18"/>
+          <w:szCs w:val="18"/>
+        </w:rPr>
+        <w:t xml:space="preserve"> </w:t>
+      </w:r>
+      <w:r>
+        <w:rPr>
+          <w:sz w:val="18"/>
+          <w:szCs w:val="18"/>
+        </w:rPr>
+        <w:t xml:space="preserve"> to start from scratch</w:t>
+      </w:r>
+    </w:p>
+    <w:p>
+      <w:pPr>
+        <w:pStyle w:val="NoSpacing"/>
+      </w:pPr>
+    </w:p>
+    <w:p>
+      <w:pPr>
+        <w:pStyle w:val="Caption"/>
+        <w:keepNext/>
+        <w:ind w:left="720" w:hanging="720"/>
+        <w:outlineLvl w:val="0"/>
+        <w:rPr>
+          <w:color w:val="000000" w:themeColor="text1"/>
+          <w:sz w:val="24"/>
+          <w:szCs w:val="24"/>
+        </w:rPr>
+      </w:pPr>
+      <w:r>
+        <w:rPr>
+          <w:color w:val="000000" w:themeColor="text1"/>
+          <w:sz w:val="24"/>
+          <w:szCs w:val="24"/>
+        </w:rPr>
+        <w:pict>
+          <v:shape id="_x0000_i1032" type="#_x0000_t75" style="width:488.1pt;height:32.3pt">
+            <v:imagedata r:id="rId23" o:title="14"/>
+          </v:shape>
+        </w:pict>
+      </w:r>
+    </w:p>
+    <w:p>
+      <w:r>
+        <w:pict>
+          <v:shape id="_x0000_i1033" type="#_x0000_t75" style="width:488.1pt;height:145pt">
+            <v:imagedata r:id="rId24" o:title="14"/>
+          </v:shape>
+        </w:pict>
+      </w:r>
+    </w:p>
+    <w:p>
+      <w:pPr>
+        <w:pStyle w:val="Caption"/>
+        <w:keepNext/>
+        <w:rPr>
+          <w:b w:val="0"/>
+        </w:rPr>
+      </w:pPr>
+      <w:r>
+        <w:rPr>
+          <w:b w:val="0"/>
+        </w:rPr>
+        <w:t>Sample output:</w:t>
+      </w:r>
+    </w:p>
+    <w:p/>
+    <w:p>
+      <w:r>
+        <w:lastRenderedPageBreak/>
+        <w:t>The results come in 4 separated lists, one</w:t>
+      </w:r>
+      <w:r>
+        <w:t xml:space="preserve"> for each group and one that combines all users in one list. </w:t>
+      </w:r>
+      <w:r>
+        <w:t xml:space="preserve"> </w:t>
+      </w:r>
+      <w:r>
+        <w:t xml:space="preserve">                                                </w:t>
+      </w:r>
+      <w:r>
+        <w:t xml:space="preserve">       </w:t>
+      </w:r>
+    </w:p>
+    <w:p>
+      <w:r>
+        <w:pict>
+          <v:shape id="_x0000_i1034" type="#_x0000_t75" style="width:391.8pt;height:574.5pt">
+            <v:imagedata r:id="rId25" o:title="CategorizedUsers"/>
+          </v:shape>
+        </w:pict>
+      </w:r>
+    </w:p>
+    <w:p>
+      <w:pPr>
+        <w:keepNext/>
+      </w:pPr>
+      <w:r>
+        <w:lastRenderedPageBreak/>
+        <w:pict>
+          <v:shape id="_x0000_i1035" type="#_x0000_t75" style="width:402.7pt;height:359pt">
+            <v:imagedata r:id="rId26" o:title="allUsers"/>
+          </v:shape>
+        </w:pict>
+      </w:r>
+    </w:p>
+    <w:p>
+      <w:pPr>
+        <w:pStyle w:val="Caption"/>
+      </w:pPr>
+      <w:r>
+        <w:t xml:space="preserve">                                                  Fig.  All  users  with  theirs  relationships</w:t>
+      </w:r>
+      <w:r>
+        <w:t xml:space="preserve"> </w:t>
+      </w:r>
+      <w:r>
+        <w:t xml:space="preserve"> </w:t>
+      </w:r>
+      <w:r>
+        <w:t xml:space="preserve">in </w:t>
+      </w:r>
+      <w:r>
+        <w:t xml:space="preserve"> </w:t>
+      </w:r>
+      <w:r>
+        <w:t xml:space="preserve">one </w:t>
+      </w:r>
+      <w:r>
+        <w:t xml:space="preserve"> </w:t>
+      </w:r>
+      <w:r>
+        <w:t>table</w:t>
+      </w:r>
+    </w:p>
+    <w:p/>
+    <w:p>
+      <w:pPr>
+        <w:pStyle w:val="Caption"/>
+        <w:keepNext/>
+        <w:outlineLvl w:val="0"/>
+        <w:rPr>
+          <w:color w:val="000000" w:themeColor="text1"/>
+          <w:sz w:val="24"/>
+          <w:szCs w:val="24"/>
+        </w:rPr>
+      </w:pPr>
+      <w:r>
+        <w:rPr>
+          <w:color w:val="000000" w:themeColor="text1"/>
+          <w:sz w:val="24"/>
+          <w:szCs w:val="24"/>
+          <w:highlight w:val="lightGray"/>
+        </w:rPr>
+        <w:t>Option 15: Create local database</w:t>
+      </w:r>
+      <w:r>
+        <w:rPr>
+          <w:color w:val="000000" w:themeColor="text1"/>
+          <w:sz w:val="24"/>
+          <w:szCs w:val="24"/>
+        </w:rPr>
+        <w:t xml:space="preserve"> </w:t>
+      </w:r>
+    </w:p>
+    <w:p>
+      <w:pPr>
+        <w:pStyle w:val="NoSpacing"/>
+        <w:rPr>
+          <w:sz w:val="18"/>
+          <w:szCs w:val="18"/>
+        </w:rPr>
+      </w:pPr>
+      <w:r>
+        <w:rPr>
+          <w:sz w:val="18"/>
+          <w:szCs w:val="18"/>
+        </w:rPr>
+        <w:t>This option takes the late</w:t>
+      </w:r>
+      <w:r>
+        <w:rPr>
+          <w:sz w:val="18"/>
+          <w:szCs w:val="18"/>
+        </w:rPr>
+        <w:t xml:space="preserve">st csv files on disk and create (or </w:t>
+      </w:r>
+      <w:r>
+        <w:rPr>
+          <w:sz w:val="18"/>
+          <w:szCs w:val="18"/>
+        </w:rPr>
+        <w:t>update</w:t>
+      </w:r>
+      <w:r>
+        <w:rPr>
+          <w:sz w:val="18"/>
+          <w:szCs w:val="18"/>
+        </w:rPr>
+        <w:t>)</w:t>
+      </w:r>
+      <w:r>
+        <w:rPr>
+          <w:sz w:val="18"/>
+          <w:szCs w:val="18"/>
+        </w:rPr>
+        <w:t xml:space="preserve"> the local SQLite database.</w:t>
+      </w:r>
+    </w:p>
+    <w:p>
+      <w:pPr>
+        <w:pStyle w:val="NoSpacing"/>
+        <w:outlineLvl w:val="0"/>
+        <w:rPr>
+          <w:sz w:val="18"/>
+          <w:szCs w:val="18"/>
+        </w:rPr>
+      </w:pPr>
+      <w:r>
+        <w:rPr>
+          <w:sz w:val="18"/>
+          <w:szCs w:val="18"/>
+        </w:rPr>
+        <w:t>For now, it will have 4 tables : photos, followers users, followings users, and notifications</w:t>
+      </w:r>
+    </w:p>
+    <w:p>
+      <w:pPr>
+        <w:pStyle w:val="NoSpacing"/>
+        <w:rPr>
+          <w:sz w:val="18"/>
+          <w:szCs w:val="18"/>
+        </w:rPr>
+      </w:pPr>
+    </w:p>
+    <w:p>
+      <w:pPr>
+        <w:pStyle w:val="NoSpacing"/>
+        <w:rPr>
+          <w:sz w:val="18"/>
+          <w:szCs w:val="18"/>
+        </w:rPr>
+      </w:pPr>
+      <w:r>
+        <w:rPr>
+          <w:sz w:val="18"/>
+          <w:szCs w:val="18"/>
+        </w:rPr>
+        <w:t xml:space="preserve">The database is saved at Output folder under the name </w:t>
+      </w:r>
+      <w:r>
+        <w:rPr>
+          <w:b/>
+          <w:sz w:val="18"/>
+          <w:szCs w:val="18"/>
+        </w:rPr>
+        <w:t>500px_[user name].db</w:t>
+      </w:r>
+      <w:r>
+        <w:rPr>
+          <w:sz w:val="18"/>
+          <w:szCs w:val="18"/>
+        </w:rPr>
+        <w:t xml:space="preserve"> </w:t>
+      </w:r>
+    </w:p>
+    <w:p>
+      <w:pPr>
+        <w:pStyle w:val="NoSpacing"/>
+        <w:rPr>
+          <w:sz w:val="18"/>
+          <w:szCs w:val="18"/>
+        </w:rPr>
+      </w:pPr>
+      <w:r>
+        <w:rPr>
+          <w:sz w:val="18"/>
+          <w:szCs w:val="18"/>
+        </w:rPr>
+        <w:t xml:space="preserve">There are many </w:t>
+      </w:r>
+      <w:r>
+        <w:rPr>
+          <w:sz w:val="18"/>
+          <w:szCs w:val="18"/>
+        </w:rPr>
+        <w:t>open source</w:t>
+      </w:r>
+      <w:r>
+        <w:rPr>
+          <w:sz w:val="18"/>
+          <w:szCs w:val="18"/>
+        </w:rPr>
+        <w:t>,</w:t>
+      </w:r>
+      <w:r>
+        <w:rPr>
+          <w:sz w:val="18"/>
+          <w:szCs w:val="18"/>
+        </w:rPr>
+        <w:t xml:space="preserve"> freeware visual tool</w:t>
+      </w:r>
+      <w:r>
+        <w:rPr>
+          <w:sz w:val="18"/>
+          <w:szCs w:val="18"/>
+        </w:rPr>
+        <w:t xml:space="preserve"> that we can use to </w:t>
+      </w:r>
+      <w:r>
+        <w:rPr>
+          <w:sz w:val="18"/>
+          <w:szCs w:val="18"/>
+        </w:rPr>
+        <w:t>view, design and edit SQLite database file</w:t>
+      </w:r>
+      <w:r>
+        <w:rPr>
+          <w:sz w:val="18"/>
+          <w:szCs w:val="18"/>
+        </w:rPr>
+        <w:t xml:space="preserve">. One of them is </w:t>
+      </w:r>
+      <w:r>
+        <w:rPr>
+          <w:b/>
+          <w:sz w:val="18"/>
+          <w:szCs w:val="18"/>
+        </w:rPr>
+        <w:t>DB Browser for SQLite</w:t>
+      </w:r>
+    </w:p>
+    <w:p>
+      <w:pPr>
+        <w:pStyle w:val="NoSpacing"/>
+        <w:rPr>
+          <w:sz w:val="18"/>
+          <w:szCs w:val="18"/>
+        </w:rPr>
+      </w:pPr>
+    </w:p>
+    <w:p>
+      <w:pPr>
+        <w:pStyle w:val="NoSpacing"/>
+        <w:rPr>
+          <w:sz w:val="18"/>
+          <w:szCs w:val="18"/>
+        </w:rPr>
+      </w:pPr>
+      <w:r>
+        <w:rPr>
+          <w:sz w:val="18"/>
+          <w:szCs w:val="18"/>
+        </w:rPr>
+        <w:pict>
+          <v:shape id="_x0000_i1036" type="#_x0000_t75" style="width:561.1pt;height:199.1pt">
+            <v:imagedata r:id="rId27" o:title="15"/>
+          </v:shape>
+        </w:pict>
+      </w:r>
+    </w:p>
+    <w:p>
+      <w:pPr>
+        <w:pStyle w:val="NoSpacing"/>
+        <w:rPr>
+          <w:sz w:val="18"/>
+          <w:szCs w:val="18"/>
+        </w:rPr>
+      </w:pPr>
+    </w:p>
+    <w:p>
+      <w:pPr>
+        <w:pStyle w:val="NoSpacing"/>
+        <w:rPr>
+          <w:sz w:val="18"/>
+          <w:szCs w:val="18"/>
+        </w:rPr>
+      </w:pPr>
+    </w:p>
+    <w:p>
+      <w:pPr>
+        <w:pStyle w:val="NoSpacing"/>
+      </w:pPr>
+    </w:p>
+    <w:p>
+      <w:pPr>
+        <w:pStyle w:val="Caption"/>
+        <w:keepNext/>
+        <w:outlineLvl w:val="0"/>
+        <w:rPr>
+          <w:color w:val="000000" w:themeColor="text1"/>
+          <w:sz w:val="24"/>
+          <w:szCs w:val="24"/>
+        </w:rPr>
+      </w:pPr>
+      <w:bookmarkStart w:id="0" w:name="ComdLine"/>
+      <w:bookmarkEnd w:id="0"/>
+      <w:r>
+        <w:rPr>
+          <w:color w:val="000000" w:themeColor="text1"/>
+          <w:sz w:val="24"/>
+          <w:szCs w:val="24"/>
+          <w:highlight w:val="lightGray"/>
+        </w:rPr>
+        <w:t>C</w:t>
+      </w:r>
+      <w:r>
+        <w:rPr>
+          <w:color w:val="000000" w:themeColor="text1"/>
+          <w:sz w:val="24"/>
+          <w:szCs w:val="24"/>
+          <w:highlight w:val="lightGray"/>
+        </w:rPr>
+        <w:t>ommand-line arguments</w:t>
+      </w:r>
+    </w:p>
+    <w:p>
+      <w:pPr>
+        <w:pStyle w:val="NoSpacing"/>
+        <w:rPr>
+          <w:sz w:val="18"/>
+          <w:szCs w:val="18"/>
+        </w:rPr>
+      </w:pPr>
+      <w:r>
+        <w:rPr>
+          <w:sz w:val="18"/>
+          <w:szCs w:val="18"/>
+        </w:rPr>
+        <w:t xml:space="preserve">You can run </w:t>
+      </w:r>
+      <w:r>
+        <w:rPr>
+          <w:sz w:val="18"/>
+          <w:szCs w:val="18"/>
+        </w:rPr>
+        <w:t xml:space="preserve">un-attendedly </w:t>
+      </w:r>
+      <w:r>
+        <w:rPr>
+          <w:sz w:val="18"/>
+          <w:szCs w:val="18"/>
+        </w:rPr>
+        <w:t xml:space="preserve">a specific task </w:t>
+      </w:r>
+      <w:r>
+        <w:rPr>
+          <w:sz w:val="18"/>
+          <w:szCs w:val="18"/>
+        </w:rPr>
+        <w:t>by creating</w:t>
+      </w:r>
+      <w:r>
+        <w:rPr>
+          <w:sz w:val="18"/>
+          <w:szCs w:val="18"/>
+        </w:rPr>
+        <w:t xml:space="preserve"> on </w:t>
+      </w:r>
+      <w:r>
+        <w:rPr>
+          <w:sz w:val="18"/>
+          <w:szCs w:val="18"/>
+        </w:rPr>
+        <w:t xml:space="preserve">a </w:t>
+      </w:r>
+      <w:r>
+        <w:rPr>
+          <w:sz w:val="18"/>
+          <w:szCs w:val="18"/>
+        </w:rPr>
+        <w:t>shortcut to the script, and feed it with arguments.</w:t>
+      </w:r>
+    </w:p>
+    <w:p>
+      <w:pPr>
+        <w:pStyle w:val="NoSpacing"/>
+        <w:rPr>
+          <w:noProof/>
+          <w:sz w:val="18"/>
+          <w:szCs w:val="18"/>
+        </w:rPr>
+      </w:pPr>
+      <w:r>
+        <w:rPr>
+          <w:sz w:val="18"/>
+          <w:szCs w:val="18"/>
+        </w:rPr>
+        <w:t>Create a shortcut to 500px-APIless.px</w:t>
+      </w:r>
+      <w:r>
+        <w:rPr>
+          <w:sz w:val="18"/>
+          <w:szCs w:val="18"/>
+        </w:rPr>
+        <w:t>, put it</w:t>
+      </w:r>
+      <w:r>
+        <w:rPr>
+          <w:sz w:val="18"/>
+          <w:szCs w:val="18"/>
+        </w:rPr>
+        <w:t xml:space="preserve"> on the desktop, </w:t>
+      </w:r>
+      <w:r>
+        <w:rPr>
+          <w:sz w:val="18"/>
+          <w:szCs w:val="18"/>
+        </w:rPr>
+        <w:t>right-click</w:t>
+      </w:r>
+      <w:r>
+        <w:rPr>
+          <w:sz w:val="18"/>
+          <w:szCs w:val="18"/>
+        </w:rPr>
+        <w:t xml:space="preserve"> the shortcut and </w:t>
+      </w:r>
+      <w:r>
+        <w:rPr>
+          <w:sz w:val="18"/>
+          <w:szCs w:val="18"/>
+        </w:rPr>
+        <w:t>choose Properties</w:t>
+      </w:r>
+      <w:r>
+        <w:rPr>
+          <w:sz w:val="18"/>
+          <w:szCs w:val="18"/>
+        </w:rPr>
+        <w:t>, then append the</w:t>
+      </w:r>
+      <w:r>
+        <w:t xml:space="preserve"> </w:t>
+      </w:r>
+      <w:r>
+        <w:rPr>
+          <w:sz w:val="18"/>
+          <w:szCs w:val="18"/>
+        </w:rPr>
+        <w:t>arguments to the Target box:</w:t>
+      </w:r>
+      <w:r>
+        <w:rPr>
+          <w:sz w:val="18"/>
+          <w:szCs w:val="18"/>
+        </w:rPr>
+        <w:t xml:space="preserve">  </w:t>
+      </w:r>
+    </w:p>
+    <w:p>
+      <w:pPr>
+        <w:pStyle w:val="NoSpacing"/>
+        <w:jc w:val="center"/>
+        <w:rPr>
+          <w:sz w:val="18"/>
+          <w:szCs w:val="18"/>
+        </w:rPr>
+      </w:pPr>
+      <w:r>
+        <w:rPr>
+          <w:noProof/>
+          <w:sz w:val="18"/>
+          <w:szCs w:val="18"/>
+        </w:rPr>
         <w:drawing>
           <wp:inline distT="0" distB="0" distL="0" distR="0">
-            <wp:extent cx="6140348" cy="2649534"/>
-            <wp:effectExtent l="19050" t="0" r="0" b="0"/>
-            <wp:docPr id="3" name="Picture 25"/>
+            <wp:extent cx="2590052" cy="3367515"/>
+            <wp:effectExtent l="19050" t="0" r="748" b="0"/>
+            <wp:docPr id="35" name="Picture 35"/>
             <wp:cNvGraphicFramePr>
               <a:graphicFrameLocks xmlns:a="http://schemas.openxmlformats.org/drawingml/2006/main" noChangeAspect="1"/>
             </wp:cNvGraphicFramePr>
@@ -6018,13 +6914,13 @@
               <a:graphicData uri="http://schemas.openxmlformats.org/drawingml/2006/picture">
                 <pic:pic xmlns:pic="http://schemas.openxmlformats.org/drawingml/2006/picture">
                   <pic:nvPicPr>
-                    <pic:cNvPr id="0" name="Picture 25"/>
+                    <pic:cNvPr id="0" name="Picture 35"/>
                     <pic:cNvPicPr>
                       <a:picLocks noChangeAspect="1" noChangeArrowheads="1"/>
                     </pic:cNvPicPr>
                   </pic:nvPicPr>
                   <pic:blipFill>
-                    <a:blip r:embed="rId22" cstate="print"/>
+                    <a:blip r:embed="rId28" cstate="print"/>
                     <a:srcRect/>
                     <a:stretch>
                       <a:fillRect/>
@@ -6033,7 +6929,7 @@
                   <pic:spPr bwMode="auto">
                     <a:xfrm>
                       <a:off x="0" y="0"/>
-                      <a:ext cx="6148949" cy="2653245"/>
+                      <a:ext cx="2590694" cy="3368349"/>
                     </a:xfrm>
                     <a:prstGeom prst="rect">
                       <a:avLst/>
@@ -6056,395 +6952,10 @@
     <w:p>
       <w:pPr>
         <w:pStyle w:val="Caption"/>
-        <w:ind w:left="1440" w:firstLine="720"/>
-      </w:pPr>
-      <w:r>
-        <w:t xml:space="preserve">    Play a slideshow from a preselected or customized gallery</w:t>
-      </w:r>
-    </w:p>
-    <w:p/>
-    <w:p/>
-    <w:p>
-      <w:pPr>
-        <w:pStyle w:val="Caption"/>
-        <w:keepNext/>
-        <w:outlineLvl w:val="0"/>
-        <w:rPr>
-          <w:color w:val="000000" w:themeColor="text1"/>
-          <w:sz w:val="24"/>
-          <w:szCs w:val="24"/>
-        </w:rPr>
-      </w:pPr>
-      <w:r>
-        <w:rPr>
-          <w:color w:val="000000" w:themeColor="text1"/>
-          <w:sz w:val="24"/>
-          <w:szCs w:val="24"/>
-          <w:highlight w:val="lightGray"/>
-        </w:rPr>
-        <w:t>Option 14: Categorize users</w:t>
-      </w:r>
-      <w:r>
-        <w:rPr>
-          <w:color w:val="000000" w:themeColor="text1"/>
-          <w:sz w:val="24"/>
-          <w:szCs w:val="24"/>
-        </w:rPr>
-        <w:t xml:space="preserve"> </w:t>
-      </w:r>
-    </w:p>
-    <w:p>
-      <w:pPr>
-        <w:pStyle w:val="NoSpacing"/>
-        <w:rPr>
-          <w:sz w:val="18"/>
-          <w:szCs w:val="18"/>
-        </w:rPr>
-      </w:pPr>
-      <w:r>
-        <w:rPr>
-          <w:sz w:val="18"/>
-          <w:szCs w:val="18"/>
-        </w:rPr>
-        <w:t xml:space="preserve">From the Followers and Followings users lists, you categorize </w:t>
-      </w:r>
-      <w:r>
-        <w:rPr>
-          <w:sz w:val="18"/>
-          <w:szCs w:val="18"/>
-        </w:rPr>
-        <w:t>users</w:t>
-      </w:r>
-      <w:r>
-        <w:rPr>
-          <w:sz w:val="18"/>
-          <w:szCs w:val="18"/>
-        </w:rPr>
-        <w:t xml:space="preserve"> into groups based on theirs following status with you.</w:t>
-      </w:r>
-    </w:p>
-    <w:p>
-      <w:pPr>
-        <w:pStyle w:val="NoSpacing"/>
-        <w:rPr>
-          <w:sz w:val="18"/>
-          <w:szCs w:val="18"/>
-        </w:rPr>
-      </w:pPr>
-      <w:r>
-        <w:rPr>
-          <w:sz w:val="18"/>
-          <w:szCs w:val="18"/>
-        </w:rPr>
-        <w:t>You may choose to use the latest,</w:t>
-      </w:r>
-      <w:r>
-        <w:rPr>
-          <w:sz w:val="18"/>
-          <w:szCs w:val="18"/>
-        </w:rPr>
-        <w:t xml:space="preserve"> previously extracted csv files, or</w:t>
-      </w:r>
-      <w:r>
-        <w:rPr>
-          <w:sz w:val="18"/>
-          <w:szCs w:val="18"/>
-        </w:rPr>
-        <w:t xml:space="preserve"> </w:t>
-      </w:r>
-      <w:r>
-        <w:rPr>
-          <w:sz w:val="18"/>
-          <w:szCs w:val="18"/>
-        </w:rPr>
-        <w:t xml:space="preserve"> to start from scratch</w:t>
-      </w:r>
-    </w:p>
-    <w:p>
-      <w:pPr>
-        <w:pStyle w:val="NoSpacing"/>
-      </w:pPr>
-    </w:p>
-    <w:p>
-      <w:pPr>
-        <w:pStyle w:val="Caption"/>
-        <w:keepNext/>
-        <w:ind w:left="720" w:hanging="720"/>
-        <w:outlineLvl w:val="0"/>
-        <w:rPr>
-          <w:color w:val="000000" w:themeColor="text1"/>
-          <w:sz w:val="24"/>
-          <w:szCs w:val="24"/>
-        </w:rPr>
-      </w:pPr>
-      <w:r>
-        <w:rPr>
-          <w:color w:val="000000" w:themeColor="text1"/>
-          <w:sz w:val="24"/>
-          <w:szCs w:val="24"/>
-        </w:rPr>
-        <w:pict>
-          <v:shape id="_x0000_i1031" type="#_x0000_t75" style="width:488.1pt;height:32.3pt">
-            <v:imagedata r:id="rId23" o:title="14"/>
-          </v:shape>
-        </w:pict>
-      </w:r>
-    </w:p>
-    <w:p>
-      <w:r>
-        <w:pict>
-          <v:shape id="_x0000_i1032" type="#_x0000_t75" style="width:488.1pt;height:145pt">
-            <v:imagedata r:id="rId24" o:title="14"/>
-          </v:shape>
-        </w:pict>
-      </w:r>
-    </w:p>
-    <w:p>
-      <w:pPr>
-        <w:pStyle w:val="Caption"/>
-        <w:keepNext/>
-        <w:rPr>
-          <w:b w:val="0"/>
-        </w:rPr>
-      </w:pPr>
-      <w:r>
-        <w:rPr>
-          <w:b w:val="0"/>
-        </w:rPr>
-        <w:t>Sample output:</w:t>
-      </w:r>
-    </w:p>
-    <w:p>
-      <w:r>
-        <w:t>The results come in 4 separated lists, one</w:t>
-      </w:r>
-      <w:r>
-        <w:t xml:space="preserve"> for each group and one that combines all users in one list. </w:t>
-      </w:r>
-      <w:r>
-        <w:t xml:space="preserve"> </w:t>
-      </w:r>
-    </w:p>
-    <w:p>
-      <w:pPr>
-        <w:keepNext/>
-      </w:pPr>
-    </w:p>
-    <w:p>
-      <w:pPr>
-        <w:pStyle w:val="Caption"/>
-        <w:jc w:val="both"/>
-      </w:pPr>
-      <w:r>
-        <w:t xml:space="preserve">                                                   </w:t>
-      </w:r>
-      <w:r>
-        <w:t xml:space="preserve">       </w:t>
-      </w:r>
-    </w:p>
-    <w:p>
-      <w:pPr>
-        <w:keepNext/>
-      </w:pPr>
-    </w:p>
-    <w:p/>
-    <w:p>
-      <w:pPr>
-        <w:keepNext/>
-      </w:pPr>
-    </w:p>
-    <w:p>
-      <w:r>
-        <w:pict>
-          <v:shape id="_x0000_i1033" type="#_x0000_t75" style="width:391.3pt;height:574.5pt">
-            <v:imagedata r:id="rId25" o:title="CategorizedUsers"/>
-          </v:shape>
-        </w:pict>
-      </w:r>
-    </w:p>
-    <w:p>
-      <w:pPr>
-        <w:keepNext/>
-      </w:pPr>
-      <w:r>
-        <w:lastRenderedPageBreak/>
-        <w:pict>
-          <v:shape id="_x0000_i1034" type="#_x0000_t75" style="width:402.7pt;height:359pt">
-            <v:imagedata r:id="rId26" o:title="allUsers"/>
-          </v:shape>
-        </w:pict>
-      </w:r>
-    </w:p>
-    <w:p>
-      <w:pPr>
-        <w:pStyle w:val="Caption"/>
-      </w:pPr>
-      <w:r>
-        <w:t xml:space="preserve">                                                  Fig.  All  users  with  theirs  relationships</w:t>
-      </w:r>
-      <w:r>
-        <w:t xml:space="preserve"> </w:t>
-      </w:r>
-      <w:r>
-        <w:t xml:space="preserve"> </w:t>
-      </w:r>
-      <w:r>
-        <w:t xml:space="preserve">in </w:t>
-      </w:r>
-      <w:r>
-        <w:t xml:space="preserve"> </w:t>
-      </w:r>
-      <w:r>
-        <w:t xml:space="preserve">one </w:t>
-      </w:r>
-      <w:r>
-        <w:t xml:space="preserve"> </w:t>
-      </w:r>
-      <w:r>
-        <w:t>table</w:t>
-      </w:r>
-    </w:p>
-    <w:p/>
-    <w:p/>
-    <w:p/>
-    <w:p/>
-    <w:p>
-      <w:pPr>
-        <w:pStyle w:val="Caption"/>
-        <w:keepNext/>
-        <w:outlineLvl w:val="0"/>
-        <w:rPr>
-          <w:color w:val="000000" w:themeColor="text1"/>
-          <w:sz w:val="24"/>
-          <w:szCs w:val="24"/>
-        </w:rPr>
-      </w:pPr>
-      <w:bookmarkStart w:id="0" w:name="ComdLine"/>
-      <w:bookmarkEnd w:id="0"/>
-      <w:r>
-        <w:rPr>
-          <w:color w:val="000000" w:themeColor="text1"/>
-          <w:sz w:val="24"/>
-          <w:szCs w:val="24"/>
-          <w:highlight w:val="lightGray"/>
-        </w:rPr>
-        <w:t>C</w:t>
-      </w:r>
-      <w:r>
-        <w:rPr>
-          <w:color w:val="000000" w:themeColor="text1"/>
-          <w:sz w:val="24"/>
-          <w:szCs w:val="24"/>
-          <w:highlight w:val="lightGray"/>
-        </w:rPr>
-        <w:t>ommand-line arguments</w:t>
-      </w:r>
-    </w:p>
-    <w:p>
-      <w:pPr>
-        <w:rPr>
-          <w:sz w:val="18"/>
-          <w:szCs w:val="18"/>
-        </w:rPr>
-      </w:pPr>
-      <w:r>
-        <w:rPr>
-          <w:sz w:val="18"/>
-          <w:szCs w:val="18"/>
-        </w:rPr>
-        <w:t xml:space="preserve">You can run </w:t>
-      </w:r>
-      <w:r>
-        <w:rPr>
-          <w:sz w:val="18"/>
-          <w:szCs w:val="18"/>
-        </w:rPr>
-        <w:t xml:space="preserve">un-attendedly </w:t>
-      </w:r>
-      <w:r>
-        <w:rPr>
-          <w:sz w:val="18"/>
-          <w:szCs w:val="18"/>
-        </w:rPr>
-        <w:t xml:space="preserve">a specific task </w:t>
-      </w:r>
-      <w:r>
-        <w:rPr>
-          <w:sz w:val="18"/>
-          <w:szCs w:val="18"/>
-        </w:rPr>
-        <w:t>by creating</w:t>
-      </w:r>
-      <w:r>
-        <w:rPr>
-          <w:sz w:val="18"/>
-          <w:szCs w:val="18"/>
-        </w:rPr>
-        <w:t xml:space="preserve"> on the desktop a </w:t>
-      </w:r>
-      <w:r>
-        <w:rPr>
-          <w:sz w:val="18"/>
-          <w:szCs w:val="18"/>
-        </w:rPr>
-        <w:t>shortcut to the script, and feed it with arguments.</w:t>
-      </w:r>
-    </w:p>
-    <w:p>
-      <w:pPr>
-        <w:rPr>
-          <w:sz w:val="18"/>
-          <w:szCs w:val="18"/>
-        </w:rPr>
-      </w:pPr>
-      <w:r>
-        <w:rPr>
-          <w:sz w:val="18"/>
-          <w:szCs w:val="18"/>
-        </w:rPr>
-        <w:t>(Create a shortcut to 500px-APIless.px</w:t>
-      </w:r>
-      <w:r>
-        <w:rPr>
-          <w:sz w:val="18"/>
-          <w:szCs w:val="18"/>
-        </w:rPr>
-        <w:t xml:space="preserve"> on the desktop, </w:t>
-      </w:r>
-      <w:r>
-        <w:rPr>
-          <w:sz w:val="18"/>
-          <w:szCs w:val="18"/>
-        </w:rPr>
-        <w:t>right-click</w:t>
-      </w:r>
-      <w:r>
-        <w:rPr>
-          <w:sz w:val="18"/>
-          <w:szCs w:val="18"/>
-        </w:rPr>
-        <w:t xml:space="preserve"> the shortcut and </w:t>
-      </w:r>
-      <w:r>
-        <w:rPr>
-          <w:sz w:val="18"/>
-          <w:szCs w:val="18"/>
-        </w:rPr>
-        <w:t>choose Properties</w:t>
-      </w:r>
-      <w:r>
-        <w:rPr>
-          <w:sz w:val="18"/>
-          <w:szCs w:val="18"/>
-        </w:rPr>
-        <w:t>, then append the arguments to the Target box.</w:t>
-      </w:r>
-      <w:r>
-        <w:rPr>
-          <w:sz w:val="18"/>
-          <w:szCs w:val="18"/>
-        </w:rPr>
-        <w:t xml:space="preserve">  </w:t>
+        <w:jc w:val="center"/>
+      </w:pPr>
+      <w:r>
+        <w:t>Shortcut settings</w:t>
       </w:r>
     </w:p>
     <w:p>
@@ -15292,7 +15803,7 @@
 </file>
 
 <file path=customXml/itemProps1.xml><?xml version="1.0" encoding="utf-8"?>
-<ds:datastoreItem xmlns:ds="http://schemas.openxmlformats.org/officeDocument/2006/customXml" ds:itemID="{E2C02FFA-812A-4097-86F9-A3338ACA2866}">
+<ds:datastoreItem xmlns:ds="http://schemas.openxmlformats.org/officeDocument/2006/customXml" ds:itemID="{BA9E0353-EDF1-4121-A751-B76C6A757CD0}">
   <ds:schemaRefs>
     <ds:schemaRef ds:uri="http://schemas.openxmlformats.org/officeDocument/2006/bibliography"/>
   </ds:schemaRefs>

</xml_diff>